<commit_message>
Dodělán popis algoritmu, nutno ještě přidat dva obrázky (Glycemia incident a zvýrazněný segment)
</commit_message>
<xml_diff>
--- a/Semestralni prace DVZ Polacek.docx
+++ b/Semestralni prace DVZ Polacek.docx
@@ -230,15 +230,7 @@
         <w:t xml:space="preserve">zvýšené fyzické aktivity (počet </w:t>
       </w:r>
       <w:r>
-        <w:t>kroků za minutu) spolu s poklesem glykémie (</w:t>
-      </w:r>
-      <w:proofErr w:type="gramStart"/>
-      <w:r>
-        <w:t>hodnoty v 5-ti</w:t>
-      </w:r>
-      <w:proofErr w:type="gramEnd"/>
-      <w:r>
-        <w:t xml:space="preserve"> minutových intervalech) u</w:t>
+        <w:t>kroků za minutu) spolu s poklesem glykémie (hodnoty v 5-ti minutových intervalech) u</w:t>
       </w:r>
       <w:r>
         <w:t xml:space="preserve"> </w:t>
@@ -393,74 +385,16 @@
     </w:p>
     <w:p>
       <w:r>
-        <w:t>Pomocí řídící logiky v jazyce C# a také </w:t>
-      </w:r>
-      <w:proofErr w:type="spellStart"/>
-      <w:r>
-        <w:t>JavaScriptu</w:t>
-      </w:r>
-      <w:proofErr w:type="spellEnd"/>
-      <w:r>
-        <w:t xml:space="preserve"> je v současnosti možné data zobrazovat v denním, týdenním a měsíčním náhledu, kde měsíční náhled je obohacen o trend glykémie. Pro další statistické zpracování dat lze data stáhnout ve formátu </w:t>
-      </w:r>
-      <w:proofErr w:type="spellStart"/>
-      <w:r>
-        <w:t>csv</w:t>
-      </w:r>
-      <w:proofErr w:type="spellEnd"/>
-      <w:r>
-        <w:t>.</w:t>
+        <w:t>Pomocí řídící logiky v jazyce C# a také JavaScriptu je v současnosti možné data zobrazovat v denním, týdenním a měsíčním náhledu, kde měsíční náhled je obohacen o trend glykémie. Pro další statistické zpracování dat lze data stáhnout ve formátu csv.</w:t>
       </w:r>
     </w:p>
     <w:p>
       <w:r>
-        <w:t xml:space="preserve">Systém Diani je postaven na architektuře </w:t>
-      </w:r>
-      <w:proofErr w:type="gramStart"/>
-      <w:r>
-        <w:t>ASP.NET</w:t>
-      </w:r>
-      <w:proofErr w:type="gramEnd"/>
-      <w:r>
-        <w:t xml:space="preserve"> MVC s podporou HTML a CSS. Aplikace je dále doplněna o </w:t>
-      </w:r>
-      <w:proofErr w:type="spellStart"/>
-      <w:r>
-        <w:t>opensource</w:t>
-      </w:r>
-      <w:proofErr w:type="spellEnd"/>
-      <w:r>
-        <w:t xml:space="preserve"> </w:t>
-      </w:r>
-      <w:proofErr w:type="spellStart"/>
-      <w:r>
-        <w:t>pluginy</w:t>
-      </w:r>
-      <w:proofErr w:type="spellEnd"/>
-      <w:r>
-        <w:t xml:space="preserve"> (jako např. </w:t>
-      </w:r>
-      <w:proofErr w:type="spellStart"/>
-      <w:r>
-        <w:t>Highcharts</w:t>
-      </w:r>
-      <w:proofErr w:type="spellEnd"/>
-      <w:r>
-        <w:t xml:space="preserve">, </w:t>
-      </w:r>
-      <w:proofErr w:type="spellStart"/>
-      <w:r>
-        <w:t>Jquery</w:t>
-      </w:r>
-      <w:proofErr w:type="spellEnd"/>
-      <w:r>
-        <w:t xml:space="preserve">, </w:t>
-      </w:r>
-      <w:proofErr w:type="spellStart"/>
-      <w:r>
-        <w:t>JavaScript</w:t>
-      </w:r>
-      <w:proofErr w:type="spellEnd"/>
+        <w:t>Systém Diani je postaven na architektuře ASP.NET MVC s podporou HTML a CSS. Aplikace je dále doplněna o opensource pluginy (jako např. Highcharts, Jquery</w:t>
+      </w:r>
+      <w:r>
+        <w:t>, JavaScript</w:t>
+      </w:r>
       <w:r>
         <w:t xml:space="preserve"> apod.).</w:t>
       </w:r>
@@ -1500,13 +1434,8 @@
               <w:ind w:firstLine="0"/>
             </w:pPr>
             <w:r>
-              <w:t xml:space="preserve">aktivity </w:t>
-            </w:r>
-            <w:proofErr w:type="spellStart"/>
-            <w:r>
-              <w:t>tracker</w:t>
-            </w:r>
-            <w:proofErr w:type="spellEnd"/>
+              <w:t>aktivity tracker</w:t>
+            </w:r>
           </w:p>
         </w:tc>
         <w:tc>
@@ -1521,15 +1450,7 @@
               <w:ind w:firstLine="0"/>
             </w:pPr>
             <w:r>
-              <w:t xml:space="preserve">senzor pro měření aktivity a hloubky spánku (např. náramek </w:t>
-            </w:r>
-            <w:proofErr w:type="spellStart"/>
-            <w:r>
-              <w:t>Fitbit</w:t>
-            </w:r>
-            <w:proofErr w:type="spellEnd"/>
-            <w:r>
-              <w:t>)</w:t>
+              <w:t>senzor pro měření aktivity a hloubky spánku (např. náramek Fitbit)</w:t>
             </w:r>
           </w:p>
         </w:tc>
@@ -1546,7 +1467,6 @@
               </w:tabs>
               <w:ind w:firstLine="0"/>
             </w:pPr>
-            <w:proofErr w:type="spellStart"/>
             <w:r>
               <w:t>telemonitor</w:t>
             </w:r>
@@ -1554,11 +1474,7 @@
               <w:t>ingo</w:t>
             </w:r>
             <w:r>
-              <w:t>vací</w:t>
-            </w:r>
-            <w:proofErr w:type="spellEnd"/>
-            <w:r>
-              <w:t xml:space="preserve"> systém</w:t>
+              <w:t>vací systém</w:t>
             </w:r>
           </w:p>
         </w:tc>
@@ -1595,11 +1511,9 @@
               </w:tabs>
               <w:ind w:firstLine="0"/>
             </w:pPr>
-            <w:proofErr w:type="spellStart"/>
             <w:r>
               <w:t>selfmonitoring</w:t>
             </w:r>
-            <w:proofErr w:type="spellEnd"/>
           </w:p>
         </w:tc>
         <w:tc>
@@ -1635,13 +1549,8 @@
               </w:tabs>
               <w:ind w:firstLine="0"/>
             </w:pPr>
-            <w:proofErr w:type="gramStart"/>
-            <w:r>
-              <w:t>ASP.NET</w:t>
-            </w:r>
-            <w:proofErr w:type="gramEnd"/>
-            <w:r>
-              <w:t xml:space="preserve"> MVC</w:t>
+            <w:r>
+              <w:t>ASP.NET MVC</w:t>
             </w:r>
           </w:p>
         </w:tc>
@@ -1655,31 +1564,7 @@
               <w:ind w:firstLine="0"/>
             </w:pPr>
             <w:r>
-              <w:t xml:space="preserve">aplikační webový </w:t>
-            </w:r>
-            <w:proofErr w:type="spellStart"/>
-            <w:r>
-              <w:t>framework</w:t>
-            </w:r>
-            <w:proofErr w:type="spellEnd"/>
-            <w:r>
-              <w:t xml:space="preserve"> (aplikační rámec) implementující návrhový vzor model-pohled-řadič (model-</w:t>
-            </w:r>
-            <w:proofErr w:type="spellStart"/>
-            <w:r>
-              <w:t>view</w:t>
-            </w:r>
-            <w:proofErr w:type="spellEnd"/>
-            <w:r>
-              <w:t>-</w:t>
-            </w:r>
-            <w:proofErr w:type="spellStart"/>
-            <w:r>
-              <w:t>cotroller</w:t>
-            </w:r>
-            <w:proofErr w:type="spellEnd"/>
-            <w:r>
-              <w:t>)</w:t>
+              <w:t>aplikační webový framework (aplikační rámec) implementující návrhový vzor model-pohled-řadič (model-view-cotroller)</w:t>
             </w:r>
           </w:p>
         </w:tc>
@@ -1723,31 +1608,7 @@
               <w:t xml:space="preserve"> jazyk </w:t>
             </w:r>
             <w:r>
-              <w:t>(</w:t>
-            </w:r>
-            <w:proofErr w:type="spellStart"/>
-            <w:r>
-              <w:t>Structured</w:t>
-            </w:r>
-            <w:proofErr w:type="spellEnd"/>
-            <w:r>
-              <w:t xml:space="preserve"> </w:t>
-            </w:r>
-            <w:proofErr w:type="spellStart"/>
-            <w:r>
-              <w:t>Query</w:t>
-            </w:r>
-            <w:proofErr w:type="spellEnd"/>
-            <w:r>
-              <w:t xml:space="preserve"> </w:t>
-            </w:r>
-            <w:proofErr w:type="spellStart"/>
-            <w:r>
-              <w:t>Language</w:t>
-            </w:r>
-            <w:proofErr w:type="spellEnd"/>
-            <w:r>
-              <w:t>)</w:t>
+              <w:t>(Structured Query Language)</w:t>
             </w:r>
             <w:r>
               <w:t xml:space="preserve"> </w:t>
@@ -1781,47 +1642,11 @@
               <w:pStyle w:val="Bezmezer"/>
               <w:ind w:firstLine="0"/>
             </w:pPr>
-            <w:proofErr w:type="spellStart"/>
             <w:r>
               <w:rPr>
                 <w:rStyle w:val="st"/>
               </w:rPr>
-              <w:t>HyperText</w:t>
-            </w:r>
-            <w:proofErr w:type="spellEnd"/>
-            <w:r>
-              <w:rPr>
-                <w:rStyle w:val="st"/>
-              </w:rPr>
-              <w:t xml:space="preserve"> </w:t>
-            </w:r>
-            <w:proofErr w:type="spellStart"/>
-            <w:r>
-              <w:rPr>
-                <w:rStyle w:val="st"/>
-              </w:rPr>
-              <w:t>Markup</w:t>
-            </w:r>
-            <w:proofErr w:type="spellEnd"/>
-            <w:r>
-              <w:rPr>
-                <w:rStyle w:val="st"/>
-              </w:rPr>
-              <w:t xml:space="preserve"> </w:t>
-            </w:r>
-            <w:proofErr w:type="spellStart"/>
-            <w:r>
-              <w:rPr>
-                <w:rStyle w:val="st"/>
-              </w:rPr>
-              <w:t>Language</w:t>
-            </w:r>
-            <w:proofErr w:type="spellEnd"/>
-            <w:r>
-              <w:rPr>
-                <w:rStyle w:val="st"/>
-              </w:rPr>
-              <w:t>,</w:t>
+              <w:t>HyperText Markup Language,</w:t>
             </w:r>
             <w:r>
               <w:t xml:space="preserve"> značkovací jazyk pro tvorbu webových stránek</w:t>
@@ -1887,29 +1712,8 @@
               <w:pStyle w:val="Bezmezer"/>
               <w:ind w:firstLine="0"/>
             </w:pPr>
-            <w:proofErr w:type="spellStart"/>
-            <w:r>
-              <w:t>World</w:t>
-            </w:r>
-            <w:proofErr w:type="spellEnd"/>
-            <w:r>
-              <w:t xml:space="preserve"> </w:t>
-            </w:r>
-            <w:proofErr w:type="spellStart"/>
-            <w:r>
-              <w:t>Health</w:t>
-            </w:r>
-            <w:proofErr w:type="spellEnd"/>
-            <w:r>
-              <w:t xml:space="preserve"> </w:t>
-            </w:r>
-            <w:proofErr w:type="spellStart"/>
-            <w:r>
-              <w:t>Organisation</w:t>
-            </w:r>
-            <w:proofErr w:type="spellEnd"/>
-            <w:r>
-              <w:t>, Světová zdravotnická organizace</w:t>
+            <w:r>
+              <w:t>World Health Organisation, Světová zdravotnická organizace</w:t>
             </w:r>
           </w:p>
         </w:tc>
@@ -1945,71 +1749,7 @@
                 <w:sz w:val="20"/>
                 <w:szCs w:val="20"/>
               </w:rPr>
-              <w:t>Maturity-</w:t>
-            </w:r>
-            <w:proofErr w:type="spellStart"/>
-            <w:r>
-              <w:rPr>
-                <w:sz w:val="20"/>
-                <w:szCs w:val="20"/>
-              </w:rPr>
-              <w:t>Onset</w:t>
-            </w:r>
-            <w:proofErr w:type="spellEnd"/>
-            <w:r>
-              <w:rPr>
-                <w:sz w:val="20"/>
-                <w:szCs w:val="20"/>
-              </w:rPr>
-              <w:t xml:space="preserve"> Diabetes </w:t>
-            </w:r>
-            <w:proofErr w:type="spellStart"/>
-            <w:r>
-              <w:rPr>
-                <w:sz w:val="20"/>
-                <w:szCs w:val="20"/>
-              </w:rPr>
-              <w:t>of</w:t>
-            </w:r>
-            <w:proofErr w:type="spellEnd"/>
-            <w:r>
-              <w:rPr>
-                <w:sz w:val="20"/>
-                <w:szCs w:val="20"/>
-              </w:rPr>
-              <w:t xml:space="preserve"> </w:t>
-            </w:r>
-            <w:proofErr w:type="spellStart"/>
-            <w:r>
-              <w:rPr>
-                <w:sz w:val="20"/>
-                <w:szCs w:val="20"/>
-              </w:rPr>
-              <w:t>the</w:t>
-            </w:r>
-            <w:proofErr w:type="spellEnd"/>
-            <w:r>
-              <w:rPr>
-                <w:sz w:val="20"/>
-                <w:szCs w:val="20"/>
-              </w:rPr>
-              <w:t xml:space="preserve"> </w:t>
-            </w:r>
-            <w:proofErr w:type="spellStart"/>
-            <w:r>
-              <w:rPr>
-                <w:sz w:val="20"/>
-                <w:szCs w:val="20"/>
-              </w:rPr>
-              <w:t>Young</w:t>
-            </w:r>
-            <w:proofErr w:type="spellEnd"/>
-            <w:r>
-              <w:rPr>
-                <w:sz w:val="20"/>
-                <w:szCs w:val="20"/>
-              </w:rPr>
-              <w:t>, volně přeloženo jako diabetes dospělého typu objevující se u mladých lidí</w:t>
+              <w:t>Maturity-Onset Diabetes of the Young, volně přeloženo jako diabetes dospělého typu objevující se u mladých lidí</w:t>
             </w:r>
           </w:p>
         </w:tc>
@@ -2105,23 +1845,7 @@
               <w:ind w:firstLine="0"/>
             </w:pPr>
             <w:r>
-              <w:t>glykemická nálož (</w:t>
-            </w:r>
-            <w:proofErr w:type="spellStart"/>
-            <w:r>
-              <w:t>glycemic</w:t>
-            </w:r>
-            <w:proofErr w:type="spellEnd"/>
-            <w:r>
-              <w:t xml:space="preserve"> </w:t>
-            </w:r>
-            <w:proofErr w:type="spellStart"/>
-            <w:r>
-              <w:t>load</w:t>
-            </w:r>
-            <w:proofErr w:type="spellEnd"/>
-            <w:r>
-              <w:t>)</w:t>
+              <w:t>glykemická nálož (glycemic load)</w:t>
             </w:r>
           </w:p>
         </w:tc>
@@ -2170,11 +1894,9 @@
               </w:tabs>
               <w:ind w:firstLine="0"/>
             </w:pPr>
-            <w:proofErr w:type="spellStart"/>
             <w:r>
               <w:t>pdf</w:t>
             </w:r>
-            <w:proofErr w:type="spellEnd"/>
           </w:p>
         </w:tc>
         <w:tc>
@@ -2187,23 +1909,7 @@
               <w:ind w:firstLine="0"/>
             </w:pPr>
             <w:r>
-              <w:t xml:space="preserve">Přenosný formát dokumentů (Portable </w:t>
-            </w:r>
-            <w:proofErr w:type="spellStart"/>
-            <w:r>
-              <w:t>document</w:t>
-            </w:r>
-            <w:proofErr w:type="spellEnd"/>
-            <w:r>
-              <w:t xml:space="preserve"> </w:t>
-            </w:r>
-            <w:proofErr w:type="spellStart"/>
-            <w:r>
-              <w:t>format</w:t>
-            </w:r>
-            <w:proofErr w:type="spellEnd"/>
-            <w:r>
-              <w:t>), formát dokumentu vyvíjený firmou Adobe</w:t>
+              <w:t>Přenosný formát dokumentů (Portable document format), formát dokumentu vyvíjený firmou Adobe</w:t>
             </w:r>
           </w:p>
         </w:tc>
@@ -2220,11 +1926,9 @@
               </w:tabs>
               <w:ind w:firstLine="0"/>
             </w:pPr>
-            <w:proofErr w:type="spellStart"/>
             <w:r>
               <w:t>csv</w:t>
             </w:r>
-            <w:proofErr w:type="spellEnd"/>
           </w:p>
         </w:tc>
         <w:tc>
@@ -2237,31 +1941,7 @@
               <w:ind w:firstLine="0"/>
             </w:pPr>
             <w:r>
-              <w:t>data oddělená desetinou čárkou (</w:t>
-            </w:r>
-            <w:proofErr w:type="spellStart"/>
-            <w:r>
-              <w:t>comma</w:t>
-            </w:r>
-            <w:proofErr w:type="spellEnd"/>
-            <w:r>
-              <w:t xml:space="preserve"> </w:t>
-            </w:r>
-            <w:proofErr w:type="spellStart"/>
-            <w:r>
-              <w:t>separated</w:t>
-            </w:r>
-            <w:proofErr w:type="spellEnd"/>
-            <w:r>
-              <w:t xml:space="preserve"> </w:t>
-            </w:r>
-            <w:proofErr w:type="spellStart"/>
-            <w:r>
-              <w:t>value</w:t>
-            </w:r>
-            <w:proofErr w:type="spellEnd"/>
-            <w:r>
-              <w:t>), formát dokumentu</w:t>
+              <w:t>data oddělená desetinou čárkou (comma separated value), formát dokumentu</w:t>
             </w:r>
           </w:p>
         </w:tc>
@@ -2349,15 +2029,7 @@
     </w:p>
     <w:p>
       <w:r>
-        <w:t xml:space="preserve">Zatímco u zdravých jedinců je regulace inzulínu v průběhu zvýšené fyzické aktivity zcela automatická (u aerobního pohybu je to snížení sekrece inzulínu a zvýšení </w:t>
-      </w:r>
-      <w:proofErr w:type="spellStart"/>
-      <w:r>
-        <w:t>kontraregulačních</w:t>
-      </w:r>
-      <w:proofErr w:type="spellEnd"/>
-      <w:r>
-        <w:t xml:space="preserve"> hormonů, které podpoří vyplavování zásobního glykogenu), pacient zejména s diabetem 1. typu musí administraci inzulínu regulovat jeho subkutánním dodáním</w:t>
+        <w:t>Zatímco u zdravých jedinců je regulace inzulínu v průběhu zvýšené fyzické aktivity zcela automatická (u aerobního pohybu je to snížení sekrece inzulínu a zvýšení kontraregulačních hormonů, které podpoří vyplavování zásobního glykogenu), pacient zejména s diabetem 1. typu musí administraci inzulínu regulovat jeho subkutánním dodáním</w:t>
       </w:r>
       <w:r>
         <w:t xml:space="preserve"> a to prostřednictvím tzv.</w:t>
@@ -2390,15 +2062,7 @@
         <w:t> závažné</w:t>
       </w:r>
       <w:r>
-        <w:t xml:space="preserve"> a život ohrožující hypoglykémii. Naopak nedostatek inzulínu v těle neumožní glukóze vstoupit do některých buněk a tělo si pak získává energii nefyziologickým způsobem za vzniku toxických látek, které mohou vézt k život ohrožující </w:t>
-      </w:r>
-      <w:proofErr w:type="spellStart"/>
-      <w:r>
-        <w:t>ketoacidóze</w:t>
-      </w:r>
-      <w:proofErr w:type="spellEnd"/>
-      <w:r>
-        <w:t xml:space="preserve">, tedy překyselení organizmu. </w:t>
+        <w:t xml:space="preserve"> a život ohrožující hypoglykémii. Naopak nedostatek inzulínu v těle neumožní glukóze vstoupit do některých buněk a tělo si pak získává energii nefyziologickým způsobem za vzniku toxických látek, které mohou vézt k život ohrožující ketoacidóze, tedy překyselení organizmu. </w:t>
       </w:r>
       <w:r>
         <w:rPr>
@@ -2433,16 +2097,11 @@
       <w:r>
         <w:t xml:space="preserve">Webová aplikace Diani tyto a některé další parametry (dávkování inzulínu a množství konzumovaných sacharidů) umožňuje monitorovat a zobrazovat v reálném čase. Intenzita fyzické aktivity ve formě počtu kroků za minutu spolu s hodnotami glykémie </w:t>
       </w:r>
-      <w:proofErr w:type="gramStart"/>
       <w:r>
         <w:t>měřené v</w:t>
       </w:r>
       <w:r>
-        <w:t> 5-ti</w:t>
-      </w:r>
-      <w:proofErr w:type="gramEnd"/>
-      <w:r>
-        <w:t xml:space="preserve"> minutových intervalech jsou velmi cenným nástrojem pro pochopení chování glykémie v různých situacích.</w:t>
+        <w:t> 5-ti minutových intervalech jsou velmi cenným nástrojem pro pochopení chování glykémie v různých situacích.</w:t>
       </w:r>
     </w:p>
     <w:p>
@@ -2502,15 +2161,7 @@
     </w:p>
     <w:p>
       <w:r>
-        <w:t xml:space="preserve">V dnešní době existuje mnoho webových aplikací, které umožňují sběr, analýzu a zobrazení dat sbíraných z mobilních přístrojů jako jsou glukometry, inzulínové pumpy či kontinuální monitory glykémie. Z hlediska monitorace fyzické aktivity má v dnešní době pacient několik možností. V nejlepším případě již existují mobilní, webové či desktopové aplikace, které jsou schopny přijímat data naměřená komerčně dostupným aktivity </w:t>
-      </w:r>
-      <w:proofErr w:type="spellStart"/>
-      <w:r>
-        <w:t>trackerem</w:t>
-      </w:r>
-      <w:proofErr w:type="spellEnd"/>
-      <w:r>
-        <w:t xml:space="preserve">, případně umožňují propojení například s jinou mobilní aplikací, která získává takováto data skrze funkce chytrého telefonu </w:t>
+        <w:t xml:space="preserve">V dnešní době existuje mnoho webových aplikací, které umožňují sběr, analýzu a zobrazení dat sbíraných z mobilních přístrojů jako jsou glukometry, inzulínové pumpy či kontinuální monitory glykémie. Z hlediska monitorace fyzické aktivity má v dnešní době pacient několik možností. V nejlepším případě již existují mobilní, webové či desktopové aplikace, které jsou schopny přijímat data naměřená komerčně dostupným aktivity trackerem, případně umožňují propojení například s jinou mobilní aplikací, která získává takováto data skrze funkce chytrého telefonu </w:t>
       </w:r>
       <w:r>
         <w:rPr>
@@ -2760,13 +2411,17 @@
         <w:t>zařízení</w:t>
       </w:r>
       <w:r>
-        <w:t xml:space="preserve">mi pro </w:t>
-      </w:r>
-      <w:proofErr w:type="spellStart"/>
-      <w:r>
-        <w:t>selfmonitoring</w:t>
-      </w:r>
-      <w:proofErr w:type="spellEnd"/>
+        <w:t>mi pro selfmonitoring.</w:t>
+      </w:r>
+      <w:r>
+        <w:t xml:space="preserve"> </w:t>
+      </w:r>
+      <w:r>
+        <w:t>Set zařízení obsahuje</w:t>
+      </w:r>
+      <w:r>
+        <w:t xml:space="preserve"> osobní glukometr přenášející automaticky hodnoty glykémie do mobilní aplikace diabetického deníku</w:t>
+      </w:r>
       <w:r>
         <w:t>.</w:t>
       </w:r>
@@ -2774,39 +2429,27 @@
         <w:t xml:space="preserve"> </w:t>
       </w:r>
       <w:r>
-        <w:t>Set zařízení obsahuje</w:t>
-      </w:r>
-      <w:r>
-        <w:t xml:space="preserve"> osobní glukometr přenášející automaticky hodnoty glykémie do mobilní aplikace diabetického deníku</w:t>
-      </w:r>
-      <w:r>
-        <w:t>.</w:t>
+        <w:t xml:space="preserve">Dále </w:t>
+      </w:r>
+      <w:r>
+        <w:t xml:space="preserve">smartphone s aplikací </w:t>
+      </w:r>
+      <w:r>
+        <w:t>diabetický deník pro manuální registrace glykémií, inzulínových dávek, konzumovaných sacharidů a fyzické aktivity</w:t>
+      </w:r>
+      <w:r>
+        <w:t>. Do setu dále patří</w:t>
+      </w:r>
+      <w:r>
+        <w:t xml:space="preserve"> krokoměr pro automatický přenos dat určujících míru fyzické aktivity a kontinuální monitor glykémie</w:t>
+      </w:r>
+      <w:r>
+        <w:t>,</w:t>
       </w:r>
       <w:r>
         <w:t xml:space="preserve"> </w:t>
       </w:r>
       <w:r>
-        <w:t xml:space="preserve">Dále </w:t>
-      </w:r>
-      <w:r>
-        <w:t xml:space="preserve">smartphone s aplikací </w:t>
-      </w:r>
-      <w:r>
-        <w:t>diabetický deník pro manuální registrace glykémií, inzulínových dávek, konzumovaných sacharidů a fyzické aktivity</w:t>
-      </w:r>
-      <w:r>
-        <w:t>. Do setu dále patří</w:t>
-      </w:r>
-      <w:r>
-        <w:t xml:space="preserve"> krokoměr pro automatický přenos dat určujících míru fyzické aktivity a kontinuální monitor glykémie</w:t>
-      </w:r>
-      <w:r>
-        <w:t>,</w:t>
-      </w:r>
-      <w:r>
-        <w:t xml:space="preserve"> </w:t>
-      </w:r>
-      <w:r>
         <w:t xml:space="preserve">který </w:t>
       </w:r>
       <w:r>
@@ -2816,15 +2459,7 @@
         <w:t>á</w:t>
       </w:r>
       <w:r>
-        <w:t xml:space="preserve"> hodnoty </w:t>
-      </w:r>
-      <w:proofErr w:type="gramStart"/>
-      <w:r>
-        <w:t>glykémie v 5-ti</w:t>
-      </w:r>
-      <w:proofErr w:type="gramEnd"/>
-      <w:r>
-        <w:t xml:space="preserve"> minutových intervalech.</w:t>
+        <w:t xml:space="preserve"> hodnoty glykémie v 5-ti minutových intervalech.</w:t>
       </w:r>
     </w:p>
     <w:p>
@@ -2886,21 +2521,13 @@
     </w:p>
     <w:p>
       <w:r>
-        <w:t xml:space="preserve">Pro hledání segmentů obsahujících informace o zvýšené fyzické aktivitě spolu s poklesem glykémie byly vymezeny 2 monitorované veličiny, a to glykémie </w:t>
-      </w:r>
-      <w:proofErr w:type="gramStart"/>
-      <w:r>
-        <w:t>měřen</w:t>
+        <w:t>Pro hledání segmentů obsahujících informace o zvýšené fyzické aktivitě spolu s poklesem glykémie byly vymezeny 2 monitorované veličiny, a to glykémie měřen</w:t>
       </w:r>
       <w:r>
         <w:t>ou</w:t>
       </w:r>
       <w:r>
-        <w:t xml:space="preserve"> v 5-ti</w:t>
-      </w:r>
-      <w:proofErr w:type="gramEnd"/>
-      <w:r>
-        <w:t xml:space="preserve"> minutových intervalech a dále velikost intenzity fyzické aktivity, tj. počet kroků měřených v 1-minutových intervalech</w:t>
+        <w:t xml:space="preserve"> v 5-ti minutových intervalech a dále velikost intenzity fyzické aktivity, tj. počet kroků měřených v 1-minutových intervalech</w:t>
       </w:r>
       <w:r>
         <w:t>.</w:t>
@@ -3084,11 +2711,9 @@
       <w:r>
         <w:t xml:space="preserve"> </w:t>
       </w:r>
-      <w:proofErr w:type="spellStart"/>
       <w:r>
         <w:t>selfmonitoringu</w:t>
       </w:r>
-      <w:proofErr w:type="spellEnd"/>
       <w:r>
         <w:t>,</w:t>
       </w:r>
@@ -3102,36 +2727,266 @@
         <w:t>z důvodu vysoké ceny senzoru.</w:t>
       </w:r>
       <w:r>
-        <w:t xml:space="preserve"> Data z kontinuálního monitoru glykémie (dále jen CGM) jsou vybrána z databáze a zpracována na serverové straně aplikace Di</w:t>
+        <w:t xml:space="preserve"> Data z kontinuálního monitoru glykémie (dále jen CGM) jsou vybrána z databáze a zpracována na </w:t>
+      </w:r>
+      <w:r>
+        <w:t>serverové straně aplikace Diani.</w:t>
+      </w:r>
+    </w:p>
+    <w:p>
+      <w:r>
+        <w:lastRenderedPageBreak/>
+        <w:t xml:space="preserve"> </w:t>
+      </w:r>
+      <w:r>
+        <w:t xml:space="preserve">Po nalezení </w:t>
+      </w:r>
+      <w:r>
+        <w:t>dat</w:t>
+      </w:r>
+      <w:r>
+        <w:t xml:space="preserve"> s poklese</w:t>
+      </w:r>
+      <w:r>
+        <w:t xml:space="preserve">m glykémie jsou data rozdělena do segmentů </w:t>
+      </w:r>
+      <w:r>
+        <w:t xml:space="preserve">resp. do seznamu </w:t>
+      </w:r>
+      <w:r>
+        <w:t xml:space="preserve">obsahující </w:t>
+      </w:r>
+      <w:r>
+        <w:t>datov</w:t>
+      </w:r>
+      <w:r>
+        <w:t>é</w:t>
+      </w:r>
+      <w:r>
+        <w:t xml:space="preserve"> struktur</w:t>
+      </w:r>
+      <w:r>
+        <w:t>y</w:t>
+      </w:r>
+      <w:r>
+        <w:t xml:space="preserve"> </w:t>
+      </w:r>
+      <w:r>
+        <w:t xml:space="preserve">typu </w:t>
+      </w:r>
+      <w:r>
+        <w:rPr>
+          <w:i/>
+        </w:rPr>
+        <w:t>DateTimeOffset</w:t>
+      </w:r>
+      <w:r>
+        <w:t xml:space="preserve"> s</w:t>
+      </w:r>
+      <w:r>
+        <w:t> </w:t>
+      </w:r>
+      <w:r>
+        <w:t>informací</w:t>
+      </w:r>
+      <w:r>
+        <w:t xml:space="preserve"> o</w:t>
+      </w:r>
+      <w:r>
+        <w:t> </w:t>
+      </w:r>
+      <w:r>
+        <w:t>počátku</w:t>
+      </w:r>
+      <w:r>
+        <w:t xml:space="preserve"> a konc</w:t>
+      </w:r>
+      <w:r>
+        <w:t>i</w:t>
+      </w:r>
+      <w:r>
+        <w:t xml:space="preserve"> segmentu</w:t>
+      </w:r>
+      <w:r>
+        <w:t>.</w:t>
+      </w:r>
+      <w:r>
+        <w:t xml:space="preserve"> </w:t>
+      </w:r>
+      <w:r>
+        <w:t>Segmenty, které jsou vzájemně vzdáleny na časové ose v</w:t>
+      </w:r>
+      <w:r>
+        <w:t> </w:t>
+      </w:r>
+      <w:r>
+        <w:t>intervalu</w:t>
+      </w:r>
+      <w:r>
+        <w:t xml:space="preserve"> do</w:t>
+      </w:r>
+      <w:r>
+        <w:t xml:space="preserve"> 11 minut</w:t>
+      </w:r>
+      <w:r>
+        <w:t>, jsou sloučeny. Tato konstanta byla určena na základě konzultace s Ing. Holubovou</w:t>
+      </w:r>
+      <w:r>
+        <w:t>. Konstanta ošetřuje možné výpadky měření senzoru CGM nebo krátkodobého nárůstu glykémie.</w:t>
+      </w:r>
+    </w:p>
+    <w:p>
+      <w:pPr>
+        <w:pStyle w:val="Bezmezer"/>
+      </w:pPr>
+      <w:r>
+        <w:t>Na základě segmentů s poklesem glykémie</w:t>
+      </w:r>
+      <w:r>
+        <w:t xml:space="preserve"> (řádově desítky minut)</w:t>
+      </w:r>
+      <w:r>
+        <w:t xml:space="preserve"> jsou vytvořeny</w:t>
+      </w:r>
+      <w:r>
+        <w:t xml:space="preserve"> širší segmenty pro výběr dat</w:t>
+      </w:r>
+      <w:r>
+        <w:t xml:space="preserve"> fyzické</w:t>
+      </w:r>
+      <w:r>
+        <w:t xml:space="preserve"> aktivity. Tyto širší segmenty </w:t>
+      </w:r>
+      <w:r>
+        <w:t xml:space="preserve">(9 denní) </w:t>
+      </w:r>
+      <w:r>
+        <w:t>byli zvoleny pro zrychlení dotazů do databá</w:t>
+      </w:r>
+      <w:r>
+        <w:t xml:space="preserve">ze (snížení počtu navazování spojení). Každý </w:t>
+      </w:r>
+      <w:r>
+        <w:t xml:space="preserve">širší </w:t>
+      </w:r>
+      <w:r>
+        <w:t>segment je</w:t>
+      </w:r>
+      <w:r>
+        <w:t xml:space="preserve"> po výběru z databáze kontrolován dle zadaných kritérií. Ze širšího segmentu jsou vybrána data </w:t>
+      </w:r>
+      <w:r>
+        <w:t>pomocí dotazovacího jazyka LINQ</w:t>
+      </w:r>
+      <w:r>
+        <w:t xml:space="preserve"> na základě segmentů poklesu. Specifický segment</w:t>
+      </w:r>
+      <w:r>
+        <w:t xml:space="preserve"> </w:t>
+      </w:r>
+      <w:r>
+        <w:t>fyzické</w:t>
+      </w:r>
+      <w:r>
+        <w:t xml:space="preserve"> aktivity je </w:t>
+      </w:r>
+      <w:r>
+        <w:t>dále testován, zda vyhovuje zadaným kritériím. V datech se zpočátku zobrazovali kratší segmenty</w:t>
+      </w:r>
+      <w:r>
+        <w:t>,</w:t>
+      </w:r>
+      <w:r>
+        <w:t xml:space="preserve"> než byli odborníkem určeny</w:t>
+      </w:r>
+      <w:r>
+        <w:t>.</w:t>
+      </w:r>
+    </w:p>
+    <w:p>
+      <w:pPr>
+        <w:pStyle w:val="Bezmezer"/>
+      </w:pPr>
+      <w:r>
+        <w:t xml:space="preserve"> Algoritmus by</w:t>
+      </w:r>
+      <w:r>
+        <w:t>l</w:t>
+      </w:r>
+      <w:r>
+        <w:t xml:space="preserve"> tedy doplněn o podmínku ošetřující, kdy v případě aktivity mimo kritéria je</w:t>
+      </w:r>
+      <w:r>
+        <w:t xml:space="preserve"> </w:t>
+      </w:r>
+      <w:r>
+        <w:t>vzorek zařazen do hledané oblasti</w:t>
+      </w:r>
+      <w:r>
+        <w:t>,</w:t>
+      </w:r>
+      <w:r>
+        <w:t xml:space="preserve"> je-li zvýšená aktivita dva vzorky nazpět (10 min)</w:t>
+      </w:r>
+      <w:r>
+        <w:t xml:space="preserve">. </w:t>
+      </w:r>
+      <w:r>
+        <w:t>Tato konstanta byla určena na základě pomalé zpětné vazby glukagonu při</w:t>
+      </w:r>
+      <w:r>
+        <w:t xml:space="preserve"> snížení (ustání)</w:t>
+      </w:r>
+      <w:r>
+        <w:t xml:space="preserve"> fyzické aktivity</w:t>
+      </w:r>
+      <w:r>
+        <w:t>.</w:t>
+      </w:r>
+      <w:r>
+        <w:t xml:space="preserve"> Data jsou v této části analýzy ukládána do struktury, která nese informaci o počátku a konci segmentu a počtu kroků (vykonané aktivy) v daném segmentu.</w:t>
+      </w:r>
+    </w:p>
+    <w:p>
+      <w:pPr>
+        <w:pStyle w:val="Bezmezer"/>
+      </w:pPr>
+      <w:r>
+        <w:t xml:space="preserve">Na základě </w:t>
+      </w:r>
+      <w:r>
+        <w:t xml:space="preserve">výše zmíněných </w:t>
+      </w:r>
+      <w:r>
+        <w:t>segmentů</w:t>
+      </w:r>
+      <w:r>
+        <w:t xml:space="preserve"> fyzické aktivity vybraných</w:t>
+      </w:r>
+      <w:r>
+        <w:t xml:space="preserve"> dle kritérií </w:t>
+      </w:r>
+      <w:r>
+        <w:t xml:space="preserve">jsou vybrána naměřená data glykémie </w:t>
+      </w:r>
+      <w:r>
+        <w:t>a v případě, že pokles glykémie v daném segmentu splňují podmínky kritérií je daný segment zachován a u je uložena zde navíc informace o hodnotě poklesu glykémie.</w:t>
+      </w:r>
+    </w:p>
+    <w:p>
+      <w:pPr>
+        <w:pStyle w:val="Bezmezer"/>
+      </w:pPr>
+      <w:r>
+        <w:t xml:space="preserve">Výsledná data jsou následně zobrazena v tabulkovém seznamu s odkazem </w:t>
+      </w:r>
+      <w:r>
+        <w:t>přehledový graf v aplikaci Diani.</w:t>
       </w:r>
       <w:bookmarkStart w:id="13" w:name="_GoBack"/>
       <w:bookmarkEnd w:id="13"/>
       <w:r>
-        <w:t xml:space="preserve">ani. </w:t>
-      </w:r>
-      <w:proofErr w:type="gramStart"/>
-      <w:r>
-        <w:t xml:space="preserve">a </w:t>
-      </w:r>
-      <w:r>
         <w:t xml:space="preserve"> </w:t>
-      </w:r>
-      <w:r>
-        <w:t>Po</w:t>
-      </w:r>
-      <w:proofErr w:type="gramEnd"/>
-      <w:r>
-        <w:t xml:space="preserve"> nalezení segmentů s poklesem </w:t>
-      </w:r>
-      <w:r>
-        <w:lastRenderedPageBreak/>
-        <w:t xml:space="preserve">glykémie je nad daty provedeno sloučení </w:t>
-      </w:r>
-      <w:r>
-        <w:t xml:space="preserve">datech pro prvotní analýzu vyhledávám </w:t>
-      </w:r>
-      <w:r>
-        <w:t>jen poklesy dat glykémií pro pacienta.</w:t>
       </w:r>
     </w:p>
     <w:p>
@@ -3180,23 +3035,11 @@
     </w:p>
     <w:p>
       <w:r>
-        <w:t xml:space="preserve">Pro kontrolu, zda je algoritmus schopen vyhledat každý pokles glykémie v období zvýšené fyzické aktivity, bylo vybráno 5 dní od každého </w:t>
-      </w:r>
-      <w:proofErr w:type="gramStart"/>
-      <w:r>
-        <w:t>ze</w:t>
-      </w:r>
-      <w:proofErr w:type="gramEnd"/>
-      <w:r>
-        <w:t xml:space="preserve"> 3 pacientů, v nich bylo </w:t>
-      </w:r>
-      <w:proofErr w:type="spellStart"/>
-      <w:r>
-        <w:t>okometricky</w:t>
-      </w:r>
-      <w:proofErr w:type="spellEnd"/>
-      <w:r>
-        <w:t xml:space="preserve"> posouzeno, zda algoritmus označil všechna relevantní místa dle nastavených podmínek. Pro příklad můžeme posoudit poklesy na Obr. 2, kde jsou vidět 2 signifikantní poklesy glykémie (modrá křivka v horní části obrázku) v obdobích zvýšené fyzické aktivity (modrý sloupcový graf).</w:t>
+        <w:t xml:space="preserve">Pro kontrolu, zda je algoritmus schopen vyhledat každý pokles glykémie v období zvýšené fyzické aktivity, bylo vybráno 5 dní od každého ze 3 pacientů, v nich bylo okometricky posouzeno, zda algoritmus označil všechna relevantní místa dle nastavených podmínek. Pro příklad můžeme posoudit </w:t>
+      </w:r>
+      <w:r>
+        <w:lastRenderedPageBreak/>
+        <w:t>poklesy na Obr. 2, kde jsou vidět 2 signifikantní poklesy glykémie (modrá křivka v horní části obrázku) v obdobích zvýšené fyzické aktivity (modrý sloupcový graf).</w:t>
       </w:r>
     </w:p>
     <w:p>
@@ -3378,11 +3221,9 @@
             <w:pPr>
               <w:jc w:val="center"/>
             </w:pPr>
-            <w:proofErr w:type="gramStart"/>
             <w:r>
               <w:t>12.7.2016</w:t>
             </w:r>
-            <w:proofErr w:type="gramEnd"/>
           </w:p>
         </w:tc>
         <w:tc>
@@ -3440,11 +3281,9 @@
             <w:pPr>
               <w:jc w:val="center"/>
             </w:pPr>
-            <w:proofErr w:type="gramStart"/>
             <w:r>
               <w:t>13.7.2016</w:t>
             </w:r>
-            <w:proofErr w:type="gramEnd"/>
           </w:p>
         </w:tc>
         <w:tc>
@@ -3502,11 +3341,9 @@
             <w:pPr>
               <w:jc w:val="center"/>
             </w:pPr>
-            <w:proofErr w:type="gramStart"/>
             <w:r>
               <w:t>14.7.2016</w:t>
             </w:r>
-            <w:proofErr w:type="gramEnd"/>
           </w:p>
         </w:tc>
         <w:tc>
@@ -3564,11 +3401,9 @@
             <w:pPr>
               <w:jc w:val="center"/>
             </w:pPr>
-            <w:proofErr w:type="gramStart"/>
             <w:r>
               <w:t>15.7.2016</w:t>
             </w:r>
-            <w:proofErr w:type="gramEnd"/>
           </w:p>
         </w:tc>
         <w:tc>
@@ -3626,11 +3461,9 @@
             <w:pPr>
               <w:jc w:val="center"/>
             </w:pPr>
-            <w:proofErr w:type="gramStart"/>
             <w:r>
               <w:t>16.7.2016</w:t>
             </w:r>
-            <w:proofErr w:type="gramEnd"/>
           </w:p>
         </w:tc>
         <w:tc>
@@ -3742,11 +3575,7 @@
               <w:jc w:val="center"/>
             </w:pPr>
             <w:r>
-              <w:t xml:space="preserve">Počet nalezených </w:t>
-            </w:r>
-            <w:r>
-              <w:lastRenderedPageBreak/>
-              <w:t>segmentů</w:t>
+              <w:t>Počet nalezených segmentů</w:t>
             </w:r>
           </w:p>
         </w:tc>
@@ -3760,12 +3589,7 @@
               <w:jc w:val="center"/>
             </w:pPr>
             <w:r>
-              <w:lastRenderedPageBreak/>
-              <w:t xml:space="preserve">Z toho počet nalezených </w:t>
-            </w:r>
-            <w:r>
-              <w:lastRenderedPageBreak/>
-              <w:t>poklesů</w:t>
+              <w:t>Z toho počet nalezených poklesů</w:t>
             </w:r>
           </w:p>
         </w:tc>
@@ -3779,7 +3603,6 @@
               <w:jc w:val="center"/>
             </w:pPr>
             <w:r>
-              <w:lastRenderedPageBreak/>
               <w:t>Úspěšnost</w:t>
             </w:r>
           </w:p>
@@ -3795,11 +3618,9 @@
             <w:pPr>
               <w:jc w:val="center"/>
             </w:pPr>
-            <w:proofErr w:type="gramStart"/>
             <w:r>
               <w:t>11.8.2015</w:t>
             </w:r>
-            <w:proofErr w:type="gramEnd"/>
           </w:p>
         </w:tc>
         <w:tc>
@@ -3857,7 +3678,6 @@
             <w:pPr>
               <w:jc w:val="center"/>
             </w:pPr>
-            <w:proofErr w:type="gramStart"/>
             <w:r>
               <w:t>1</w:t>
             </w:r>
@@ -3867,7 +3687,6 @@
             <w:r>
               <w:t>.8.2015</w:t>
             </w:r>
-            <w:proofErr w:type="gramEnd"/>
           </w:p>
         </w:tc>
         <w:tc>
@@ -3925,14 +3744,12 @@
             <w:pPr>
               <w:jc w:val="center"/>
             </w:pPr>
-            <w:proofErr w:type="gramStart"/>
             <w:r>
               <w:t>13</w:t>
             </w:r>
             <w:r>
               <w:t>.8.2015</w:t>
             </w:r>
-            <w:proofErr w:type="gramEnd"/>
           </w:p>
         </w:tc>
         <w:tc>
@@ -3990,14 +3807,12 @@
             <w:pPr>
               <w:jc w:val="center"/>
             </w:pPr>
-            <w:proofErr w:type="gramStart"/>
             <w:r>
               <w:t>14</w:t>
             </w:r>
             <w:r>
               <w:t>.8.2015</w:t>
             </w:r>
-            <w:proofErr w:type="gramEnd"/>
           </w:p>
         </w:tc>
         <w:tc>
@@ -4058,14 +3873,12 @@
             <w:pPr>
               <w:jc w:val="center"/>
             </w:pPr>
-            <w:proofErr w:type="gramStart"/>
             <w:r>
               <w:t>15</w:t>
             </w:r>
             <w:r>
               <w:t>.8.2015</w:t>
             </w:r>
-            <w:proofErr w:type="gramEnd"/>
           </w:p>
         </w:tc>
         <w:tc>
@@ -4220,11 +4033,9 @@
             <w:pPr>
               <w:jc w:val="center"/>
             </w:pPr>
-            <w:proofErr w:type="gramStart"/>
             <w:r>
               <w:t>22.8.2015</w:t>
             </w:r>
-            <w:proofErr w:type="gramEnd"/>
           </w:p>
         </w:tc>
         <w:tc>
@@ -4282,7 +4093,6 @@
             <w:pPr>
               <w:jc w:val="center"/>
             </w:pPr>
-            <w:proofErr w:type="gramStart"/>
             <w:r>
               <w:t>2</w:t>
             </w:r>
@@ -4292,7 +4102,6 @@
             <w:r>
               <w:t>.8.2015</w:t>
             </w:r>
-            <w:proofErr w:type="gramEnd"/>
           </w:p>
         </w:tc>
         <w:tc>
@@ -4350,14 +4159,12 @@
             <w:pPr>
               <w:jc w:val="center"/>
             </w:pPr>
-            <w:proofErr w:type="gramStart"/>
             <w:r>
               <w:t>24</w:t>
             </w:r>
             <w:r>
               <w:t>.8.2015</w:t>
             </w:r>
-            <w:proofErr w:type="gramEnd"/>
           </w:p>
         </w:tc>
         <w:tc>
@@ -4415,14 +4222,12 @@
             <w:pPr>
               <w:jc w:val="center"/>
             </w:pPr>
-            <w:proofErr w:type="gramStart"/>
             <w:r>
               <w:t>25</w:t>
             </w:r>
             <w:r>
               <w:t>.8.2015</w:t>
             </w:r>
-            <w:proofErr w:type="gramEnd"/>
           </w:p>
         </w:tc>
         <w:tc>
@@ -4480,14 +4285,12 @@
             <w:pPr>
               <w:jc w:val="center"/>
             </w:pPr>
-            <w:proofErr w:type="gramStart"/>
             <w:r>
               <w:t>26</w:t>
             </w:r>
             <w:r>
               <w:t>.8.2015</w:t>
             </w:r>
-            <w:proofErr w:type="gramEnd"/>
           </w:p>
         </w:tc>
         <w:tc>
@@ -4552,6 +4355,7 @@
       <w:bookmarkStart w:id="24" w:name="_Toc472963000"/>
       <w:commentRangeStart w:id="25"/>
       <w:r>
+        <w:lastRenderedPageBreak/>
         <w:t>Diskuse</w:t>
       </w:r>
       <w:commentRangeEnd w:id="25"/>
@@ -4603,29 +4407,8 @@
         </w:numPr>
         <w:spacing w:before="0" w:after="160" w:line="259" w:lineRule="auto"/>
       </w:pPr>
-      <w:proofErr w:type="spellStart"/>
-      <w:r>
-        <w:t>info</w:t>
-      </w:r>
-      <w:proofErr w:type="spellEnd"/>
-      <w:r>
-        <w:t xml:space="preserve"> o celkovém množství dat pro každého </w:t>
-      </w:r>
-      <w:proofErr w:type="gramStart"/>
-      <w:r>
-        <w:t>ze</w:t>
-      </w:r>
-      <w:proofErr w:type="gramEnd"/>
-      <w:r>
-        <w:t xml:space="preserve"> 3 pacientů – kolik CGM záznamů v databázi bylo, aby bylo poměrově jasné, proč jednomu to našlo tolik a </w:t>
-      </w:r>
-      <w:proofErr w:type="spellStart"/>
-      <w:r>
-        <w:t>druhýmu</w:t>
-      </w:r>
-      <w:proofErr w:type="spellEnd"/>
-      <w:r>
-        <w:t xml:space="preserve"> tolik segmentů</w:t>
+      <w:r>
+        <w:t>info o celkovém množství dat pro každého ze 3 pacientů – kolik CGM záznamů v databázi bylo, aby bylo poměrově jasné, proč jednomu to našlo tolik a druhýmu tolik segmentů</w:t>
       </w:r>
     </w:p>
     <w:p>
@@ -4781,35 +4564,7 @@
         <w:rPr>
           <w:lang w:val="en-US"/>
         </w:rPr>
-        <w:t>1] RUŠAVÝ, Z., BROŽ</w:t>
-      </w:r>
-      <w:proofErr w:type="gramStart"/>
-      <w:r>
-        <w:rPr>
-          <w:lang w:val="en-US"/>
-        </w:rPr>
-        <w:t>,J</w:t>
-      </w:r>
-      <w:proofErr w:type="gramEnd"/>
-      <w:r>
-        <w:rPr>
-          <w:lang w:val="en-US"/>
-        </w:rPr>
-        <w:t xml:space="preserve">., Diabetes a sport. 2012, Praha: </w:t>
-      </w:r>
-      <w:proofErr w:type="spellStart"/>
-      <w:r>
-        <w:rPr>
-          <w:lang w:val="en-US"/>
-        </w:rPr>
-        <w:t>Maxdorf</w:t>
-      </w:r>
-      <w:proofErr w:type="spellEnd"/>
-      <w:r>
-        <w:rPr>
-          <w:lang w:val="en-US"/>
-        </w:rPr>
-        <w:t>. 183. ISBN: 978-80-7345-289-6</w:t>
+        <w:t>1] RUŠAVÝ, Z., BROŽ,J., Diabetes a sport. 2012, Praha: Maxdorf. 183. ISBN: 978-80-7345-289-6</w:t>
       </w:r>
     </w:p>
     <w:p>
@@ -4827,40 +4582,15 @@
       <w:r>
         <w:t xml:space="preserve"> NAGI, D.K., </w:t>
       </w:r>
-      <w:proofErr w:type="spellStart"/>
       <w:r>
         <w:rPr>
           <w:i/>
           <w:iCs/>
         </w:rPr>
-        <w:t>Exercise</w:t>
-      </w:r>
-      <w:proofErr w:type="spellEnd"/>
-      <w:r>
-        <w:rPr>
-          <w:i/>
-          <w:iCs/>
-        </w:rPr>
-        <w:t xml:space="preserve"> and sport in diabetes</w:t>
-      </w:r>
-      <w:r>
-        <w:t xml:space="preserve">. 2nd </w:t>
-      </w:r>
-      <w:proofErr w:type="spellStart"/>
-      <w:r>
-        <w:t>ed</w:t>
-      </w:r>
-      <w:proofErr w:type="spellEnd"/>
-      <w:r>
-        <w:t xml:space="preserve">. 2006: </w:t>
-      </w:r>
-      <w:proofErr w:type="spellStart"/>
-      <w:r>
-        <w:t>Wiley</w:t>
-      </w:r>
-      <w:proofErr w:type="spellEnd"/>
-      <w:r>
-        <w:t>. 236. ISBN: 978-</w:t>
+        <w:t>Exercise and sport in diabetes</w:t>
+      </w:r>
+      <w:r>
+        <w:t>. 2nd ed. 2006: Wiley. 236. ISBN: 978-</w:t>
       </w:r>
     </w:p>
     <w:p>
@@ -4908,21 +4638,7 @@
         <w:rPr>
           <w:lang w:val="en-US"/>
         </w:rPr>
-        <w:t xml:space="preserve">[4] </w:t>
-      </w:r>
-      <w:proofErr w:type="spellStart"/>
-      <w:r>
-        <w:rPr>
-          <w:lang w:val="en-US"/>
-        </w:rPr>
-        <w:t>iPro</w:t>
-      </w:r>
-      <w:proofErr w:type="spellEnd"/>
-      <w:r>
-        <w:rPr>
-          <w:lang w:val="en-US"/>
-        </w:rPr>
-        <w:t xml:space="preserve"> 2 System, Medtronic, </w:t>
+        <w:t xml:space="preserve">[4] iPro 2 System, Medtronic, </w:t>
       </w:r>
       <w:r>
         <w:rPr>
@@ -4944,21 +4660,7 @@
         <w:rPr>
           <w:lang w:val="en-US"/>
         </w:rPr>
-        <w:t xml:space="preserve">[5] </w:t>
-      </w:r>
-      <w:proofErr w:type="spellStart"/>
-      <w:r>
-        <w:rPr>
-          <w:lang w:val="en-US"/>
-        </w:rPr>
-        <w:t>Diasend</w:t>
-      </w:r>
-      <w:proofErr w:type="spellEnd"/>
-      <w:r>
-        <w:rPr>
-          <w:lang w:val="en-US"/>
-        </w:rPr>
-        <w:t xml:space="preserve">, </w:t>
+        <w:t xml:space="preserve">[5] Diasend, </w:t>
       </w:r>
       <w:r>
         <w:rPr>
@@ -4970,21 +4672,7 @@
         <w:rPr>
           <w:lang w:val="en-US"/>
         </w:rPr>
-        <w:t xml:space="preserve">. </w:t>
-      </w:r>
-      <w:proofErr w:type="spellStart"/>
-      <w:r>
-        <w:rPr>
-          <w:lang w:val="en-US"/>
-        </w:rPr>
-        <w:t>Dostupné</w:t>
-      </w:r>
-      <w:proofErr w:type="spellEnd"/>
-      <w:r>
-        <w:rPr>
-          <w:lang w:val="en-US"/>
-        </w:rPr>
-        <w:t xml:space="preserve"> z:  </w:t>
+        <w:t xml:space="preserve">. Dostupné z:  </w:t>
       </w:r>
       <w:hyperlink r:id="rId20" w:history="1">
         <w:r>
@@ -5009,41 +4697,13 @@
         <w:rPr>
           <w:lang w:val="en-US"/>
         </w:rPr>
-        <w:t xml:space="preserve">[6] </w:t>
-      </w:r>
-      <w:proofErr w:type="spellStart"/>
+        <w:t xml:space="preserve">[6] Glooko, </w:t>
+      </w:r>
       <w:r>
         <w:rPr>
           <w:lang w:val="en-US"/>
         </w:rPr>
-        <w:t>Glooko</w:t>
-      </w:r>
-      <w:proofErr w:type="spellEnd"/>
-      <w:r>
-        <w:rPr>
-          <w:lang w:val="en-US"/>
-        </w:rPr>
-        <w:t xml:space="preserve">, </w:t>
-      </w:r>
-      <w:r>
-        <w:rPr>
-          <w:lang w:val="en-US"/>
-        </w:rPr>
-        <w:t xml:space="preserve">[online] 2016. </w:t>
-      </w:r>
-      <w:proofErr w:type="spellStart"/>
-      <w:r>
-        <w:rPr>
-          <w:lang w:val="en-US"/>
-        </w:rPr>
-        <w:t>Dostupné</w:t>
-      </w:r>
-      <w:proofErr w:type="spellEnd"/>
-      <w:r>
-        <w:rPr>
-          <w:lang w:val="en-US"/>
-        </w:rPr>
-        <w:t xml:space="preserve"> z: </w:t>
+        <w:t xml:space="preserve">[online] 2016. Dostupné z: </w:t>
       </w:r>
       <w:r>
         <w:rPr>
@@ -5073,61 +4733,11 @@
         </w:rPr>
         <w:t xml:space="preserve">[7] </w:t>
       </w:r>
-      <w:proofErr w:type="spellStart"/>
       <w:r>
         <w:rPr>
           <w:lang w:val="en-US"/>
         </w:rPr>
-        <w:t>Cellnovo</w:t>
-      </w:r>
-      <w:proofErr w:type="spellEnd"/>
-      <w:r>
-        <w:rPr>
-          <w:lang w:val="en-US"/>
-        </w:rPr>
-        <w:t xml:space="preserve">. </w:t>
-      </w:r>
-      <w:proofErr w:type="spellStart"/>
-      <w:r>
-        <w:rPr>
-          <w:lang w:val="en-US"/>
-        </w:rPr>
-        <w:t>Cellnovo</w:t>
-      </w:r>
-      <w:proofErr w:type="spellEnd"/>
-      <w:r>
-        <w:rPr>
-          <w:lang w:val="en-US"/>
-        </w:rPr>
-        <w:t xml:space="preserve"> System. [</w:t>
-      </w:r>
-      <w:proofErr w:type="gramStart"/>
-      <w:r>
-        <w:rPr>
-          <w:lang w:val="en-US"/>
-        </w:rPr>
-        <w:t>online</w:t>
-      </w:r>
-      <w:proofErr w:type="gramEnd"/>
-      <w:r>
-        <w:rPr>
-          <w:lang w:val="en-US"/>
-        </w:rPr>
-        <w:t xml:space="preserve">] 2016. </w:t>
-      </w:r>
-      <w:proofErr w:type="spellStart"/>
-      <w:r>
-        <w:rPr>
-          <w:lang w:val="en-US"/>
-        </w:rPr>
-        <w:t>Dostupné</w:t>
-      </w:r>
-      <w:proofErr w:type="spellEnd"/>
-      <w:r>
-        <w:rPr>
-          <w:lang w:val="en-US"/>
-        </w:rPr>
-        <w:t xml:space="preserve"> z: </w:t>
+        <w:t xml:space="preserve">Cellnovo. Cellnovo System. [online] 2016. Dostupné z: </w:t>
       </w:r>
       <w:r>
         <w:rPr>
@@ -5202,15 +4812,7 @@
         <w:annotationRef/>
       </w:r>
       <w:r>
-        <w:t>tabulky, grafy, obrázky,</w:t>
-      </w:r>
-      <w:proofErr w:type="gramStart"/>
-      <w:r>
-        <w:t>…. s výsledky</w:t>
-      </w:r>
-      <w:proofErr w:type="gramEnd"/>
-      <w:r>
-        <w:t xml:space="preserve"> - hodnoty</w:t>
+        <w:t>tabulky, grafy, obrázky,…. s výsledky - hodnoty</w:t>
       </w:r>
     </w:p>
   </w:comment>
@@ -5743,7 +5345,7 @@
         <v:path o:extrusionok="f" gradientshapeok="t" o:connecttype="rect"/>
         <o:lock v:ext="edit" aspectratio="t"/>
       </v:shapetype>
-      <v:shape id="_x0000_i1088" type="#_x0000_t75" style="width:21pt;height:22.5pt;visibility:visible;mso-wrap-style:square" o:bullet="t">
+      <v:shape id="_x0000_i1081" type="#_x0000_t75" style="width:21pt;height:22.5pt;visibility:visible;mso-wrap-style:square" o:bullet="t">
         <v:imagedata r:id="rId1" o:title=""/>
       </v:shape>
     </w:pict>
@@ -11316,7 +10918,7 @@
 </file>
 
 <file path=customXml/itemProps1.xml><?xml version="1.0" encoding="utf-8"?>
-<ds:datastoreItem xmlns:ds="http://schemas.openxmlformats.org/officeDocument/2006/customXml" ds:itemID="{FE32B15E-CEB6-40B6-9ECA-815692BD35B9}">
+<ds:datastoreItem xmlns:ds="http://schemas.openxmlformats.org/officeDocument/2006/customXml" ds:itemID="{6B0F7BB6-4F5C-47E3-9D9E-C0F19A3534F0}">
   <ds:schemaRefs>
     <ds:schemaRef ds:uri="http://schemas.openxmlformats.org/officeDocument/2006/bibliography"/>
   </ds:schemaRefs>

</xml_diff>

<commit_message>
Doplněn text a obrázky
</commit_message>
<xml_diff>
--- a/Semestralni prace DVZ Polacek.docx
+++ b/Semestralni prace DVZ Polacek.docx
@@ -230,7 +230,15 @@
         <w:t xml:space="preserve">zvýšené fyzické aktivity (počet </w:t>
       </w:r>
       <w:r>
-        <w:t>kroků za minutu) spolu s poklesem glykémie (hodnoty v 5-ti minutových intervalech) u</w:t>
+        <w:t>kroků za minutu) spolu s poklesem glykémie (</w:t>
+      </w:r>
+      <w:proofErr w:type="gramStart"/>
+      <w:r>
+        <w:t>hodnoty v 5-ti</w:t>
+      </w:r>
+      <w:proofErr w:type="gramEnd"/>
+      <w:r>
+        <w:t xml:space="preserve"> minutových intervalech) u</w:t>
       </w:r>
       <w:r>
         <w:t xml:space="preserve"> </w:t>
@@ -385,16 +393,74 @@
     </w:p>
     <w:p>
       <w:r>
-        <w:t>Pomocí řídící logiky v jazyce C# a také JavaScriptu je v současnosti možné data zobrazovat v denním, týdenním a měsíčním náhledu, kde měsíční náhled je obohacen o trend glykémie. Pro další statistické zpracování dat lze data stáhnout ve formátu csv.</w:t>
+        <w:t>Pomocí řídící logiky v jazyce C# a také </w:t>
+      </w:r>
+      <w:proofErr w:type="spellStart"/>
+      <w:r>
+        <w:t>JavaScriptu</w:t>
+      </w:r>
+      <w:proofErr w:type="spellEnd"/>
+      <w:r>
+        <w:t xml:space="preserve"> je v současnosti možné data zobrazovat v denním, týdenním a měsíčním náhledu, kde měsíční náhled je obohacen o trend glykémie. Pro další statistické zpracování dat lze data stáhnout ve formátu </w:t>
+      </w:r>
+      <w:proofErr w:type="spellStart"/>
+      <w:r>
+        <w:t>csv</w:t>
+      </w:r>
+      <w:proofErr w:type="spellEnd"/>
+      <w:r>
+        <w:t>.</w:t>
       </w:r>
     </w:p>
     <w:p>
       <w:r>
-        <w:t>Systém Diani je postaven na architektuře ASP.NET MVC s podporou HTML a CSS. Aplikace je dále doplněna o opensource pluginy (jako např. Highcharts, Jquery</w:t>
-      </w:r>
-      <w:r>
-        <w:t>, JavaScript</w:t>
-      </w:r>
+        <w:t xml:space="preserve">Systém Diani je postaven na architektuře </w:t>
+      </w:r>
+      <w:proofErr w:type="gramStart"/>
+      <w:r>
+        <w:t>ASP.NET</w:t>
+      </w:r>
+      <w:proofErr w:type="gramEnd"/>
+      <w:r>
+        <w:t xml:space="preserve"> MVC s podporou HTML a CSS. Aplikace je dále doplněna o </w:t>
+      </w:r>
+      <w:proofErr w:type="spellStart"/>
+      <w:r>
+        <w:t>opensource</w:t>
+      </w:r>
+      <w:proofErr w:type="spellEnd"/>
+      <w:r>
+        <w:t xml:space="preserve"> </w:t>
+      </w:r>
+      <w:proofErr w:type="spellStart"/>
+      <w:r>
+        <w:t>pluginy</w:t>
+      </w:r>
+      <w:proofErr w:type="spellEnd"/>
+      <w:r>
+        <w:t xml:space="preserve"> (jako např. </w:t>
+      </w:r>
+      <w:proofErr w:type="spellStart"/>
+      <w:r>
+        <w:t>Highcharts</w:t>
+      </w:r>
+      <w:proofErr w:type="spellEnd"/>
+      <w:r>
+        <w:t xml:space="preserve">, </w:t>
+      </w:r>
+      <w:proofErr w:type="spellStart"/>
+      <w:r>
+        <w:t>Jquery</w:t>
+      </w:r>
+      <w:proofErr w:type="spellEnd"/>
+      <w:r>
+        <w:t xml:space="preserve">, </w:t>
+      </w:r>
+      <w:proofErr w:type="spellStart"/>
+      <w:r>
+        <w:t>JavaScript</w:t>
+      </w:r>
+      <w:proofErr w:type="spellEnd"/>
       <w:r>
         <w:t xml:space="preserve"> apod.).</w:t>
       </w:r>
@@ -1434,8 +1500,13 @@
               <w:ind w:firstLine="0"/>
             </w:pPr>
             <w:r>
-              <w:t>aktivity tracker</w:t>
-            </w:r>
+              <w:t xml:space="preserve">aktivity </w:t>
+            </w:r>
+            <w:proofErr w:type="spellStart"/>
+            <w:r>
+              <w:t>tracker</w:t>
+            </w:r>
+            <w:proofErr w:type="spellEnd"/>
           </w:p>
         </w:tc>
         <w:tc>
@@ -1450,7 +1521,15 @@
               <w:ind w:firstLine="0"/>
             </w:pPr>
             <w:r>
-              <w:t>senzor pro měření aktivity a hloubky spánku (např. náramek Fitbit)</w:t>
+              <w:t xml:space="preserve">senzor pro měření aktivity a hloubky spánku (např. náramek </w:t>
+            </w:r>
+            <w:proofErr w:type="spellStart"/>
+            <w:r>
+              <w:t>Fitbit</w:t>
+            </w:r>
+            <w:proofErr w:type="spellEnd"/>
+            <w:r>
+              <w:t>)</w:t>
             </w:r>
           </w:p>
         </w:tc>
@@ -1467,6 +1546,7 @@
               </w:tabs>
               <w:ind w:firstLine="0"/>
             </w:pPr>
+            <w:proofErr w:type="spellStart"/>
             <w:r>
               <w:t>telemonitor</w:t>
             </w:r>
@@ -1474,7 +1554,11 @@
               <w:t>ingo</w:t>
             </w:r>
             <w:r>
-              <w:t>vací systém</w:t>
+              <w:t>vací</w:t>
+            </w:r>
+            <w:proofErr w:type="spellEnd"/>
+            <w:r>
+              <w:t xml:space="preserve"> systém</w:t>
             </w:r>
           </w:p>
         </w:tc>
@@ -1511,9 +1595,11 @@
               </w:tabs>
               <w:ind w:firstLine="0"/>
             </w:pPr>
+            <w:proofErr w:type="spellStart"/>
             <w:r>
               <w:t>selfmonitoring</w:t>
             </w:r>
+            <w:proofErr w:type="spellEnd"/>
           </w:p>
         </w:tc>
         <w:tc>
@@ -1550,7 +1636,7 @@
               <w:ind w:firstLine="0"/>
             </w:pPr>
             <w:r>
-              <w:t>ASP.NET MVC</w:t>
+              <w:t>C#</w:t>
             </w:r>
           </w:p>
         </w:tc>
@@ -1564,7 +1650,31 @@
               <w:ind w:firstLine="0"/>
             </w:pPr>
             <w:r>
-              <w:t>aplikační webový framework (aplikační rámec) implementující návrhový vzor model-pohled-řadič (model-view-cotroller)</w:t>
+              <w:t xml:space="preserve">aplikační webový </w:t>
+            </w:r>
+            <w:proofErr w:type="spellStart"/>
+            <w:r>
+              <w:t>framework</w:t>
+            </w:r>
+            <w:proofErr w:type="spellEnd"/>
+            <w:r>
+              <w:t xml:space="preserve"> (aplikační rámec) implementující návrhový vzor model-pohled-řadič (model-</w:t>
+            </w:r>
+            <w:proofErr w:type="spellStart"/>
+            <w:r>
+              <w:t>view</w:t>
+            </w:r>
+            <w:proofErr w:type="spellEnd"/>
+            <w:r>
+              <w:t>-</w:t>
+            </w:r>
+            <w:proofErr w:type="spellStart"/>
+            <w:r>
+              <w:t>cotroller</w:t>
+            </w:r>
+            <w:proofErr w:type="spellEnd"/>
+            <w:r>
+              <w:t>)</w:t>
             </w:r>
           </w:p>
         </w:tc>
@@ -1582,7 +1692,7 @@
               <w:ind w:firstLine="0"/>
             </w:pPr>
             <w:r>
-              <w:t>MS SQL</w:t>
+              <w:t>LINQ</w:t>
             </w:r>
           </w:p>
         </w:tc>
@@ -1608,7 +1718,31 @@
               <w:t xml:space="preserve"> jazyk </w:t>
             </w:r>
             <w:r>
-              <w:t>(Structured Query Language)</w:t>
+              <w:t>(</w:t>
+            </w:r>
+            <w:proofErr w:type="spellStart"/>
+            <w:r>
+              <w:t>Structured</w:t>
+            </w:r>
+            <w:proofErr w:type="spellEnd"/>
+            <w:r>
+              <w:t xml:space="preserve"> </w:t>
+            </w:r>
+            <w:proofErr w:type="spellStart"/>
+            <w:r>
+              <w:t>Query</w:t>
+            </w:r>
+            <w:proofErr w:type="spellEnd"/>
+            <w:r>
+              <w:t xml:space="preserve"> </w:t>
+            </w:r>
+            <w:proofErr w:type="spellStart"/>
+            <w:r>
+              <w:t>Language</w:t>
+            </w:r>
+            <w:proofErr w:type="spellEnd"/>
+            <w:r>
+              <w:t>)</w:t>
             </w:r>
             <w:r>
               <w:t xml:space="preserve"> </w:t>
@@ -1628,9 +1762,6 @@
               </w:tabs>
               <w:ind w:firstLine="0"/>
             </w:pPr>
-            <w:r>
-              <w:t>HTML</w:t>
-            </w:r>
           </w:p>
         </w:tc>
         <w:tc>
@@ -1642,15 +1773,6 @@
               <w:pStyle w:val="Bezmezer"/>
               <w:ind w:firstLine="0"/>
             </w:pPr>
-            <w:r>
-              <w:rPr>
-                <w:rStyle w:val="st"/>
-              </w:rPr>
-              <w:t>HyperText Markup Language,</w:t>
-            </w:r>
-            <w:r>
-              <w:t xml:space="preserve"> značkovací jazyk pro tvorbu webových stránek</w:t>
-            </w:r>
           </w:p>
         </w:tc>
       </w:tr>
@@ -1666,9 +1788,6 @@
               </w:tabs>
               <w:ind w:firstLine="0"/>
             </w:pPr>
-            <w:r>
-              <w:t>CSS</w:t>
-            </w:r>
           </w:p>
         </w:tc>
         <w:tc>
@@ -1680,9 +1799,6 @@
               <w:pStyle w:val="Bezmezer"/>
               <w:ind w:firstLine="0"/>
             </w:pPr>
-            <w:r>
-              <w:t>kaskádové styly, jazyk pro popis způsobu zobrazení HTML značek</w:t>
-            </w:r>
           </w:p>
         </w:tc>
       </w:tr>
@@ -1698,9 +1814,6 @@
               </w:tabs>
               <w:ind w:firstLine="0"/>
             </w:pPr>
-            <w:r>
-              <w:t>WHO</w:t>
-            </w:r>
           </w:p>
         </w:tc>
         <w:tc>
@@ -1712,9 +1825,6 @@
               <w:pStyle w:val="Bezmezer"/>
               <w:ind w:firstLine="0"/>
             </w:pPr>
-            <w:r>
-              <w:t>World Health Organisation, Světová zdravotnická organizace</w:t>
-            </w:r>
           </w:p>
         </w:tc>
       </w:tr>
@@ -1730,9 +1840,6 @@
               </w:tabs>
               <w:ind w:firstLine="0"/>
             </w:pPr>
-            <w:r>
-              <w:t>MODY</w:t>
-            </w:r>
           </w:p>
         </w:tc>
         <w:tc>
@@ -1744,13 +1851,6 @@
               <w:pStyle w:val="Bezmezer"/>
               <w:ind w:firstLine="0"/>
             </w:pPr>
-            <w:r>
-              <w:rPr>
-                <w:sz w:val="20"/>
-                <w:szCs w:val="20"/>
-              </w:rPr>
-              <w:t>Maturity-Onset Diabetes of the Young, volně přeloženo jako diabetes dospělého typu objevující se u mladých lidí</w:t>
-            </w:r>
           </w:p>
         </w:tc>
       </w:tr>
@@ -1766,9 +1866,6 @@
               </w:tabs>
               <w:ind w:firstLine="0"/>
             </w:pPr>
-            <w:r>
-              <w:t>NDP</w:t>
-            </w:r>
           </w:p>
         </w:tc>
         <w:tc>
@@ -1780,9 +1877,6 @@
               <w:pStyle w:val="Bezmezer"/>
               <w:ind w:firstLine="0"/>
             </w:pPr>
-            <w:r>
-              <w:t>Národní diabetologický program</w:t>
-            </w:r>
           </w:p>
         </w:tc>
       </w:tr>
@@ -1798,9 +1892,6 @@
               </w:tabs>
               <w:ind w:firstLine="0"/>
             </w:pPr>
-            <w:r>
-              <w:t>CGM</w:t>
-            </w:r>
           </w:p>
         </w:tc>
         <w:tc>
@@ -1812,9 +1903,6 @@
               <w:pStyle w:val="Bezmezer"/>
               <w:ind w:firstLine="0"/>
             </w:pPr>
-            <w:r>
-              <w:t>kontinuální monitor glykémie</w:t>
-            </w:r>
           </w:p>
         </w:tc>
       </w:tr>
@@ -1830,9 +1918,6 @@
               </w:tabs>
               <w:ind w:firstLine="0"/>
             </w:pPr>
-            <w:r>
-              <w:t>GL</w:t>
-            </w:r>
           </w:p>
         </w:tc>
         <w:tc>
@@ -1844,9 +1929,6 @@
               <w:pStyle w:val="Bezmezer"/>
               <w:ind w:firstLine="0"/>
             </w:pPr>
-            <w:r>
-              <w:t>glykemická nálož (glycemic load)</w:t>
-            </w:r>
           </w:p>
         </w:tc>
       </w:tr>
@@ -1862,9 +1944,6 @@
               </w:tabs>
               <w:ind w:firstLine="0"/>
             </w:pPr>
-            <w:r>
-              <w:t>ID</w:t>
-            </w:r>
           </w:p>
         </w:tc>
         <w:tc>
@@ -1876,9 +1955,6 @@
               <w:pStyle w:val="Bezmezer"/>
               <w:ind w:firstLine="0"/>
             </w:pPr>
-            <w:r>
-              <w:t>unikátní identifikátor</w:t>
-            </w:r>
           </w:p>
         </w:tc>
       </w:tr>
@@ -1894,9 +1970,6 @@
               </w:tabs>
               <w:ind w:firstLine="0"/>
             </w:pPr>
-            <w:r>
-              <w:t>pdf</w:t>
-            </w:r>
           </w:p>
         </w:tc>
         <w:tc>
@@ -1908,9 +1981,6 @@
               <w:pStyle w:val="Bezmezer"/>
               <w:ind w:firstLine="0"/>
             </w:pPr>
-            <w:r>
-              <w:t>Přenosný formát dokumentů (Portable document format), formát dokumentu vyvíjený firmou Adobe</w:t>
-            </w:r>
           </w:p>
         </w:tc>
       </w:tr>
@@ -1926,9 +1996,6 @@
               </w:tabs>
               <w:ind w:firstLine="0"/>
             </w:pPr>
-            <w:r>
-              <w:t>csv</w:t>
-            </w:r>
           </w:p>
         </w:tc>
         <w:tc>
@@ -1940,9 +2007,6 @@
               <w:pStyle w:val="Bezmezer"/>
               <w:ind w:firstLine="0"/>
             </w:pPr>
-            <w:r>
-              <w:t>data oddělená desetinou čárkou (comma separated value), formát dokumentu</w:t>
-            </w:r>
           </w:p>
         </w:tc>
       </w:tr>
@@ -2029,7 +2093,15 @@
     </w:p>
     <w:p>
       <w:r>
-        <w:t>Zatímco u zdravých jedinců je regulace inzulínu v průběhu zvýšené fyzické aktivity zcela automatická (u aerobního pohybu je to snížení sekrece inzulínu a zvýšení kontraregulačních hormonů, které podpoří vyplavování zásobního glykogenu), pacient zejména s diabetem 1. typu musí administraci inzulínu regulovat jeho subkutánním dodáním</w:t>
+        <w:t xml:space="preserve">Zatímco u zdravých jedinců je regulace inzulínu v průběhu zvýšené fyzické aktivity zcela automatická (u aerobního pohybu je to snížení sekrece inzulínu a zvýšení </w:t>
+      </w:r>
+      <w:proofErr w:type="spellStart"/>
+      <w:r>
+        <w:t>kontraregulačních</w:t>
+      </w:r>
+      <w:proofErr w:type="spellEnd"/>
+      <w:r>
+        <w:t xml:space="preserve"> hormonů, které podpoří vyplavování zásobního glykogenu), pacient zejména s diabetem 1. typu musí administraci inzulínu regulovat jeho subkutánním dodáním</w:t>
       </w:r>
       <w:r>
         <w:t xml:space="preserve"> a to prostřednictvím tzv.</w:t>
@@ -2062,7 +2134,15 @@
         <w:t> závažné</w:t>
       </w:r>
       <w:r>
-        <w:t xml:space="preserve"> a život ohrožující hypoglykémii. Naopak nedostatek inzulínu v těle neumožní glukóze vstoupit do některých buněk a tělo si pak získává energii nefyziologickým způsobem za vzniku toxických látek, které mohou vézt k život ohrožující ketoacidóze, tedy překyselení organizmu. </w:t>
+        <w:t xml:space="preserve"> a život ohrožující hypoglykémii. Naopak nedostatek inzulínu v těle neumožní glukóze vstoupit do některých buněk a tělo si pak získává energii nefyziologickým způsobem za vzniku toxických látek, které mohou vézt k život ohrožující </w:t>
+      </w:r>
+      <w:proofErr w:type="spellStart"/>
+      <w:r>
+        <w:t>ketoacidóze</w:t>
+      </w:r>
+      <w:proofErr w:type="spellEnd"/>
+      <w:r>
+        <w:t xml:space="preserve">, tedy překyselení organizmu. </w:t>
       </w:r>
       <w:r>
         <w:rPr>
@@ -2097,11 +2177,16 @@
       <w:r>
         <w:t xml:space="preserve">Webová aplikace Diani tyto a některé další parametry (dávkování inzulínu a množství konzumovaných sacharidů) umožňuje monitorovat a zobrazovat v reálném čase. Intenzita fyzické aktivity ve formě počtu kroků za minutu spolu s hodnotami glykémie </w:t>
       </w:r>
+      <w:proofErr w:type="gramStart"/>
       <w:r>
         <w:t>měřené v</w:t>
       </w:r>
       <w:r>
-        <w:t> 5-ti minutových intervalech jsou velmi cenným nástrojem pro pochopení chování glykémie v různých situacích.</w:t>
+        <w:t> 5-ti</w:t>
+      </w:r>
+      <w:proofErr w:type="gramEnd"/>
+      <w:r>
+        <w:t xml:space="preserve"> minutových intervalech jsou velmi cenným nástrojem pro pochopení chování glykémie v různých situacích.</w:t>
       </w:r>
     </w:p>
     <w:p>
@@ -2161,7 +2246,15 @@
     </w:p>
     <w:p>
       <w:r>
-        <w:t xml:space="preserve">V dnešní době existuje mnoho webových aplikací, které umožňují sběr, analýzu a zobrazení dat sbíraných z mobilních přístrojů jako jsou glukometry, inzulínové pumpy či kontinuální monitory glykémie. Z hlediska monitorace fyzické aktivity má v dnešní době pacient několik možností. V nejlepším případě již existují mobilní, webové či desktopové aplikace, které jsou schopny přijímat data naměřená komerčně dostupným aktivity trackerem, případně umožňují propojení například s jinou mobilní aplikací, která získává takováto data skrze funkce chytrého telefonu </w:t>
+        <w:t xml:space="preserve">V dnešní době existuje mnoho webových aplikací, které umožňují sběr, analýzu a zobrazení dat sbíraných z mobilních přístrojů jako jsou glukometry, inzulínové pumpy či kontinuální monitory glykémie. Z hlediska monitorace fyzické aktivity má v dnešní době pacient několik možností. V nejlepším případě již existují mobilní, webové či desktopové aplikace, které jsou schopny přijímat data naměřená komerčně dostupným aktivity </w:t>
+      </w:r>
+      <w:proofErr w:type="spellStart"/>
+      <w:r>
+        <w:t>trackerem</w:t>
+      </w:r>
+      <w:proofErr w:type="spellEnd"/>
+      <w:r>
+        <w:t xml:space="preserve">, případně umožňují propojení například s jinou mobilní aplikací, která získává takováto data skrze funkce chytrého telefonu </w:t>
       </w:r>
       <w:r>
         <w:rPr>
@@ -2411,7 +2504,15 @@
         <w:t>zařízení</w:t>
       </w:r>
       <w:r>
-        <w:t>mi pro selfmonitoring.</w:t>
+        <w:t xml:space="preserve">mi pro </w:t>
+      </w:r>
+      <w:proofErr w:type="spellStart"/>
+      <w:r>
+        <w:t>selfmonitoring</w:t>
+      </w:r>
+      <w:proofErr w:type="spellEnd"/>
+      <w:r>
+        <w:t>.</w:t>
       </w:r>
       <w:r>
         <w:t xml:space="preserve"> </w:t>
@@ -2459,7 +2560,15 @@
         <w:t>á</w:t>
       </w:r>
       <w:r>
-        <w:t xml:space="preserve"> hodnoty glykémie v 5-ti minutových intervalech.</w:t>
+        <w:t xml:space="preserve"> hodnoty </w:t>
+      </w:r>
+      <w:proofErr w:type="gramStart"/>
+      <w:r>
+        <w:t>glykémie v 5-ti</w:t>
+      </w:r>
+      <w:proofErr w:type="gramEnd"/>
+      <w:r>
+        <w:t xml:space="preserve"> minutových intervalech.</w:t>
       </w:r>
     </w:p>
     <w:p>
@@ -2499,17 +2608,8 @@
       </w:pPr>
       <w:bookmarkStart w:id="9" w:name="_Toc472962408"/>
       <w:bookmarkStart w:id="10" w:name="_Toc472962997"/>
-      <w:commentRangeStart w:id="11"/>
       <w:r>
         <w:t>Tvorba algoritmů a jejich implementace</w:t>
-      </w:r>
-      <w:commentRangeEnd w:id="11"/>
-      <w:r>
-        <w:rPr>
-          <w:rStyle w:val="Odkaznakoment"/>
-          <w:rFonts w:eastAsiaTheme="minorHAnsi" w:cstheme="minorBidi"/>
-        </w:rPr>
-        <w:commentReference w:id="11"/>
       </w:r>
       <w:bookmarkEnd w:id="9"/>
       <w:bookmarkEnd w:id="10"/>
@@ -2521,13 +2621,21 @@
     </w:p>
     <w:p>
       <w:r>
-        <w:t>Pro hledání segmentů obsahujících informace o zvýšené fyzické aktivitě spolu s poklesem glykémie byly vymezeny 2 monitorované veličiny, a to glykémie měřen</w:t>
+        <w:t xml:space="preserve">Pro hledání segmentů obsahujících informace o zvýšené fyzické aktivitě spolu s poklesem glykémie byly vymezeny 2 monitorované veličiny, a to glykémie </w:t>
+      </w:r>
+      <w:proofErr w:type="gramStart"/>
+      <w:r>
+        <w:t>měřen</w:t>
       </w:r>
       <w:r>
         <w:t>ou</w:t>
       </w:r>
       <w:r>
-        <w:t xml:space="preserve"> v 5-ti minutových intervalech a dále velikost intenzity fyzické aktivity, tj. počet kroků měřených v 1-minutových intervalech</w:t>
+        <w:t xml:space="preserve"> v 5-ti</w:t>
+      </w:r>
+      <w:proofErr w:type="gramEnd"/>
+      <w:r>
+        <w:t xml:space="preserve"> minutových intervalech a dále velikost intenzity fyzické aktivity, tj. počet kroků měřených v 1-minutových intervalech</w:t>
       </w:r>
       <w:r>
         <w:t>.</w:t>
@@ -2541,7 +2649,7 @@
         <w:lastRenderedPageBreak/>
         <w:pict w14:anchorId="0376D6FE">
           <v:shape id="_x0000_i1025" type="#_x0000_t75" style="width:468pt;height:393pt">
-            <v:imagedata r:id="rId19" o:title="obr1b"/>
+            <v:imagedata r:id="rId17" o:title="obr1b"/>
           </v:shape>
         </w:pict>
       </w:r>
@@ -2550,7 +2658,7 @@
       <w:pPr>
         <w:pStyle w:val="Titulek"/>
       </w:pPr>
-      <w:bookmarkStart w:id="12" w:name="_Ref473034658"/>
+      <w:bookmarkStart w:id="11" w:name="_Ref473034658"/>
       <w:r>
         <w:t xml:space="preserve">Obr. </w:t>
       </w:r>
@@ -2569,7 +2677,7 @@
       <w:r>
         <w:fldChar w:fldCharType="end"/>
       </w:r>
-      <w:bookmarkEnd w:id="12"/>
+      <w:bookmarkEnd w:id="11"/>
       <w:r>
         <w:t xml:space="preserve"> Grafické znázornění naměřených dat (aplikace Diani) s popisky od Ing. Holubové</w:t>
       </w:r>
@@ -2711,9 +2819,11 @@
       <w:r>
         <w:t xml:space="preserve"> </w:t>
       </w:r>
+      <w:proofErr w:type="spellStart"/>
       <w:r>
         <w:t>selfmonitoringu</w:t>
       </w:r>
+      <w:proofErr w:type="spellEnd"/>
       <w:r>
         <w:t>,</w:t>
       </w:r>
@@ -2774,12 +2884,14 @@
       <w:r>
         <w:t xml:space="preserve">typu </w:t>
       </w:r>
+      <w:proofErr w:type="spellStart"/>
       <w:r>
         <w:rPr>
           <w:i/>
         </w:rPr>
         <w:t>DateTimeOffset</w:t>
       </w:r>
+      <w:proofErr w:type="spellEnd"/>
       <w:r>
         <w:t xml:space="preserve"> s</w:t>
       </w:r>
@@ -2882,10 +2994,7 @@
         <w:t xml:space="preserve"> na základě segmentů poklesu. Specifický segment</w:t>
       </w:r>
       <w:r>
-        <w:t xml:space="preserve"> </w:t>
-      </w:r>
-      <w:r>
-        <w:t>fyzické</w:t>
+        <w:t xml:space="preserve"> fyzické</w:t>
       </w:r>
       <w:r>
         <w:t xml:space="preserve"> aktivity je </w:t>
@@ -2932,7 +3041,15 @@
         <w:t xml:space="preserve">. </w:t>
       </w:r>
       <w:r>
-        <w:t>Tato konstanta byla určena na základě pomalé zpětné vazby glukagonu při</w:t>
+        <w:t xml:space="preserve">Tato konstanta byla určena na základě pomalé zpětné vazby </w:t>
+      </w:r>
+      <w:proofErr w:type="spellStart"/>
+      <w:r>
+        <w:t>glukagonu</w:t>
+      </w:r>
+      <w:proofErr w:type="spellEnd"/>
+      <w:r>
+        <w:t xml:space="preserve"> při</w:t>
       </w:r>
       <w:r>
         <w:t xml:space="preserve"> snížení (ustání)</w:t>
@@ -2970,7 +3087,13 @@
         <w:t xml:space="preserve">jsou vybrána naměřená data glykémie </w:t>
       </w:r>
       <w:r>
-        <w:t>a v případě, že pokles glykémie v daném segmentu splňují podmínky kritérií je daný segment zachován a u je uložena zde navíc informace o hodnotě poklesu glykémie.</w:t>
+        <w:t>a v případě, že pokles glykémie v daném segmentu splňují podmínky kritérií je daný segment zachován a je uložena zde navíc informace o hodnotě poklesu glykémie</w:t>
+      </w:r>
+      <w:r>
+        <w:t xml:space="preserve"> v daném segmentu</w:t>
+      </w:r>
+      <w:r>
+        <w:t>.</w:t>
       </w:r>
     </w:p>
     <w:p>
@@ -2978,21 +3101,168 @@
         <w:pStyle w:val="Bezmezer"/>
       </w:pPr>
       <w:r>
-        <w:t xml:space="preserve">Výsledná data jsou následně zobrazena v tabulkovém seznamu s odkazem </w:t>
-      </w:r>
-      <w:r>
-        <w:t>přehledový graf v aplikaci Diani.</w:t>
-      </w:r>
-      <w:bookmarkStart w:id="13" w:name="_GoBack"/>
-      <w:bookmarkEnd w:id="13"/>
+        <w:t>Výsledná data jsou následně zobrazena</w:t>
+      </w:r>
+      <w:r>
+        <w:t xml:space="preserve"> (viz </w:t>
+      </w:r>
+      <w:r>
+        <w:fldChar w:fldCharType="begin"/>
+      </w:r>
+      <w:r>
+        <w:instrText xml:space="preserve"> REF _Ref473571703 \h </w:instrText>
+      </w:r>
+      <w:r>
+        <w:fldChar w:fldCharType="separate"/>
+      </w:r>
+      <w:r>
+        <w:t xml:space="preserve">Obr. </w:t>
+      </w:r>
+      <w:r>
+        <w:rPr>
+          <w:noProof/>
+        </w:rPr>
+        <w:t>2</w:t>
+      </w:r>
+      <w:r>
+        <w:fldChar w:fldCharType="end"/>
+      </w:r>
+      <w:r>
+        <w:t>)</w:t>
+      </w:r>
+      <w:r>
+        <w:t xml:space="preserve"> v tabulkovém seznamu s odkazem </w:t>
+      </w:r>
+      <w:r>
+        <w:t>přehledový graf v aplikaci Diani</w:t>
+      </w:r>
+      <w:r>
+        <w:t xml:space="preserve"> (viz </w:t>
+      </w:r>
+      <w:r>
+        <w:fldChar w:fldCharType="begin"/>
+      </w:r>
+      <w:r>
+        <w:instrText xml:space="preserve"> REF _Ref473572394 \h </w:instrText>
+      </w:r>
+      <w:r>
+        <w:fldChar w:fldCharType="separate"/>
+      </w:r>
+      <w:r>
+        <w:t xml:space="preserve">Obr. </w:t>
+      </w:r>
+      <w:r>
+        <w:rPr>
+          <w:noProof/>
+        </w:rPr>
+        <w:t>3</w:t>
+      </w:r>
+      <w:r>
+        <w:fldChar w:fldCharType="end"/>
+      </w:r>
+      <w:r>
+        <w:t>)</w:t>
+      </w:r>
+      <w:r>
+        <w:t>.</w:t>
+      </w:r>
       <w:r>
         <w:t xml:space="preserve"> </w:t>
       </w:r>
     </w:p>
     <w:p>
       <w:pPr>
-        <w:pStyle w:val="Bezmezer"/>
-      </w:pPr>
+        <w:pStyle w:val="Obrzky"/>
+      </w:pPr>
+      <w:r>
+        <w:lastRenderedPageBreak/>
+        <w:pict w14:anchorId="37AFC9D0">
+          <v:shape id="_x0000_i1026" type="#_x0000_t75" style="width:453.75pt;height:345.75pt">
+            <v:imagedata r:id="rId18" o:title="obr4_gui" cropbottom="1192f"/>
+          </v:shape>
+        </w:pict>
+      </w:r>
+    </w:p>
+    <w:p>
+      <w:pPr>
+        <w:pStyle w:val="Titulek"/>
+      </w:pPr>
+      <w:bookmarkStart w:id="12" w:name="_Ref473571703"/>
+      <w:r>
+        <w:t xml:space="preserve">Obr. </w:t>
+      </w:r>
+      <w:r>
+        <w:fldChar w:fldCharType="begin"/>
+      </w:r>
+      <w:r>
+        <w:instrText xml:space="preserve"> SEQ Obr. \* ARABIC </w:instrText>
+      </w:r>
+      <w:r>
+        <w:fldChar w:fldCharType="separate"/>
+      </w:r>
+      <w:r>
+        <w:t>2</w:t>
+      </w:r>
+      <w:r>
+        <w:fldChar w:fldCharType="end"/>
+      </w:r>
+      <w:bookmarkEnd w:id="12"/>
+      <w:r>
+        <w:t xml:space="preserve"> GUI Diani s výsledekem vyhledávaných dat pro zadaná kritéria pro celé období měření</w:t>
+      </w:r>
+    </w:p>
+    <w:p>
+      <w:pPr>
+        <w:pStyle w:val="Obrzky"/>
+      </w:pPr>
+      <w:r>
+        <w:lastRenderedPageBreak/>
+        <w:pict w14:anchorId="091FF2B1">
+          <v:shape id="_x0000_i1027" type="#_x0000_t75" style="width:453.75pt;height:391.5pt">
+            <v:imagedata r:id="rId19" o:title="obr5_Nalezene segmenty" cropbottom="1055f"/>
+          </v:shape>
+        </w:pict>
+      </w:r>
+    </w:p>
+    <w:p>
+      <w:pPr>
+        <w:pStyle w:val="Titulek"/>
+      </w:pPr>
+      <w:bookmarkStart w:id="13" w:name="_Ref473572394"/>
+      <w:r>
+        <w:t xml:space="preserve">Obr. </w:t>
+      </w:r>
+      <w:r>
+        <w:fldChar w:fldCharType="begin"/>
+      </w:r>
+      <w:r>
+        <w:instrText xml:space="preserve"> SEQ Obr. \* ARABIC </w:instrText>
+      </w:r>
+      <w:r>
+        <w:fldChar w:fldCharType="separate"/>
+      </w:r>
+      <w:r>
+        <w:t>3</w:t>
+      </w:r>
+      <w:r>
+        <w:fldChar w:fldCharType="end"/>
+      </w:r>
+      <w:bookmarkEnd w:id="13"/>
+      <w:r>
+        <w:t xml:space="preserve"> Diani </w:t>
+      </w:r>
+      <w:r>
+        <w:t>přehledové grafy</w:t>
+      </w:r>
+      <w:r>
+        <w:t xml:space="preserve"> změřený</w:t>
+      </w:r>
+      <w:r>
+        <w:t>ch</w:t>
+      </w:r>
+      <w:r>
+        <w:t xml:space="preserve"> veličin s výrazněnými segmenty</w:t>
+      </w:r>
     </w:p>
     <w:p>
       <w:pPr>
@@ -3025,21 +3295,59 @@
     </w:p>
     <w:p>
       <w:r>
-        <w:t>V rámci testování vytvořených algoritmů bylo využito dat nasbíraných od 3 pacientů s diabetem 1. typu, kteří po čas nošení kontinuálního monitoru glykémie používali současně i krokoměr.</w:t>
+        <w:t>T</w:t>
+      </w:r>
+      <w:r>
+        <w:t>estování vytvořených algoritmů bylo využito dat nasbíraných od 3 pacientů s diabetem 1. typu, kteří po čas nošení kontinuálního monitoru glykémie používali současně i krokoměr</w:t>
+      </w:r>
+      <w:r>
+        <w:t xml:space="preserve"> (tzv. set)</w:t>
+      </w:r>
+      <w:r>
+        <w:t>.</w:t>
+      </w:r>
+      <w:r>
+        <w:t xml:space="preserve"> Tito pacienti byly vybráni, protože set využívají nejdelší dobu a byli schváleni pro </w:t>
+      </w:r>
+      <w:r>
+        <w:t>výzkumnou činnost lékařskou etickou komisí Fakultní nemocnice Motol.</w:t>
       </w:r>
     </w:p>
     <w:p>
-      <w:r>
-        <w:t>Bylo provedeno jednak individuální nastavení různých rozmezí intenzity fyzické aktivity, poklesu glykémie a doby trvání segmentu pro každého pacienta zvlášť, jednak využito stejného nastavení pro všechny tři pacienty.</w:t>
-      </w:r>
+      <w:pPr>
+        <w:pStyle w:val="Bezmezer"/>
+      </w:pPr>
+      <w:r>
+        <w:t>Souhrnný čas měření pro každého ze tří pacientů byl ___ a naměřených dat pro jednotlivé veličiny bylo ___</w:t>
+      </w:r>
+      <w:bookmarkStart w:id="17" w:name="_GoBack"/>
+      <w:bookmarkEnd w:id="17"/>
     </w:p>
     <w:p>
       <w:r>
-        <w:t xml:space="preserve">Pro kontrolu, zda je algoritmus schopen vyhledat každý pokles glykémie v období zvýšené fyzické aktivity, bylo vybráno 5 dní od každého ze 3 pacientů, v nich bylo okometricky posouzeno, zda algoritmus označil všechna relevantní místa dle nastavených podmínek. Pro příklad můžeme posoudit </w:t>
-      </w:r>
+        <w:t>Bylo provedeno jednak individuální nastavení různých rozmezí intenzity fyzické aktivity, poklesu glykémie a doby trvání segmentu pro každého pacienta zvlášť, jednak využito stejného nastavení pro všechny tři pacienty.</w:t>
+      </w:r>
+    </w:p>
+    <w:p>
       <w:r>
         <w:lastRenderedPageBreak/>
-        <w:t>poklesy na Obr. 2, kde jsou vidět 2 signifikantní poklesy glykémie (modrá křivka v horní části obrázku) v obdobích zvýšené fyzické aktivity (modrý sloupcový graf).</w:t>
+        <w:t xml:space="preserve">Pro kontrolu, zda je algoritmus schopen vyhledat každý pokles glykémie v období zvýšené fyzické aktivity, bylo vybráno 5 dní od každého </w:t>
+      </w:r>
+      <w:proofErr w:type="gramStart"/>
+      <w:r>
+        <w:t>ze</w:t>
+      </w:r>
+      <w:proofErr w:type="gramEnd"/>
+      <w:r>
+        <w:t xml:space="preserve"> 3 pacientů, v nich bylo </w:t>
+      </w:r>
+      <w:proofErr w:type="spellStart"/>
+      <w:r>
+        <w:t>okometricky</w:t>
+      </w:r>
+      <w:proofErr w:type="spellEnd"/>
+      <w:r>
+        <w:t xml:space="preserve"> posouzeno, zda algoritmus označil všechna relevantní místa dle nastavených podmínek. Pro příklad můžeme posoudit poklesy na Obr. 2, kde jsou vidět 2 signifikantní poklesy glykémie (modrá křivka v horní části obrázku) v obdobích zvýšené fyzické aktivity (modrý sloupcový graf).</w:t>
       </w:r>
     </w:p>
     <w:p>
@@ -3079,22 +3387,22 @@
         <w:spacing w:after="0" w:line="259" w:lineRule="auto"/>
         <w:jc w:val="both"/>
       </w:pPr>
-      <w:bookmarkStart w:id="17" w:name="_Toc472962410"/>
-      <w:bookmarkStart w:id="18" w:name="_Toc472962999"/>
-      <w:commentRangeStart w:id="19"/>
+      <w:bookmarkStart w:id="18" w:name="_Toc472962410"/>
+      <w:bookmarkStart w:id="19" w:name="_Toc472962999"/>
+      <w:commentRangeStart w:id="20"/>
       <w:r>
         <w:t>Výsledky</w:t>
       </w:r>
-      <w:commentRangeEnd w:id="19"/>
+      <w:commentRangeEnd w:id="20"/>
       <w:r>
         <w:rPr>
           <w:rStyle w:val="Odkaznakoment"/>
           <w:rFonts w:eastAsiaTheme="minorHAnsi" w:cstheme="minorBidi"/>
         </w:rPr>
-        <w:commentReference w:id="19"/>
-      </w:r>
-      <w:bookmarkEnd w:id="17"/>
+        <w:commentReference w:id="20"/>
+      </w:r>
       <w:bookmarkEnd w:id="18"/>
+      <w:bookmarkEnd w:id="19"/>
     </w:p>
     <w:tbl>
       <w:tblPr>
@@ -3120,411 +3428,9 @@
             <w:pPr>
               <w:jc w:val="center"/>
             </w:pPr>
-            <w:commentRangeStart w:id="20"/>
+            <w:commentRangeStart w:id="21"/>
             <w:r>
               <w:t>Pacient č. 1</w:t>
-            </w:r>
-            <w:commentRangeEnd w:id="20"/>
-            <w:r>
-              <w:rPr>
-                <w:rStyle w:val="Odkaznakoment"/>
-              </w:rPr>
-              <w:commentReference w:id="20"/>
-            </w:r>
-          </w:p>
-        </w:tc>
-      </w:tr>
-      <w:tr>
-        <w:tc>
-          <w:tcPr>
-            <w:tcW w:w="1870" w:type="dxa"/>
-            <w:vAlign w:val="center"/>
-          </w:tcPr>
-          <w:p>
-            <w:pPr>
-              <w:jc w:val="center"/>
-            </w:pPr>
-            <w:r>
-              <w:t>Den</w:t>
-            </w:r>
-          </w:p>
-        </w:tc>
-        <w:tc>
-          <w:tcPr>
-            <w:tcW w:w="1870" w:type="dxa"/>
-            <w:vAlign w:val="center"/>
-          </w:tcPr>
-          <w:p>
-            <w:pPr>
-              <w:jc w:val="center"/>
-            </w:pPr>
-            <w:r>
-              <w:t>Počet existujících poklesů</w:t>
-            </w:r>
-          </w:p>
-        </w:tc>
-        <w:tc>
-          <w:tcPr>
-            <w:tcW w:w="1870" w:type="dxa"/>
-            <w:vAlign w:val="center"/>
-          </w:tcPr>
-          <w:p>
-            <w:pPr>
-              <w:jc w:val="center"/>
-            </w:pPr>
-            <w:r>
-              <w:t>Počet nalezených segmentů</w:t>
-            </w:r>
-          </w:p>
-        </w:tc>
-        <w:tc>
-          <w:tcPr>
-            <w:tcW w:w="1870" w:type="dxa"/>
-            <w:vAlign w:val="center"/>
-          </w:tcPr>
-          <w:p>
-            <w:pPr>
-              <w:jc w:val="center"/>
-            </w:pPr>
-            <w:r>
-              <w:t>Z toho počet nalezených poklesů</w:t>
-            </w:r>
-          </w:p>
-        </w:tc>
-        <w:tc>
-          <w:tcPr>
-            <w:tcW w:w="1870" w:type="dxa"/>
-            <w:vAlign w:val="center"/>
-          </w:tcPr>
-          <w:p>
-            <w:pPr>
-              <w:jc w:val="center"/>
-            </w:pPr>
-          </w:p>
-          <w:p>
-            <w:pPr>
-              <w:jc w:val="center"/>
-            </w:pPr>
-            <w:r>
-              <w:t>Úspěšnost</w:t>
-            </w:r>
-          </w:p>
-        </w:tc>
-      </w:tr>
-      <w:tr>
-        <w:tc>
-          <w:tcPr>
-            <w:tcW w:w="1870" w:type="dxa"/>
-            <w:vAlign w:val="center"/>
-          </w:tcPr>
-          <w:p>
-            <w:pPr>
-              <w:jc w:val="center"/>
-            </w:pPr>
-            <w:r>
-              <w:t>12.7.2016</w:t>
-            </w:r>
-          </w:p>
-        </w:tc>
-        <w:tc>
-          <w:tcPr>
-            <w:tcW w:w="1870" w:type="dxa"/>
-            <w:vAlign w:val="center"/>
-          </w:tcPr>
-          <w:p>
-            <w:pPr>
-              <w:jc w:val="center"/>
-            </w:pPr>
-          </w:p>
-        </w:tc>
-        <w:tc>
-          <w:tcPr>
-            <w:tcW w:w="1870" w:type="dxa"/>
-            <w:vAlign w:val="center"/>
-          </w:tcPr>
-          <w:p>
-            <w:pPr>
-              <w:jc w:val="center"/>
-            </w:pPr>
-          </w:p>
-        </w:tc>
-        <w:tc>
-          <w:tcPr>
-            <w:tcW w:w="1870" w:type="dxa"/>
-            <w:vAlign w:val="center"/>
-          </w:tcPr>
-          <w:p>
-            <w:pPr>
-              <w:jc w:val="center"/>
-            </w:pPr>
-          </w:p>
-        </w:tc>
-        <w:tc>
-          <w:tcPr>
-            <w:tcW w:w="1870" w:type="dxa"/>
-            <w:vAlign w:val="center"/>
-          </w:tcPr>
-          <w:p>
-            <w:pPr>
-              <w:jc w:val="center"/>
-            </w:pPr>
-          </w:p>
-        </w:tc>
-      </w:tr>
-      <w:tr>
-        <w:tc>
-          <w:tcPr>
-            <w:tcW w:w="1870" w:type="dxa"/>
-            <w:vAlign w:val="center"/>
-          </w:tcPr>
-          <w:p>
-            <w:pPr>
-              <w:jc w:val="center"/>
-            </w:pPr>
-            <w:r>
-              <w:t>13.7.2016</w:t>
-            </w:r>
-          </w:p>
-        </w:tc>
-        <w:tc>
-          <w:tcPr>
-            <w:tcW w:w="1870" w:type="dxa"/>
-            <w:vAlign w:val="center"/>
-          </w:tcPr>
-          <w:p>
-            <w:pPr>
-              <w:jc w:val="center"/>
-            </w:pPr>
-          </w:p>
-        </w:tc>
-        <w:tc>
-          <w:tcPr>
-            <w:tcW w:w="1870" w:type="dxa"/>
-            <w:vAlign w:val="center"/>
-          </w:tcPr>
-          <w:p>
-            <w:pPr>
-              <w:jc w:val="center"/>
-            </w:pPr>
-          </w:p>
-        </w:tc>
-        <w:tc>
-          <w:tcPr>
-            <w:tcW w:w="1870" w:type="dxa"/>
-            <w:vAlign w:val="center"/>
-          </w:tcPr>
-          <w:p>
-            <w:pPr>
-              <w:jc w:val="center"/>
-            </w:pPr>
-          </w:p>
-        </w:tc>
-        <w:tc>
-          <w:tcPr>
-            <w:tcW w:w="1870" w:type="dxa"/>
-            <w:vAlign w:val="center"/>
-          </w:tcPr>
-          <w:p>
-            <w:pPr>
-              <w:jc w:val="center"/>
-            </w:pPr>
-          </w:p>
-        </w:tc>
-      </w:tr>
-      <w:tr>
-        <w:tc>
-          <w:tcPr>
-            <w:tcW w:w="1870" w:type="dxa"/>
-            <w:vAlign w:val="center"/>
-          </w:tcPr>
-          <w:p>
-            <w:pPr>
-              <w:jc w:val="center"/>
-            </w:pPr>
-            <w:r>
-              <w:t>14.7.2016</w:t>
-            </w:r>
-          </w:p>
-        </w:tc>
-        <w:tc>
-          <w:tcPr>
-            <w:tcW w:w="1870" w:type="dxa"/>
-            <w:vAlign w:val="center"/>
-          </w:tcPr>
-          <w:p>
-            <w:pPr>
-              <w:jc w:val="center"/>
-            </w:pPr>
-          </w:p>
-        </w:tc>
-        <w:tc>
-          <w:tcPr>
-            <w:tcW w:w="1870" w:type="dxa"/>
-            <w:vAlign w:val="center"/>
-          </w:tcPr>
-          <w:p>
-            <w:pPr>
-              <w:jc w:val="center"/>
-            </w:pPr>
-          </w:p>
-        </w:tc>
-        <w:tc>
-          <w:tcPr>
-            <w:tcW w:w="1870" w:type="dxa"/>
-            <w:vAlign w:val="center"/>
-          </w:tcPr>
-          <w:p>
-            <w:pPr>
-              <w:jc w:val="center"/>
-            </w:pPr>
-          </w:p>
-        </w:tc>
-        <w:tc>
-          <w:tcPr>
-            <w:tcW w:w="1870" w:type="dxa"/>
-            <w:vAlign w:val="center"/>
-          </w:tcPr>
-          <w:p>
-            <w:pPr>
-              <w:jc w:val="center"/>
-            </w:pPr>
-          </w:p>
-        </w:tc>
-      </w:tr>
-      <w:tr>
-        <w:tc>
-          <w:tcPr>
-            <w:tcW w:w="1870" w:type="dxa"/>
-            <w:vAlign w:val="center"/>
-          </w:tcPr>
-          <w:p>
-            <w:pPr>
-              <w:jc w:val="center"/>
-            </w:pPr>
-            <w:r>
-              <w:t>15.7.2016</w:t>
-            </w:r>
-          </w:p>
-        </w:tc>
-        <w:tc>
-          <w:tcPr>
-            <w:tcW w:w="1870" w:type="dxa"/>
-            <w:vAlign w:val="center"/>
-          </w:tcPr>
-          <w:p>
-            <w:pPr>
-              <w:jc w:val="center"/>
-            </w:pPr>
-          </w:p>
-        </w:tc>
-        <w:tc>
-          <w:tcPr>
-            <w:tcW w:w="1870" w:type="dxa"/>
-            <w:vAlign w:val="center"/>
-          </w:tcPr>
-          <w:p>
-            <w:pPr>
-              <w:jc w:val="center"/>
-            </w:pPr>
-          </w:p>
-        </w:tc>
-        <w:tc>
-          <w:tcPr>
-            <w:tcW w:w="1870" w:type="dxa"/>
-            <w:vAlign w:val="center"/>
-          </w:tcPr>
-          <w:p>
-            <w:pPr>
-              <w:jc w:val="center"/>
-            </w:pPr>
-          </w:p>
-        </w:tc>
-        <w:tc>
-          <w:tcPr>
-            <w:tcW w:w="1870" w:type="dxa"/>
-            <w:vAlign w:val="center"/>
-          </w:tcPr>
-          <w:p>
-            <w:pPr>
-              <w:jc w:val="center"/>
-            </w:pPr>
-          </w:p>
-        </w:tc>
-      </w:tr>
-      <w:tr>
-        <w:tc>
-          <w:tcPr>
-            <w:tcW w:w="1870" w:type="dxa"/>
-            <w:vAlign w:val="center"/>
-          </w:tcPr>
-          <w:p>
-            <w:pPr>
-              <w:jc w:val="center"/>
-            </w:pPr>
-            <w:r>
-              <w:t>16.7.2016</w:t>
-            </w:r>
-          </w:p>
-        </w:tc>
-        <w:tc>
-          <w:tcPr>
-            <w:tcW w:w="1870" w:type="dxa"/>
-            <w:vAlign w:val="center"/>
-          </w:tcPr>
-          <w:p>
-            <w:pPr>
-              <w:jc w:val="center"/>
-            </w:pPr>
-          </w:p>
-        </w:tc>
-        <w:tc>
-          <w:tcPr>
-            <w:tcW w:w="1870" w:type="dxa"/>
-            <w:vAlign w:val="center"/>
-          </w:tcPr>
-          <w:p>
-            <w:pPr>
-              <w:jc w:val="center"/>
-            </w:pPr>
-          </w:p>
-        </w:tc>
-        <w:tc>
-          <w:tcPr>
-            <w:tcW w:w="1870" w:type="dxa"/>
-            <w:vAlign w:val="center"/>
-          </w:tcPr>
-          <w:p>
-            <w:pPr>
-              <w:jc w:val="center"/>
-            </w:pPr>
-          </w:p>
-        </w:tc>
-        <w:tc>
-          <w:tcPr>
-            <w:tcW w:w="1870" w:type="dxa"/>
-            <w:vAlign w:val="center"/>
-          </w:tcPr>
-          <w:p>
-            <w:pPr>
-              <w:jc w:val="center"/>
-            </w:pPr>
-          </w:p>
-        </w:tc>
-      </w:tr>
-      <w:tr>
-        <w:tc>
-          <w:tcPr>
-            <w:tcW w:w="9350" w:type="dxa"/>
-            <w:gridSpan w:val="5"/>
-            <w:vAlign w:val="center"/>
-          </w:tcPr>
-          <w:p>
-            <w:pPr>
-              <w:jc w:val="center"/>
-            </w:pPr>
-            <w:commentRangeStart w:id="21"/>
-            <w:r>
-              <w:t>Pacient č. 2</w:t>
             </w:r>
             <w:commentRangeEnd w:id="21"/>
             <w:r>
@@ -3561,7 +3467,7 @@
               <w:jc w:val="center"/>
             </w:pPr>
             <w:r>
-              <w:t>Počet poklesů</w:t>
+              <w:t>Počet existujících poklesů</w:t>
             </w:r>
           </w:p>
         </w:tc>
@@ -3602,6 +3508,11 @@
             <w:pPr>
               <w:jc w:val="center"/>
             </w:pPr>
+          </w:p>
+          <w:p>
+            <w:pPr>
+              <w:jc w:val="center"/>
+            </w:pPr>
             <w:r>
               <w:t>Úspěšnost</w:t>
             </w:r>
@@ -3618,9 +3529,11 @@
             <w:pPr>
               <w:jc w:val="center"/>
             </w:pPr>
-            <w:r>
-              <w:t>11.8.2015</w:t>
-            </w:r>
+            <w:proofErr w:type="gramStart"/>
+            <w:r>
+              <w:t>12.7.2016</w:t>
+            </w:r>
+            <w:proofErr w:type="gramEnd"/>
           </w:p>
         </w:tc>
         <w:tc>
@@ -3678,15 +3591,11 @@
             <w:pPr>
               <w:jc w:val="center"/>
             </w:pPr>
-            <w:r>
-              <w:t>1</w:t>
-            </w:r>
-            <w:r>
-              <w:t>2</w:t>
-            </w:r>
-            <w:r>
-              <w:t>.8.2015</w:t>
-            </w:r>
+            <w:proofErr w:type="gramStart"/>
+            <w:r>
+              <w:t>13.7.2016</w:t>
+            </w:r>
+            <w:proofErr w:type="gramEnd"/>
           </w:p>
         </w:tc>
         <w:tc>
@@ -3744,12 +3653,11 @@
             <w:pPr>
               <w:jc w:val="center"/>
             </w:pPr>
-            <w:r>
-              <w:t>13</w:t>
-            </w:r>
-            <w:r>
-              <w:t>.8.2015</w:t>
-            </w:r>
+            <w:proofErr w:type="gramStart"/>
+            <w:r>
+              <w:t>14.7.2016</w:t>
+            </w:r>
+            <w:proofErr w:type="gramEnd"/>
           </w:p>
         </w:tc>
         <w:tc>
@@ -3807,12 +3715,430 @@
             <w:pPr>
               <w:jc w:val="center"/>
             </w:pPr>
+            <w:proofErr w:type="gramStart"/>
+            <w:r>
+              <w:t>15.7.2016</w:t>
+            </w:r>
+            <w:proofErr w:type="gramEnd"/>
+          </w:p>
+        </w:tc>
+        <w:tc>
+          <w:tcPr>
+            <w:tcW w:w="1870" w:type="dxa"/>
+            <w:vAlign w:val="center"/>
+          </w:tcPr>
+          <w:p>
+            <w:pPr>
+              <w:jc w:val="center"/>
+            </w:pPr>
+          </w:p>
+        </w:tc>
+        <w:tc>
+          <w:tcPr>
+            <w:tcW w:w="1870" w:type="dxa"/>
+            <w:vAlign w:val="center"/>
+          </w:tcPr>
+          <w:p>
+            <w:pPr>
+              <w:jc w:val="center"/>
+            </w:pPr>
+          </w:p>
+        </w:tc>
+        <w:tc>
+          <w:tcPr>
+            <w:tcW w:w="1870" w:type="dxa"/>
+            <w:vAlign w:val="center"/>
+          </w:tcPr>
+          <w:p>
+            <w:pPr>
+              <w:jc w:val="center"/>
+            </w:pPr>
+          </w:p>
+        </w:tc>
+        <w:tc>
+          <w:tcPr>
+            <w:tcW w:w="1870" w:type="dxa"/>
+            <w:vAlign w:val="center"/>
+          </w:tcPr>
+          <w:p>
+            <w:pPr>
+              <w:jc w:val="center"/>
+            </w:pPr>
+          </w:p>
+        </w:tc>
+      </w:tr>
+      <w:tr>
+        <w:tc>
+          <w:tcPr>
+            <w:tcW w:w="1870" w:type="dxa"/>
+            <w:vAlign w:val="center"/>
+          </w:tcPr>
+          <w:p>
+            <w:pPr>
+              <w:jc w:val="center"/>
+            </w:pPr>
+            <w:proofErr w:type="gramStart"/>
+            <w:r>
+              <w:t>16.7.2016</w:t>
+            </w:r>
+            <w:proofErr w:type="gramEnd"/>
+          </w:p>
+        </w:tc>
+        <w:tc>
+          <w:tcPr>
+            <w:tcW w:w="1870" w:type="dxa"/>
+            <w:vAlign w:val="center"/>
+          </w:tcPr>
+          <w:p>
+            <w:pPr>
+              <w:jc w:val="center"/>
+            </w:pPr>
+          </w:p>
+        </w:tc>
+        <w:tc>
+          <w:tcPr>
+            <w:tcW w:w="1870" w:type="dxa"/>
+            <w:vAlign w:val="center"/>
+          </w:tcPr>
+          <w:p>
+            <w:pPr>
+              <w:jc w:val="center"/>
+            </w:pPr>
+          </w:p>
+        </w:tc>
+        <w:tc>
+          <w:tcPr>
+            <w:tcW w:w="1870" w:type="dxa"/>
+            <w:vAlign w:val="center"/>
+          </w:tcPr>
+          <w:p>
+            <w:pPr>
+              <w:jc w:val="center"/>
+            </w:pPr>
+          </w:p>
+        </w:tc>
+        <w:tc>
+          <w:tcPr>
+            <w:tcW w:w="1870" w:type="dxa"/>
+            <w:vAlign w:val="center"/>
+          </w:tcPr>
+          <w:p>
+            <w:pPr>
+              <w:jc w:val="center"/>
+            </w:pPr>
+          </w:p>
+        </w:tc>
+      </w:tr>
+      <w:tr>
+        <w:tc>
+          <w:tcPr>
+            <w:tcW w:w="9350" w:type="dxa"/>
+            <w:gridSpan w:val="5"/>
+            <w:vAlign w:val="center"/>
+          </w:tcPr>
+          <w:p>
+            <w:pPr>
+              <w:jc w:val="center"/>
+            </w:pPr>
+            <w:commentRangeStart w:id="22"/>
+            <w:r>
+              <w:t>Pacient č. 2</w:t>
+            </w:r>
+            <w:commentRangeEnd w:id="22"/>
+            <w:r>
+              <w:rPr>
+                <w:rStyle w:val="Odkaznakoment"/>
+              </w:rPr>
+              <w:commentReference w:id="22"/>
+            </w:r>
+          </w:p>
+        </w:tc>
+      </w:tr>
+      <w:tr>
+        <w:tc>
+          <w:tcPr>
+            <w:tcW w:w="1870" w:type="dxa"/>
+            <w:vAlign w:val="center"/>
+          </w:tcPr>
+          <w:p>
+            <w:pPr>
+              <w:jc w:val="center"/>
+            </w:pPr>
+            <w:r>
+              <w:t>Den</w:t>
+            </w:r>
+          </w:p>
+        </w:tc>
+        <w:tc>
+          <w:tcPr>
+            <w:tcW w:w="1870" w:type="dxa"/>
+            <w:vAlign w:val="center"/>
+          </w:tcPr>
+          <w:p>
+            <w:pPr>
+              <w:jc w:val="center"/>
+            </w:pPr>
+            <w:r>
+              <w:t>Počet poklesů</w:t>
+            </w:r>
+          </w:p>
+        </w:tc>
+        <w:tc>
+          <w:tcPr>
+            <w:tcW w:w="1870" w:type="dxa"/>
+            <w:vAlign w:val="center"/>
+          </w:tcPr>
+          <w:p>
+            <w:pPr>
+              <w:jc w:val="center"/>
+            </w:pPr>
+            <w:r>
+              <w:t>Počet nalezených segmentů</w:t>
+            </w:r>
+          </w:p>
+        </w:tc>
+        <w:tc>
+          <w:tcPr>
+            <w:tcW w:w="1870" w:type="dxa"/>
+            <w:vAlign w:val="center"/>
+          </w:tcPr>
+          <w:p>
+            <w:pPr>
+              <w:jc w:val="center"/>
+            </w:pPr>
+            <w:r>
+              <w:t>Z toho počet nalezených poklesů</w:t>
+            </w:r>
+          </w:p>
+        </w:tc>
+        <w:tc>
+          <w:tcPr>
+            <w:tcW w:w="1870" w:type="dxa"/>
+            <w:vAlign w:val="center"/>
+          </w:tcPr>
+          <w:p>
+            <w:pPr>
+              <w:jc w:val="center"/>
+            </w:pPr>
+            <w:r>
+              <w:t>Úspěšnost</w:t>
+            </w:r>
+          </w:p>
+        </w:tc>
+      </w:tr>
+      <w:tr>
+        <w:tc>
+          <w:tcPr>
+            <w:tcW w:w="1870" w:type="dxa"/>
+            <w:vAlign w:val="center"/>
+          </w:tcPr>
+          <w:p>
+            <w:pPr>
+              <w:jc w:val="center"/>
+            </w:pPr>
+            <w:proofErr w:type="gramStart"/>
+            <w:r>
+              <w:t>11.8.2015</w:t>
+            </w:r>
+            <w:proofErr w:type="gramEnd"/>
+          </w:p>
+        </w:tc>
+        <w:tc>
+          <w:tcPr>
+            <w:tcW w:w="1870" w:type="dxa"/>
+            <w:vAlign w:val="center"/>
+          </w:tcPr>
+          <w:p>
+            <w:pPr>
+              <w:jc w:val="center"/>
+            </w:pPr>
+          </w:p>
+        </w:tc>
+        <w:tc>
+          <w:tcPr>
+            <w:tcW w:w="1870" w:type="dxa"/>
+            <w:vAlign w:val="center"/>
+          </w:tcPr>
+          <w:p>
+            <w:pPr>
+              <w:jc w:val="center"/>
+            </w:pPr>
+          </w:p>
+        </w:tc>
+        <w:tc>
+          <w:tcPr>
+            <w:tcW w:w="1870" w:type="dxa"/>
+            <w:vAlign w:val="center"/>
+          </w:tcPr>
+          <w:p>
+            <w:pPr>
+              <w:jc w:val="center"/>
+            </w:pPr>
+          </w:p>
+        </w:tc>
+        <w:tc>
+          <w:tcPr>
+            <w:tcW w:w="1870" w:type="dxa"/>
+            <w:vAlign w:val="center"/>
+          </w:tcPr>
+          <w:p>
+            <w:pPr>
+              <w:jc w:val="center"/>
+            </w:pPr>
+          </w:p>
+        </w:tc>
+      </w:tr>
+      <w:tr>
+        <w:tc>
+          <w:tcPr>
+            <w:tcW w:w="1870" w:type="dxa"/>
+            <w:vAlign w:val="center"/>
+          </w:tcPr>
+          <w:p>
+            <w:pPr>
+              <w:jc w:val="center"/>
+            </w:pPr>
+            <w:proofErr w:type="gramStart"/>
+            <w:r>
+              <w:t>1</w:t>
+            </w:r>
+            <w:r>
+              <w:t>2</w:t>
+            </w:r>
+            <w:r>
+              <w:t>.8.2015</w:t>
+            </w:r>
+            <w:proofErr w:type="gramEnd"/>
+          </w:p>
+        </w:tc>
+        <w:tc>
+          <w:tcPr>
+            <w:tcW w:w="1870" w:type="dxa"/>
+            <w:vAlign w:val="center"/>
+          </w:tcPr>
+          <w:p>
+            <w:pPr>
+              <w:jc w:val="center"/>
+            </w:pPr>
+          </w:p>
+        </w:tc>
+        <w:tc>
+          <w:tcPr>
+            <w:tcW w:w="1870" w:type="dxa"/>
+            <w:vAlign w:val="center"/>
+          </w:tcPr>
+          <w:p>
+            <w:pPr>
+              <w:jc w:val="center"/>
+            </w:pPr>
+          </w:p>
+        </w:tc>
+        <w:tc>
+          <w:tcPr>
+            <w:tcW w:w="1870" w:type="dxa"/>
+            <w:vAlign w:val="center"/>
+          </w:tcPr>
+          <w:p>
+            <w:pPr>
+              <w:jc w:val="center"/>
+            </w:pPr>
+          </w:p>
+        </w:tc>
+        <w:tc>
+          <w:tcPr>
+            <w:tcW w:w="1870" w:type="dxa"/>
+            <w:vAlign w:val="center"/>
+          </w:tcPr>
+          <w:p>
+            <w:pPr>
+              <w:jc w:val="center"/>
+            </w:pPr>
+          </w:p>
+        </w:tc>
+      </w:tr>
+      <w:tr>
+        <w:tc>
+          <w:tcPr>
+            <w:tcW w:w="1870" w:type="dxa"/>
+            <w:vAlign w:val="center"/>
+          </w:tcPr>
+          <w:p>
+            <w:pPr>
+              <w:jc w:val="center"/>
+            </w:pPr>
+            <w:proofErr w:type="gramStart"/>
+            <w:r>
+              <w:t>13</w:t>
+            </w:r>
+            <w:r>
+              <w:t>.8.2015</w:t>
+            </w:r>
+            <w:proofErr w:type="gramEnd"/>
+          </w:p>
+        </w:tc>
+        <w:tc>
+          <w:tcPr>
+            <w:tcW w:w="1870" w:type="dxa"/>
+            <w:vAlign w:val="center"/>
+          </w:tcPr>
+          <w:p>
+            <w:pPr>
+              <w:jc w:val="center"/>
+            </w:pPr>
+          </w:p>
+        </w:tc>
+        <w:tc>
+          <w:tcPr>
+            <w:tcW w:w="1870" w:type="dxa"/>
+            <w:vAlign w:val="center"/>
+          </w:tcPr>
+          <w:p>
+            <w:pPr>
+              <w:jc w:val="center"/>
+            </w:pPr>
+          </w:p>
+        </w:tc>
+        <w:tc>
+          <w:tcPr>
+            <w:tcW w:w="1870" w:type="dxa"/>
+            <w:vAlign w:val="center"/>
+          </w:tcPr>
+          <w:p>
+            <w:pPr>
+              <w:jc w:val="center"/>
+            </w:pPr>
+          </w:p>
+        </w:tc>
+        <w:tc>
+          <w:tcPr>
+            <w:tcW w:w="1870" w:type="dxa"/>
+            <w:vAlign w:val="center"/>
+          </w:tcPr>
+          <w:p>
+            <w:pPr>
+              <w:jc w:val="center"/>
+            </w:pPr>
+          </w:p>
+        </w:tc>
+      </w:tr>
+      <w:tr>
+        <w:tc>
+          <w:tcPr>
+            <w:tcW w:w="1870" w:type="dxa"/>
+            <w:vAlign w:val="center"/>
+          </w:tcPr>
+          <w:p>
+            <w:pPr>
+              <w:jc w:val="center"/>
+            </w:pPr>
+            <w:proofErr w:type="gramStart"/>
             <w:r>
               <w:t>14</w:t>
             </w:r>
             <w:r>
               <w:t>.8.2015</w:t>
             </w:r>
+            <w:proofErr w:type="gramEnd"/>
           </w:p>
         </w:tc>
         <w:tc>
@@ -3873,12 +4199,14 @@
             <w:pPr>
               <w:jc w:val="center"/>
             </w:pPr>
+            <w:proofErr w:type="gramStart"/>
             <w:r>
               <w:t>15</w:t>
             </w:r>
             <w:r>
               <w:t>.8.2015</w:t>
             </w:r>
+            <w:proofErr w:type="gramEnd"/>
           </w:p>
         </w:tc>
         <w:tc>
@@ -3937,16 +4265,16 @@
             <w:pPr>
               <w:jc w:val="center"/>
             </w:pPr>
-            <w:commentRangeStart w:id="22"/>
+            <w:commentRangeStart w:id="23"/>
             <w:r>
               <w:t>Pacient č. 3</w:t>
             </w:r>
-            <w:commentRangeEnd w:id="22"/>
+            <w:commentRangeEnd w:id="23"/>
             <w:r>
               <w:rPr>
                 <w:rStyle w:val="Odkaznakoment"/>
               </w:rPr>
-              <w:commentReference w:id="22"/>
+              <w:commentReference w:id="23"/>
             </w:r>
           </w:p>
         </w:tc>
@@ -4033,9 +4361,11 @@
             <w:pPr>
               <w:jc w:val="center"/>
             </w:pPr>
+            <w:proofErr w:type="gramStart"/>
             <w:r>
               <w:t>22.8.2015</w:t>
             </w:r>
+            <w:proofErr w:type="gramEnd"/>
           </w:p>
         </w:tc>
         <w:tc>
@@ -4093,6 +4423,7 @@
             <w:pPr>
               <w:jc w:val="center"/>
             </w:pPr>
+            <w:proofErr w:type="gramStart"/>
             <w:r>
               <w:t>2</w:t>
             </w:r>
@@ -4102,6 +4433,7 @@
             <w:r>
               <w:t>.8.2015</w:t>
             </w:r>
+            <w:proofErr w:type="gramEnd"/>
           </w:p>
         </w:tc>
         <w:tc>
@@ -4159,12 +4491,14 @@
             <w:pPr>
               <w:jc w:val="center"/>
             </w:pPr>
+            <w:proofErr w:type="gramStart"/>
             <w:r>
               <w:t>24</w:t>
             </w:r>
             <w:r>
               <w:t>.8.2015</w:t>
             </w:r>
+            <w:proofErr w:type="gramEnd"/>
           </w:p>
         </w:tc>
         <w:tc>
@@ -4222,12 +4556,15 @@
             <w:pPr>
               <w:jc w:val="center"/>
             </w:pPr>
-            <w:r>
+            <w:proofErr w:type="gramStart"/>
+            <w:r>
+              <w:lastRenderedPageBreak/>
               <w:t>25</w:t>
             </w:r>
             <w:r>
               <w:t>.8.2015</w:t>
             </w:r>
+            <w:proofErr w:type="gramEnd"/>
           </w:p>
         </w:tc>
         <w:tc>
@@ -4285,12 +4622,14 @@
             <w:pPr>
               <w:jc w:val="center"/>
             </w:pPr>
+            <w:proofErr w:type="gramStart"/>
             <w:r>
               <w:t>26</w:t>
             </w:r>
             <w:r>
               <w:t>.8.2015</w:t>
             </w:r>
+            <w:proofErr w:type="gramEnd"/>
           </w:p>
         </w:tc>
         <w:tc>
@@ -4351,23 +4690,22 @@
         <w:spacing w:after="0" w:line="259" w:lineRule="auto"/>
         <w:jc w:val="both"/>
       </w:pPr>
-      <w:bookmarkStart w:id="23" w:name="_Toc472962411"/>
-      <w:bookmarkStart w:id="24" w:name="_Toc472963000"/>
-      <w:commentRangeStart w:id="25"/>
-      <w:r>
-        <w:lastRenderedPageBreak/>
+      <w:bookmarkStart w:id="24" w:name="_Toc472962411"/>
+      <w:bookmarkStart w:id="25" w:name="_Toc472963000"/>
+      <w:commentRangeStart w:id="26"/>
+      <w:r>
         <w:t>Diskuse</w:t>
       </w:r>
-      <w:commentRangeEnd w:id="25"/>
+      <w:commentRangeEnd w:id="26"/>
       <w:r>
         <w:rPr>
           <w:rStyle w:val="Odkaznakoment"/>
           <w:rFonts w:eastAsiaTheme="minorHAnsi" w:cstheme="minorBidi"/>
         </w:rPr>
-        <w:commentReference w:id="25"/>
-      </w:r>
-      <w:bookmarkEnd w:id="23"/>
+        <w:commentReference w:id="26"/>
+      </w:r>
       <w:bookmarkEnd w:id="24"/>
+      <w:bookmarkEnd w:id="25"/>
     </w:p>
     <w:p>
       <w:pPr>
@@ -4380,22 +4718,22 @@
         <w:spacing w:after="0" w:line="259" w:lineRule="auto"/>
         <w:jc w:val="both"/>
       </w:pPr>
-      <w:bookmarkStart w:id="26" w:name="_Toc472962412"/>
-      <w:bookmarkStart w:id="27" w:name="_Toc472963001"/>
-      <w:commentRangeStart w:id="28"/>
+      <w:bookmarkStart w:id="27" w:name="_Toc472962412"/>
+      <w:bookmarkStart w:id="28" w:name="_Toc472963001"/>
+      <w:commentRangeStart w:id="29"/>
       <w:r>
         <w:t>Závěr</w:t>
       </w:r>
-      <w:commentRangeEnd w:id="28"/>
+      <w:commentRangeEnd w:id="29"/>
       <w:r>
         <w:rPr>
           <w:rStyle w:val="Odkaznakoment"/>
           <w:rFonts w:eastAsiaTheme="minorHAnsi" w:cstheme="minorBidi"/>
         </w:rPr>
-        <w:commentReference w:id="28"/>
-      </w:r>
-      <w:bookmarkEnd w:id="26"/>
+        <w:commentReference w:id="29"/>
+      </w:r>
       <w:bookmarkEnd w:id="27"/>
+      <w:bookmarkEnd w:id="28"/>
     </w:p>
     <w:p/>
     <w:p>
@@ -4407,8 +4745,29 @@
         </w:numPr>
         <w:spacing w:before="0" w:after="160" w:line="259" w:lineRule="auto"/>
       </w:pPr>
-      <w:r>
-        <w:t>info o celkovém množství dat pro každého ze 3 pacientů – kolik CGM záznamů v databázi bylo, aby bylo poměrově jasné, proč jednomu to našlo tolik a druhýmu tolik segmentů</w:t>
+      <w:proofErr w:type="spellStart"/>
+      <w:r>
+        <w:t>info</w:t>
+      </w:r>
+      <w:proofErr w:type="spellEnd"/>
+      <w:r>
+        <w:t xml:space="preserve"> o celkovém množství dat pro každého </w:t>
+      </w:r>
+      <w:proofErr w:type="gramStart"/>
+      <w:r>
+        <w:t>ze</w:t>
+      </w:r>
+      <w:proofErr w:type="gramEnd"/>
+      <w:r>
+        <w:t xml:space="preserve"> 3 pacientů – kolik CGM záznamů v databázi bylo, aby bylo poměrově jasné, proč jednomu to našlo tolik a </w:t>
+      </w:r>
+      <w:proofErr w:type="spellStart"/>
+      <w:r>
+        <w:t>druhýmu</w:t>
+      </w:r>
+      <w:proofErr w:type="spellEnd"/>
+      <w:r>
+        <w:t xml:space="preserve"> tolik segmentů</w:t>
       </w:r>
     </w:p>
     <w:p>
@@ -4535,14 +4894,14 @@
         <w:spacing w:after="0" w:line="259" w:lineRule="auto"/>
         <w:jc w:val="both"/>
       </w:pPr>
-      <w:bookmarkStart w:id="29" w:name="_Toc472962413"/>
-      <w:bookmarkStart w:id="30" w:name="_Toc472963002"/>
+      <w:bookmarkStart w:id="30" w:name="_Toc472962413"/>
+      <w:bookmarkStart w:id="31" w:name="_Toc472963002"/>
       <w:r>
         <w:lastRenderedPageBreak/>
         <w:t>Reference</w:t>
       </w:r>
-      <w:bookmarkEnd w:id="29"/>
       <w:bookmarkEnd w:id="30"/>
+      <w:bookmarkEnd w:id="31"/>
     </w:p>
     <w:p>
       <w:pPr>
@@ -4564,7 +4923,35 @@
         <w:rPr>
           <w:lang w:val="en-US"/>
         </w:rPr>
-        <w:t>1] RUŠAVÝ, Z., BROŽ,J., Diabetes a sport. 2012, Praha: Maxdorf. 183. ISBN: 978-80-7345-289-6</w:t>
+        <w:t>1] RUŠAVÝ, Z., BROŽ</w:t>
+      </w:r>
+      <w:proofErr w:type="gramStart"/>
+      <w:r>
+        <w:rPr>
+          <w:lang w:val="en-US"/>
+        </w:rPr>
+        <w:t>,J</w:t>
+      </w:r>
+      <w:proofErr w:type="gramEnd"/>
+      <w:r>
+        <w:rPr>
+          <w:lang w:val="en-US"/>
+        </w:rPr>
+        <w:t xml:space="preserve">., Diabetes a sport. 2012, Praha: </w:t>
+      </w:r>
+      <w:proofErr w:type="spellStart"/>
+      <w:r>
+        <w:rPr>
+          <w:lang w:val="en-US"/>
+        </w:rPr>
+        <w:t>Maxdorf</w:t>
+      </w:r>
+      <w:proofErr w:type="spellEnd"/>
+      <w:r>
+        <w:rPr>
+          <w:lang w:val="en-US"/>
+        </w:rPr>
+        <w:t>. 183. ISBN: 978-80-7345-289-6</w:t>
       </w:r>
     </w:p>
     <w:p>
@@ -4582,15 +4969,40 @@
       <w:r>
         <w:t xml:space="preserve"> NAGI, D.K., </w:t>
       </w:r>
+      <w:proofErr w:type="spellStart"/>
       <w:r>
         <w:rPr>
           <w:i/>
           <w:iCs/>
         </w:rPr>
-        <w:t>Exercise and sport in diabetes</w:t>
-      </w:r>
-      <w:r>
-        <w:t>. 2nd ed. 2006: Wiley. 236. ISBN: 978-</w:t>
+        <w:t>Exercise</w:t>
+      </w:r>
+      <w:proofErr w:type="spellEnd"/>
+      <w:r>
+        <w:rPr>
+          <w:i/>
+          <w:iCs/>
+        </w:rPr>
+        <w:t xml:space="preserve"> and sport in diabetes</w:t>
+      </w:r>
+      <w:r>
+        <w:t xml:space="preserve">. 2nd </w:t>
+      </w:r>
+      <w:proofErr w:type="spellStart"/>
+      <w:r>
+        <w:t>ed</w:t>
+      </w:r>
+      <w:proofErr w:type="spellEnd"/>
+      <w:r>
+        <w:t xml:space="preserve">. 2006: </w:t>
+      </w:r>
+      <w:proofErr w:type="spellStart"/>
+      <w:r>
+        <w:t>Wiley</w:t>
+      </w:r>
+      <w:proofErr w:type="spellEnd"/>
+      <w:r>
+        <w:t>. 236. ISBN: 978-</w:t>
       </w:r>
     </w:p>
     <w:p>
@@ -4638,7 +5050,21 @@
         <w:rPr>
           <w:lang w:val="en-US"/>
         </w:rPr>
-        <w:t xml:space="preserve">[4] iPro 2 System, Medtronic, </w:t>
+        <w:t xml:space="preserve">[4] </w:t>
+      </w:r>
+      <w:proofErr w:type="spellStart"/>
+      <w:r>
+        <w:rPr>
+          <w:lang w:val="en-US"/>
+        </w:rPr>
+        <w:t>iPro</w:t>
+      </w:r>
+      <w:proofErr w:type="spellEnd"/>
+      <w:r>
+        <w:rPr>
+          <w:lang w:val="en-US"/>
+        </w:rPr>
+        <w:t xml:space="preserve"> 2 System, Medtronic, </w:t>
       </w:r>
       <w:r>
         <w:rPr>
@@ -4660,7 +5086,21 @@
         <w:rPr>
           <w:lang w:val="en-US"/>
         </w:rPr>
-        <w:t xml:space="preserve">[5] Diasend, </w:t>
+        <w:t xml:space="preserve">[5] </w:t>
+      </w:r>
+      <w:proofErr w:type="spellStart"/>
+      <w:r>
+        <w:rPr>
+          <w:lang w:val="en-US"/>
+        </w:rPr>
+        <w:t>Diasend</w:t>
+      </w:r>
+      <w:proofErr w:type="spellEnd"/>
+      <w:r>
+        <w:rPr>
+          <w:lang w:val="en-US"/>
+        </w:rPr>
+        <w:t xml:space="preserve">, </w:t>
       </w:r>
       <w:r>
         <w:rPr>
@@ -4672,9 +5112,23 @@
         <w:rPr>
           <w:lang w:val="en-US"/>
         </w:rPr>
-        <w:t xml:space="preserve">. Dostupné z:  </w:t>
-      </w:r>
-      <w:hyperlink r:id="rId20" w:history="1">
+        <w:t xml:space="preserve">. </w:t>
+      </w:r>
+      <w:proofErr w:type="spellStart"/>
+      <w:r>
+        <w:rPr>
+          <w:lang w:val="en-US"/>
+        </w:rPr>
+        <w:t>Dostupné</w:t>
+      </w:r>
+      <w:proofErr w:type="spellEnd"/>
+      <w:r>
+        <w:rPr>
+          <w:lang w:val="en-US"/>
+        </w:rPr>
+        <w:t xml:space="preserve"> z:  </w:t>
+      </w:r>
+      <w:hyperlink r:id="rId22" w:history="1">
         <w:r>
           <w:rPr>
             <w:rStyle w:val="Hypertextovodkaz"/>
@@ -4697,13 +5151,41 @@
         <w:rPr>
           <w:lang w:val="en-US"/>
         </w:rPr>
-        <w:t xml:space="preserve">[6] Glooko, </w:t>
-      </w:r>
+        <w:t xml:space="preserve">[6] </w:t>
+      </w:r>
+      <w:proofErr w:type="spellStart"/>
       <w:r>
         <w:rPr>
           <w:lang w:val="en-US"/>
         </w:rPr>
-        <w:t xml:space="preserve">[online] 2016. Dostupné z: </w:t>
+        <w:t>Glooko</w:t>
+      </w:r>
+      <w:proofErr w:type="spellEnd"/>
+      <w:r>
+        <w:rPr>
+          <w:lang w:val="en-US"/>
+        </w:rPr>
+        <w:t xml:space="preserve">, </w:t>
+      </w:r>
+      <w:r>
+        <w:rPr>
+          <w:lang w:val="en-US"/>
+        </w:rPr>
+        <w:t xml:space="preserve">[online] 2016. </w:t>
+      </w:r>
+      <w:proofErr w:type="spellStart"/>
+      <w:r>
+        <w:rPr>
+          <w:lang w:val="en-US"/>
+        </w:rPr>
+        <w:t>Dostupné</w:t>
+      </w:r>
+      <w:proofErr w:type="spellEnd"/>
+      <w:r>
+        <w:rPr>
+          <w:lang w:val="en-US"/>
+        </w:rPr>
+        <w:t xml:space="preserve"> z: </w:t>
       </w:r>
       <w:r>
         <w:rPr>
@@ -4733,11 +5215,61 @@
         </w:rPr>
         <w:t xml:space="preserve">[7] </w:t>
       </w:r>
+      <w:proofErr w:type="spellStart"/>
       <w:r>
         <w:rPr>
           <w:lang w:val="en-US"/>
         </w:rPr>
-        <w:t xml:space="preserve">Cellnovo. Cellnovo System. [online] 2016. Dostupné z: </w:t>
+        <w:t>Cellnovo</w:t>
+      </w:r>
+      <w:proofErr w:type="spellEnd"/>
+      <w:r>
+        <w:rPr>
+          <w:lang w:val="en-US"/>
+        </w:rPr>
+        <w:t xml:space="preserve">. </w:t>
+      </w:r>
+      <w:proofErr w:type="spellStart"/>
+      <w:r>
+        <w:rPr>
+          <w:lang w:val="en-US"/>
+        </w:rPr>
+        <w:t>Cellnovo</w:t>
+      </w:r>
+      <w:proofErr w:type="spellEnd"/>
+      <w:r>
+        <w:rPr>
+          <w:lang w:val="en-US"/>
+        </w:rPr>
+        <w:t xml:space="preserve"> System. [</w:t>
+      </w:r>
+      <w:proofErr w:type="gramStart"/>
+      <w:r>
+        <w:rPr>
+          <w:lang w:val="en-US"/>
+        </w:rPr>
+        <w:t>online</w:t>
+      </w:r>
+      <w:proofErr w:type="gramEnd"/>
+      <w:r>
+        <w:rPr>
+          <w:lang w:val="en-US"/>
+        </w:rPr>
+        <w:t xml:space="preserve">] 2016. </w:t>
+      </w:r>
+      <w:proofErr w:type="spellStart"/>
+      <w:r>
+        <w:rPr>
+          <w:lang w:val="en-US"/>
+        </w:rPr>
+        <w:t>Dostupné</w:t>
+      </w:r>
+      <w:proofErr w:type="spellEnd"/>
+      <w:r>
+        <w:rPr>
+          <w:lang w:val="en-US"/>
+        </w:rPr>
+        <w:t xml:space="preserve"> z: </w:t>
       </w:r>
       <w:r>
         <w:rPr>
@@ -4755,8 +5287,8 @@
       </w:pPr>
     </w:p>
     <w:sectPr>
-      <w:headerReference w:type="default" r:id="rId21"/>
-      <w:footerReference w:type="default" r:id="rId22"/>
+      <w:headerReference w:type="default" r:id="rId23"/>
+      <w:footerReference w:type="default" r:id="rId24"/>
       <w:pgSz w:w="12240" w:h="15840"/>
       <w:pgMar w:top="1440" w:right="1440" w:bottom="1440" w:left="1440" w:header="708" w:footer="708" w:gutter="0"/>
       <w:cols w:space="708"/>
@@ -4768,7 +5300,7 @@
 
 <file path=word/comments.xml><?xml version="1.0" encoding="utf-8"?>
 <w:comments xmlns:wpc="http://schemas.microsoft.com/office/word/2010/wordprocessingCanvas" xmlns:mc="http://schemas.openxmlformats.org/markup-compatibility/2006" xmlns:o="urn:schemas-microsoft-com:office:office" xmlns:r="http://schemas.openxmlformats.org/officeDocument/2006/relationships" xmlns:m="http://schemas.openxmlformats.org/officeDocument/2006/math" xmlns:v="urn:schemas-microsoft-com:vml" xmlns:wp14="http://schemas.microsoft.com/office/word/2010/wordprocessingDrawing" xmlns:wp="http://schemas.openxmlformats.org/drawingml/2006/wordprocessingDrawing" xmlns:w10="urn:schemas-microsoft-com:office:word" xmlns:w="http://schemas.openxmlformats.org/wordprocessingml/2006/main" xmlns:w14="http://schemas.microsoft.com/office/word/2010/wordml" xmlns:w15="http://schemas.microsoft.com/office/word/2012/wordml" xmlns:wpg="http://schemas.microsoft.com/office/word/2010/wordprocessingGroup" xmlns:wpi="http://schemas.microsoft.com/office/word/2010/wordprocessingInk" xmlns:wne="http://schemas.microsoft.com/office/word/2006/wordml" xmlns:wps="http://schemas.microsoft.com/office/word/2010/wordprocessingShape" mc:Ignorable="w14 w15 wp14">
-  <w:comment w:id="11" w:author="Anna Holubová" w:date="2017-01-13T11:17:00Z" w:initials="AH">
+  <w:comment w:id="16" w:author="Anna Holubová" w:date="2017-01-13T11:18:00Z" w:initials="AH">
     <w:p>
       <w:pPr>
         <w:pStyle w:val="Textkomente"/>
@@ -4780,11 +5312,11 @@
         <w:annotationRef/>
       </w:r>
       <w:r>
-        <w:t>jak jsi tvořil algoritmy pro nalezení těch situací a jejich popis</w:t>
+        <w:t>na kolika pacientech a na jak rozsáhlých datech byly algoritmy testovaný, jakým způsobem byla prováděna analýza dat</w:t>
       </w:r>
     </w:p>
   </w:comment>
-  <w:comment w:id="16" w:author="Anna Holubová" w:date="2017-01-13T11:18:00Z" w:initials="AH">
+  <w:comment w:id="20" w:author="Anna Holubová" w:date="2017-01-13T11:20:00Z" w:initials="AH">
     <w:p>
       <w:pPr>
         <w:pStyle w:val="Textkomente"/>
@@ -4796,11 +5328,19 @@
         <w:annotationRef/>
       </w:r>
       <w:r>
-        <w:t>na kolika pacientech a na jak rozsáhlých datech byly algoritmy testovaný, jakým způsobem byla prováděna analýza dat</w:t>
+        <w:t>tabulky, grafy, obrázky,</w:t>
+      </w:r>
+      <w:proofErr w:type="gramStart"/>
+      <w:r>
+        <w:t>…. s výsledky</w:t>
+      </w:r>
+      <w:proofErr w:type="gramEnd"/>
+      <w:r>
+        <w:t xml:space="preserve"> - hodnoty</w:t>
       </w:r>
     </w:p>
   </w:comment>
-  <w:comment w:id="19" w:author="Anna Holubová" w:date="2017-01-13T11:20:00Z" w:initials="AH">
+  <w:comment w:id="21" w:author="Anna Holubová" w:date="2017-01-23T08:56:00Z" w:initials="AH">
     <w:p>
       <w:pPr>
         <w:pStyle w:val="Textkomente"/>
@@ -4812,11 +5352,11 @@
         <w:annotationRef/>
       </w:r>
       <w:r>
-        <w:t>tabulky, grafy, obrázky,…. s výsledky - hodnoty</w:t>
+        <w:t>JK_1007</w:t>
       </w:r>
     </w:p>
   </w:comment>
-  <w:comment w:id="20" w:author="Anna Holubová" w:date="2017-01-23T08:56:00Z" w:initials="AH">
+  <w:comment w:id="22" w:author="Anna Holubová" w:date="2017-01-23T09:03:00Z" w:initials="AH">
     <w:p>
       <w:pPr>
         <w:pStyle w:val="Textkomente"/>
@@ -4828,11 +5368,11 @@
         <w:annotationRef/>
       </w:r>
       <w:r>
-        <w:t>JK_1007</w:t>
+        <w:t>Holubova Anna</w:t>
       </w:r>
     </w:p>
   </w:comment>
-  <w:comment w:id="21" w:author="Anna Holubová" w:date="2017-01-23T09:03:00Z" w:initials="AH">
+  <w:comment w:id="23" w:author="Anna Holubová" w:date="2017-01-23T09:03:00Z" w:initials="AH">
     <w:p>
       <w:pPr>
         <w:pStyle w:val="Textkomente"/>
@@ -4844,11 +5384,11 @@
         <w:annotationRef/>
       </w:r>
       <w:r>
-        <w:t>Holubova Anna</w:t>
+        <w:t>KP_1003</w:t>
       </w:r>
     </w:p>
   </w:comment>
-  <w:comment w:id="22" w:author="Anna Holubová" w:date="2017-01-23T09:03:00Z" w:initials="AH">
+  <w:comment w:id="26" w:author="Anna Holubová" w:date="2017-01-13T11:21:00Z" w:initials="AH">
     <w:p>
       <w:pPr>
         <w:pStyle w:val="Textkomente"/>
@@ -4860,27 +5400,11 @@
         <w:annotationRef/>
       </w:r>
       <w:r>
-        <w:t>KP_1003</w:t>
+        <w:t>komentáře, co se (ne)povedlo, návrhy na zlepšení</w:t>
       </w:r>
     </w:p>
   </w:comment>
-  <w:comment w:id="25" w:author="Anna Holubová" w:date="2017-01-13T11:21:00Z" w:initials="AH">
-    <w:p>
-      <w:pPr>
-        <w:pStyle w:val="Textkomente"/>
-      </w:pPr>
-      <w:r>
-        <w:rPr>
-          <w:rStyle w:val="Odkaznakoment"/>
-        </w:rPr>
-        <w:annotationRef/>
-      </w:r>
-      <w:r>
-        <w:t>komentáře, co se (ne)povedlo, návrhy na zlepšení</w:t>
-      </w:r>
-    </w:p>
-  </w:comment>
-  <w:comment w:id="28" w:author="Anna Holubová" w:date="2017-01-13T11:21:00Z" w:initials="AH">
+  <w:comment w:id="29" w:author="Anna Holubová" w:date="2017-01-13T11:21:00Z" w:initials="AH">
     <w:p>
       <w:pPr>
         <w:pStyle w:val="Textkomente"/>
@@ -4901,7 +5425,6 @@
 
 <file path=word/commentsExtended.xml><?xml version="1.0" encoding="utf-8"?>
 <w15:commentsEx xmlns:wpc="http://schemas.microsoft.com/office/word/2010/wordprocessingCanvas" xmlns:mc="http://schemas.openxmlformats.org/markup-compatibility/2006" xmlns:o="urn:schemas-microsoft-com:office:office" xmlns:r="http://schemas.openxmlformats.org/officeDocument/2006/relationships" xmlns:m="http://schemas.openxmlformats.org/officeDocument/2006/math" xmlns:v="urn:schemas-microsoft-com:vml" xmlns:wp14="http://schemas.microsoft.com/office/word/2010/wordprocessingDrawing" xmlns:wp="http://schemas.openxmlformats.org/drawingml/2006/wordprocessingDrawing" xmlns:w10="urn:schemas-microsoft-com:office:word" xmlns:w="http://schemas.openxmlformats.org/wordprocessingml/2006/main" xmlns:w14="http://schemas.microsoft.com/office/word/2010/wordml" xmlns:w15="http://schemas.microsoft.com/office/word/2012/wordml" xmlns:wpg="http://schemas.microsoft.com/office/word/2010/wordprocessingGroup" xmlns:wpi="http://schemas.microsoft.com/office/word/2010/wordprocessingInk" xmlns:wne="http://schemas.microsoft.com/office/word/2006/wordml" xmlns:wps="http://schemas.microsoft.com/office/word/2010/wordprocessingShape" mc:Ignorable="w14 w15 wp14">
-  <w15:commentEx w15:paraId="204B565B" w15:done="0"/>
   <w15:commentEx w15:paraId="053CA9AB" w15:done="0"/>
   <w15:commentEx w15:paraId="0345B8FA" w15:done="0"/>
   <w15:commentEx w15:paraId="24D5F69C" w15:done="0"/>
@@ -5345,7 +5868,7 @@
         <v:path o:extrusionok="f" gradientshapeok="t" o:connecttype="rect"/>
         <o:lock v:ext="edit" aspectratio="t"/>
       </v:shapetype>
-      <v:shape id="_x0000_i1081" type="#_x0000_t75" style="width:21pt;height:22.5pt;visibility:visible;mso-wrap-style:square" o:bullet="t">
+      <v:shape id="_x0000_i1054" type="#_x0000_t75" style="width:21pt;height:22.5pt;visibility:visible;mso-wrap-style:square" o:bullet="t">
         <v:imagedata r:id="rId1" o:title=""/>
       </v:shape>
     </w:pict>
@@ -10918,7 +11441,7 @@
 </file>
 
 <file path=customXml/itemProps1.xml><?xml version="1.0" encoding="utf-8"?>
-<ds:datastoreItem xmlns:ds="http://schemas.openxmlformats.org/officeDocument/2006/customXml" ds:itemID="{6B0F7BB6-4F5C-47E3-9D9E-C0F19A3534F0}">
+<ds:datastoreItem xmlns:ds="http://schemas.openxmlformats.org/officeDocument/2006/customXml" ds:itemID="{2F7A5957-20F7-48AF-8DA7-4B52D4016C7C}">
   <ds:schemaRefs>
     <ds:schemaRef ds:uri="http://schemas.openxmlformats.org/officeDocument/2006/bibliography"/>
   </ds:schemaRefs>

</xml_diff>

<commit_message>
Doplněn abstrakt a Metodika vývoje
</commit_message>
<xml_diff>
--- a/Semestralni prace DVZ Polacek.docx
+++ b/Semestralni prace DVZ Polacek.docx
@@ -230,15 +230,7 @@
         <w:t xml:space="preserve">zvýšené fyzické aktivity (počet </w:t>
       </w:r>
       <w:r>
-        <w:t>kroků za minutu) spolu s poklesem glykémie (</w:t>
-      </w:r>
-      <w:proofErr w:type="gramStart"/>
-      <w:r>
-        <w:t>hodnoty v 5-ti</w:t>
-      </w:r>
-      <w:proofErr w:type="gramEnd"/>
-      <w:r>
-        <w:t xml:space="preserve"> minutových intervalech) u</w:t>
+        <w:t>kroků za minutu) spolu s poklesem glykémie (hodnoty v 5-ti minutových intervalech) u</w:t>
       </w:r>
       <w:r>
         <w:t xml:space="preserve"> </w:t>
@@ -300,53 +292,127 @@
     </w:p>
     <w:p>
       <w:r>
-        <w:t xml:space="preserve">V současné době existuje řada softwarových řešení pro stahování a agregaci dat z mobilních zařízení pro </w:t>
+        <w:t>V současné době existuje řada so</w:t>
+      </w:r>
+      <w:r>
+        <w:t>ftwarových řešení pro stahování a</w:t>
+      </w:r>
+      <w:r>
+        <w:t xml:space="preserve"> agregaci dat z mobilních zařízení pro </w:t>
       </w:r>
       <w:r>
         <w:t>podporu při léčbě</w:t>
       </w:r>
       <w:r>
-        <w:t xml:space="preserve"> pacientů s diabetem. Pro využití záznamů z různých přístrojů musí tedy mít pacient či lékař přístup i k různým aplikacím. Protože tyto aplikace nebývají mezi sebou kompatibilní, lze následně vyhodnocovat přenesená data pouze separovaně, tedy z každého zařízení zvlášť</w:t>
-      </w:r>
-      <w:r>
-        <w:t>, což snižuje uživatelský komfort či dokonce brání jejich praktickému využití.</w:t>
-      </w:r>
-    </w:p>
-    <w:p>
-      <w:r>
-        <w:t>Moj</w:t>
-      </w:r>
-      <w:r>
-        <w:t>í</w:t>
-      </w:r>
-      <w:r>
-        <w:t xml:space="preserve"> snahou tedy bylo vytvořit webový portál, kam by data z různých druhů přístrojů používaných pacienty byla automaticky přenášena a zároveň by zde pacient či jeho lékař měl </w:t>
-      </w:r>
-      <w:r>
-        <w:t xml:space="preserve">možnost data v celistvosti prohlížet </w:t>
-      </w:r>
-      <w:r>
-        <w:t>a analyzovat.</w:t>
-      </w:r>
-    </w:p>
-    <w:p>
-      <w:r>
-        <w:t xml:space="preserve">Tato diplomová práce </w:t>
-      </w:r>
-      <w:r>
-        <w:t xml:space="preserve">se zabývá </w:t>
-      </w:r>
-      <w:r>
-        <w:t>webov</w:t>
-      </w:r>
-      <w:r>
-        <w:t>ou</w:t>
+        <w:t xml:space="preserve"> pacientů s</w:t>
+      </w:r>
+      <w:r>
+        <w:t> </w:t>
+      </w:r>
+      <w:r>
+        <w:t>diabetem</w:t>
+      </w:r>
+      <w:r>
+        <w:t>. Tyto data lze pak vyhodnotit pomocí aplikací třetích stran</w:t>
+      </w:r>
+      <w:r>
+        <w:t xml:space="preserve"> (např. diasend, NightScout)</w:t>
+      </w:r>
+      <w:r>
+        <w:t>.</w:t>
+      </w:r>
+      <w:r>
+        <w:t xml:space="preserve"> Tyto aplikace umožňují</w:t>
+      </w:r>
+      <w:r>
+        <w:t xml:space="preserve"> jen náhled na sbíraná data.</w:t>
+      </w:r>
+      <w:r>
+        <w:t xml:space="preserve"> </w:t>
+      </w:r>
+    </w:p>
+    <w:p>
+      <w:r>
+        <w:t xml:space="preserve">Účelem tohoto projektu bylo doplnit do již existující webové aplikace Diani modul pro vyhledávání </w:t>
+      </w:r>
+      <w:r>
+        <w:t>pokles</w:t>
+      </w:r>
+      <w:r>
+        <w:t>ů</w:t>
+      </w:r>
+      <w:r>
+        <w:t xml:space="preserve"> glykémie v období zvýšené fyzické aktivity (tzv. </w:t>
+      </w:r>
+      <w:commentRangeStart w:id="1"/>
+      <w:r>
+        <w:t>incident</w:t>
+      </w:r>
+      <w:r>
+        <w:t>y</w:t>
+      </w:r>
+      <w:commentRangeEnd w:id="1"/>
+      <w:r>
+        <w:rPr>
+          <w:rStyle w:val="Odkaznakoment"/>
+        </w:rPr>
+        <w:commentReference w:id="1"/>
+      </w:r>
+      <w:r>
+        <w:t>)</w:t>
+      </w:r>
+      <w:r>
+        <w:t xml:space="preserve">. </w:t>
+      </w:r>
+      <w:r>
+        <w:t>Využitím technologií vyššího programovacího C# a dotazovacího jazyka LINQ</w:t>
+      </w:r>
+      <w:r>
+        <w:t xml:space="preserve"> tedy</w:t>
+      </w:r>
+      <w:r>
+        <w:t xml:space="preserve"> implementovat algoritmus, který podle zvolených kritérií nalezne</w:t>
+      </w:r>
+      <w:r>
+        <w:t xml:space="preserve"> tyto incidenty</w:t>
+      </w:r>
+      <w:r>
+        <w:t>.</w:t>
+      </w:r>
+      <w:r>
+        <w:t xml:space="preserve"> Dále zobrazit podrobné informace o nalezených segmentech</w:t>
+      </w:r>
+      <w:r>
+        <w:t xml:space="preserve"> </w:t>
+      </w:r>
+      <w:r>
+        <w:t xml:space="preserve">a možnost zobrazit nalezené incidenty v přehledových grafech pro </w:t>
+      </w:r>
+      <w:r>
+        <w:t>analyzování tohoto poklesu v širší souvislosti s dalšími měřenými veličinami.</w:t>
+      </w:r>
+    </w:p>
+    <w:p>
+      <w:r>
+        <w:t>Tento modul jak již bylo zmíněno</w:t>
+      </w:r>
+      <w:r>
+        <w:t>,</w:t>
+      </w:r>
+      <w:r>
+        <w:t xml:space="preserve"> je součástí w</w:t>
+      </w:r>
+      <w:r>
+        <w:t>ebov</w:t>
+      </w:r>
+      <w:r>
+        <w:t>é</w:t>
       </w:r>
       <w:r>
         <w:t xml:space="preserve"> aplikac</w:t>
       </w:r>
       <w:r>
-        <w:t>í</w:t>
+        <w:t>e</w:t>
       </w:r>
       <w:r>
         <w:t xml:space="preserve"> Diani</w:t>
@@ -382,92 +448,107 @@
         <w:t xml:space="preserve"> (glykovaný hemoglobin)</w:t>
       </w:r>
       <w:r>
-        <w:t>, hodnoty sacharidů v jídle, dávky inzulínu, spánek/bdění aj. Do systému lze v libovolném časovém rozmezí manuálně nahrávat i data z kontinuálních monitorů glykémie. Uvedená data jsou přehledně graficky zobrazena na časové ose. Uživatel může také generovat výpis záznamů do přehledné tabulky a</w:t>
-      </w:r>
-      <w:r>
-        <w:t> </w:t>
-      </w:r>
-      <w:r>
-        <w:t>využít jej během konzultace s lékařem.</w:t>
-      </w:r>
-    </w:p>
-    <w:p>
-      <w:r>
-        <w:t>Pomocí řídící logiky v jazyce C# a také </w:t>
-      </w:r>
-      <w:proofErr w:type="spellStart"/>
-      <w:r>
-        <w:t>JavaScriptu</w:t>
-      </w:r>
-      <w:proofErr w:type="spellEnd"/>
-      <w:r>
-        <w:t xml:space="preserve"> je v současnosti možné data zobrazovat v denním, týdenním a měsíčním náhledu, kde měsíční náhled je obohacen o trend glykémie. Pro další statistické zpracování dat lze data stáhnout ve formátu </w:t>
-      </w:r>
-      <w:proofErr w:type="spellStart"/>
-      <w:r>
-        <w:t>csv</w:t>
-      </w:r>
-      <w:proofErr w:type="spellEnd"/>
-      <w:r>
-        <w:t>.</w:t>
-      </w:r>
-    </w:p>
-    <w:p>
-      <w:r>
-        <w:t xml:space="preserve">Systém Diani je postaven na architektuře </w:t>
-      </w:r>
-      <w:proofErr w:type="gramStart"/>
-      <w:r>
-        <w:t>ASP.NET</w:t>
-      </w:r>
-      <w:proofErr w:type="gramEnd"/>
-      <w:r>
-        <w:t xml:space="preserve"> MVC s podporou HTML a CSS. Aplikace je dále doplněna o </w:t>
-      </w:r>
-      <w:proofErr w:type="spellStart"/>
-      <w:r>
-        <w:t>opensource</w:t>
-      </w:r>
-      <w:proofErr w:type="spellEnd"/>
+        <w:t xml:space="preserve">, hodnoty sacharidů v jídle, dávky inzulínu, spánek/bdění aj. </w:t>
+      </w:r>
+    </w:p>
+    <w:p>
+      <w:r>
+        <w:t xml:space="preserve">Vyhledávání těchto incidentů by mělo </w:t>
+      </w:r>
+      <w:r>
+        <w:t>přispět ke zkvalitnění</w:t>
+      </w:r>
+      <w:r>
+        <w:t xml:space="preserve"> selfmonitoringu a </w:t>
+      </w:r>
+      <w:r>
+        <w:t xml:space="preserve">edukaci pacientů s diabetem. </w:t>
+      </w:r>
+      <w:r>
+        <w:t>Uživatel má takto možnost rychle</w:t>
+      </w:r>
+      <w:r>
+        <w:t xml:space="preserve"> a jednoduše</w:t>
+      </w:r>
+      <w:r>
+        <w:t xml:space="preserve"> nalézt</w:t>
+      </w:r>
+      <w:r>
+        <w:t xml:space="preserve"> části dne</w:t>
+      </w:r>
+      <w:r>
+        <w:t xml:space="preserve">, </w:t>
+      </w:r>
+      <w:commentRangeStart w:id="2"/>
+      <w:r>
+        <w:t>kde chyboval v dávkování bazální dávce inzulinu</w:t>
+      </w:r>
+      <w:commentRangeEnd w:id="2"/>
+      <w:r>
+        <w:rPr>
+          <w:rStyle w:val="Odkaznakoment"/>
+        </w:rPr>
+        <w:commentReference w:id="2"/>
+      </w:r>
+      <w:r>
+        <w:t>. A to bez procházení naměřených dat a jejich vizuální kontrolou, která může být nespolehlivá.</w:t>
+      </w:r>
+    </w:p>
+    <w:p>
+      <w:r>
+        <w:t xml:space="preserve">Výsledkem této práce je </w:t>
+      </w:r>
+      <w:r>
+        <w:t xml:space="preserve">formulář s přehledovou tabulkou nalezených </w:t>
+      </w:r>
+      <w:commentRangeStart w:id="3"/>
+      <w:r>
+        <w:t>incidentů</w:t>
+      </w:r>
+      <w:commentRangeEnd w:id="3"/>
+      <w:r>
+        <w:rPr>
+          <w:rStyle w:val="Odkaznakoment"/>
+        </w:rPr>
+        <w:commentReference w:id="3"/>
+      </w:r>
+      <w:r>
+        <w:t xml:space="preserve">. Tabulka </w:t>
+      </w:r>
+      <w:r>
+        <w:t>zobrazuje jednotlivé dny, ve kterých byli incidenty nalezeny</w:t>
+      </w:r>
+      <w:r>
+        <w:t>. V instancích (řádcích tabulky) jednotlivých dnů</w:t>
+      </w:r>
       <w:r>
         <w:t xml:space="preserve"> </w:t>
       </w:r>
-      <w:proofErr w:type="spellStart"/>
-      <w:r>
-        <w:t>pluginy</w:t>
-      </w:r>
-      <w:proofErr w:type="spellEnd"/>
-      <w:r>
-        <w:t xml:space="preserve"> (jako např. </w:t>
-      </w:r>
-      <w:proofErr w:type="spellStart"/>
-      <w:r>
-        <w:t>Highcharts</w:t>
-      </w:r>
-      <w:proofErr w:type="spellEnd"/>
-      <w:r>
-        <w:t xml:space="preserve">, </w:t>
-      </w:r>
-      <w:proofErr w:type="spellStart"/>
-      <w:r>
-        <w:t>Jquery</w:t>
-      </w:r>
-      <w:proofErr w:type="spellEnd"/>
-      <w:r>
-        <w:t xml:space="preserve">, </w:t>
-      </w:r>
-      <w:proofErr w:type="spellStart"/>
-      <w:r>
-        <w:t>JavaScript</w:t>
-      </w:r>
-      <w:proofErr w:type="spellEnd"/>
-      <w:r>
-        <w:t xml:space="preserve"> apod.).</w:t>
-      </w:r>
-    </w:p>
-    <w:p>
-      <w:r>
-        <w:t>Vytvořili jsme funkční webové rozhraní pro přenos, sběr, analýzu a export dat z mobilních zařízení jako je aplikace diabetického deníku pro smartphone, krokoměr, glukometr, kontinuální monitor glykémie, váha a tlakoměr. Webovou aplikaci Diani používají v testovacím módu jak pacienti, tak lékaři.</w:t>
+      <w:r>
+        <w:t xml:space="preserve">je odkaz na přehledové grafy pro vizuální analýzu </w:t>
+      </w:r>
+      <w:r>
+        <w:t xml:space="preserve">v daném dni </w:t>
+      </w:r>
+      <w:r>
+        <w:t xml:space="preserve">a </w:t>
+      </w:r>
+      <w:r>
+        <w:t xml:space="preserve">nalezené segmenty </w:t>
+      </w:r>
+      <w:r>
+        <w:t>s</w:t>
+      </w:r>
+      <w:r>
+        <w:t xml:space="preserve"> informace</w:t>
+      </w:r>
+      <w:r>
+        <w:t>mi</w:t>
+      </w:r>
+      <w:bookmarkStart w:id="4" w:name="_GoBack"/>
+      <w:bookmarkEnd w:id="4"/>
+      <w:r>
+        <w:t xml:space="preserve"> o nich (počátek, trvání, pokles v daném období). </w:t>
       </w:r>
     </w:p>
     <w:p>
@@ -479,8 +560,8 @@
       <w:pPr>
         <w:pStyle w:val="Bezmezer"/>
         <w:sectPr>
-          <w:headerReference w:type="default" r:id="rId13"/>
-          <w:footerReference w:type="default" r:id="rId14"/>
+          <w:headerReference w:type="default" r:id="rId15"/>
+          <w:footerReference w:type="default" r:id="rId16"/>
           <w:pgSz w:w="11906" w:h="16838"/>
           <w:pgMar w:top="1417" w:right="1417" w:bottom="1417" w:left="1417" w:header="708" w:footer="708" w:gutter="0"/>
           <w:pgNumType w:start="1"/>
@@ -656,7 +737,21 @@
                 <w:rStyle w:val="Hypertextovodkaz"/>
                 <w:noProof/>
               </w:rPr>
-              <w:t>Přehled současného stavu</w:t>
+              <w:t>Přehled souča</w:t>
+            </w:r>
+            <w:r>
+              <w:rPr>
+                <w:rStyle w:val="Hypertextovodkaz"/>
+                <w:noProof/>
+              </w:rPr>
+              <w:t>s</w:t>
+            </w:r>
+            <w:r>
+              <w:rPr>
+                <w:rStyle w:val="Hypertextovodkaz"/>
+                <w:noProof/>
+              </w:rPr>
+              <w:t>ného stavu</w:t>
             </w:r>
             <w:r>
               <w:rPr>
@@ -1500,13 +1595,8 @@
               <w:ind w:firstLine="0"/>
             </w:pPr>
             <w:r>
-              <w:t xml:space="preserve">aktivity </w:t>
-            </w:r>
-            <w:proofErr w:type="spellStart"/>
-            <w:r>
-              <w:t>tracker</w:t>
-            </w:r>
-            <w:proofErr w:type="spellEnd"/>
+              <w:t>aktivity tracker</w:t>
+            </w:r>
           </w:p>
         </w:tc>
         <w:tc>
@@ -1521,15 +1611,7 @@
               <w:ind w:firstLine="0"/>
             </w:pPr>
             <w:r>
-              <w:t xml:space="preserve">senzor pro měření aktivity a hloubky spánku (např. náramek </w:t>
-            </w:r>
-            <w:proofErr w:type="spellStart"/>
-            <w:r>
-              <w:t>Fitbit</w:t>
-            </w:r>
-            <w:proofErr w:type="spellEnd"/>
-            <w:r>
-              <w:t>)</w:t>
+              <w:t>senzor pro měření aktivity a hloubky spánku (např. náramek Fitbit)</w:t>
             </w:r>
           </w:p>
         </w:tc>
@@ -1546,7 +1628,6 @@
               </w:tabs>
               <w:ind w:firstLine="0"/>
             </w:pPr>
-            <w:proofErr w:type="spellStart"/>
             <w:r>
               <w:t>telemonitor</w:t>
             </w:r>
@@ -1554,11 +1635,7 @@
               <w:t>ingo</w:t>
             </w:r>
             <w:r>
-              <w:t>vací</w:t>
-            </w:r>
-            <w:proofErr w:type="spellEnd"/>
-            <w:r>
-              <w:t xml:space="preserve"> systém</w:t>
+              <w:t>vací systém</w:t>
             </w:r>
           </w:p>
         </w:tc>
@@ -1595,11 +1672,9 @@
               </w:tabs>
               <w:ind w:firstLine="0"/>
             </w:pPr>
-            <w:proofErr w:type="spellStart"/>
             <w:r>
               <w:t>selfmonitoring</w:t>
             </w:r>
-            <w:proofErr w:type="spellEnd"/>
           </w:p>
         </w:tc>
         <w:tc>
@@ -1650,31 +1725,7 @@
               <w:ind w:firstLine="0"/>
             </w:pPr>
             <w:r>
-              <w:t xml:space="preserve">aplikační webový </w:t>
-            </w:r>
-            <w:proofErr w:type="spellStart"/>
-            <w:r>
-              <w:t>framework</w:t>
-            </w:r>
-            <w:proofErr w:type="spellEnd"/>
-            <w:r>
-              <w:t xml:space="preserve"> (aplikační rámec) implementující návrhový vzor model-pohled-řadič (model-</w:t>
-            </w:r>
-            <w:proofErr w:type="spellStart"/>
-            <w:r>
-              <w:t>view</w:t>
-            </w:r>
-            <w:proofErr w:type="spellEnd"/>
-            <w:r>
-              <w:t>-</w:t>
-            </w:r>
-            <w:proofErr w:type="spellStart"/>
-            <w:r>
-              <w:t>cotroller</w:t>
-            </w:r>
-            <w:proofErr w:type="spellEnd"/>
-            <w:r>
-              <w:t>)</w:t>
+              <w:t>aplikační webový framework (aplikační rámec) implementující návrhový vzor model-pohled-řadič (model-view-cotroller)</w:t>
             </w:r>
           </w:p>
         </w:tc>
@@ -1718,31 +1769,7 @@
               <w:t xml:space="preserve"> jazyk </w:t>
             </w:r>
             <w:r>
-              <w:t>(</w:t>
-            </w:r>
-            <w:proofErr w:type="spellStart"/>
-            <w:r>
-              <w:t>Structured</w:t>
-            </w:r>
-            <w:proofErr w:type="spellEnd"/>
-            <w:r>
-              <w:t xml:space="preserve"> </w:t>
-            </w:r>
-            <w:proofErr w:type="spellStart"/>
-            <w:r>
-              <w:t>Query</w:t>
-            </w:r>
-            <w:proofErr w:type="spellEnd"/>
-            <w:r>
-              <w:t xml:space="preserve"> </w:t>
-            </w:r>
-            <w:proofErr w:type="spellStart"/>
-            <w:r>
-              <w:t>Language</w:t>
-            </w:r>
-            <w:proofErr w:type="spellEnd"/>
-            <w:r>
-              <w:t>)</w:t>
+              <w:t>(Structured Query Language)</w:t>
             </w:r>
             <w:r>
               <w:t xml:space="preserve"> </w:t>
@@ -2050,8 +2077,8 @@
       <w:pPr>
         <w:pStyle w:val="Bezmezer"/>
         <w:sectPr>
-          <w:headerReference w:type="default" r:id="rId15"/>
-          <w:footerReference w:type="default" r:id="rId16"/>
+          <w:headerReference w:type="default" r:id="rId17"/>
+          <w:footerReference w:type="default" r:id="rId18"/>
           <w:pgSz w:w="11906" w:h="16838"/>
           <w:pgMar w:top="1417" w:right="1417" w:bottom="1417" w:left="1417" w:header="708" w:footer="708" w:gutter="0"/>
           <w:pgNumType w:start="1"/>
@@ -2071,14 +2098,14 @@
         <w:spacing w:after="0" w:line="259" w:lineRule="auto"/>
         <w:jc w:val="both"/>
       </w:pPr>
-      <w:bookmarkStart w:id="1" w:name="_Toc472962404"/>
-      <w:bookmarkStart w:id="2" w:name="_Toc472962993"/>
+      <w:bookmarkStart w:id="5" w:name="_Toc472962404"/>
+      <w:bookmarkStart w:id="6" w:name="_Toc472962993"/>
       <w:r>
         <w:lastRenderedPageBreak/>
         <w:t>Úvod</w:t>
       </w:r>
-      <w:bookmarkEnd w:id="1"/>
-      <w:bookmarkEnd w:id="2"/>
+      <w:bookmarkEnd w:id="5"/>
+      <w:bookmarkEnd w:id="6"/>
     </w:p>
     <w:p>
       <w:r>
@@ -2093,15 +2120,7 @@
     </w:p>
     <w:p>
       <w:r>
-        <w:t xml:space="preserve">Zatímco u zdravých jedinců je regulace inzulínu v průběhu zvýšené fyzické aktivity zcela automatická (u aerobního pohybu je to snížení sekrece inzulínu a zvýšení </w:t>
-      </w:r>
-      <w:proofErr w:type="spellStart"/>
-      <w:r>
-        <w:t>kontraregulačních</w:t>
-      </w:r>
-      <w:proofErr w:type="spellEnd"/>
-      <w:r>
-        <w:t xml:space="preserve"> hormonů, které podpoří vyplavování zásobního glykogenu), pacient zejména s diabetem 1. typu musí administraci inzulínu regulovat jeho subkutánním dodáním</w:t>
+        <w:t>Zatímco u zdravých jedinců je regulace inzulínu v průběhu zvýšené fyzické aktivity zcela automatická (u aerobního pohybu je to snížení sekrece inzulínu a zvýšení kontraregulačních hormonů, které podpoří vyplavování zásobního glykogenu), pacient zejména s diabetem 1. typu musí administraci inzulínu regulovat jeho subkutánním dodáním</w:t>
       </w:r>
       <w:r>
         <w:t xml:space="preserve"> a to prostřednictvím tzv.</w:t>
@@ -2134,15 +2153,7 @@
         <w:t> závažné</w:t>
       </w:r>
       <w:r>
-        <w:t xml:space="preserve"> a život ohrožující hypoglykémii. Naopak nedostatek inzulínu v těle neumožní glukóze vstoupit do některých buněk a tělo si pak získává energii nefyziologickým způsobem za vzniku toxických látek, které mohou vézt k život ohrožující </w:t>
-      </w:r>
-      <w:proofErr w:type="spellStart"/>
-      <w:r>
-        <w:t>ketoacidóze</w:t>
-      </w:r>
-      <w:proofErr w:type="spellEnd"/>
-      <w:r>
-        <w:t xml:space="preserve">, tedy překyselení organizmu. </w:t>
+        <w:t xml:space="preserve"> a život ohrožující hypoglykémii. Naopak nedostatek inzulínu v těle neumožní glukóze vstoupit do některých buněk a tělo si pak získává energii nefyziologickým způsobem za vzniku toxických látek, které mohou vézt k život ohrožující ketoacidóze, tedy překyselení organizmu. </w:t>
       </w:r>
       <w:r>
         <w:rPr>
@@ -2177,16 +2188,11 @@
       <w:r>
         <w:t xml:space="preserve">Webová aplikace Diani tyto a některé další parametry (dávkování inzulínu a množství konzumovaných sacharidů) umožňuje monitorovat a zobrazovat v reálném čase. Intenzita fyzické aktivity ve formě počtu kroků za minutu spolu s hodnotami glykémie </w:t>
       </w:r>
-      <w:proofErr w:type="gramStart"/>
       <w:r>
         <w:t>měřené v</w:t>
       </w:r>
       <w:r>
-        <w:t> 5-ti</w:t>
-      </w:r>
-      <w:proofErr w:type="gramEnd"/>
-      <w:r>
-        <w:t xml:space="preserve"> minutových intervalech jsou velmi cenným nástrojem pro pochopení chování glykémie v různých situacích.</w:t>
+        <w:t> 5-ti minutových intervalech jsou velmi cenným nástrojem pro pochopení chování glykémie v různých situacích.</w:t>
       </w:r>
     </w:p>
     <w:p>
@@ -2230,14 +2236,14 @@
         <w:spacing w:after="0" w:line="259" w:lineRule="auto"/>
         <w:jc w:val="both"/>
       </w:pPr>
-      <w:bookmarkStart w:id="3" w:name="_Toc472962405"/>
-      <w:bookmarkStart w:id="4" w:name="_Toc472962994"/>
+      <w:bookmarkStart w:id="7" w:name="_Toc472962405"/>
+      <w:bookmarkStart w:id="8" w:name="_Toc472962994"/>
       <w:r>
         <w:lastRenderedPageBreak/>
         <w:t>Přehled současného stavu</w:t>
       </w:r>
-      <w:bookmarkEnd w:id="3"/>
-      <w:bookmarkEnd w:id="4"/>
+      <w:bookmarkEnd w:id="7"/>
+      <w:bookmarkEnd w:id="8"/>
     </w:p>
     <w:p>
       <w:r>
@@ -2246,15 +2252,7 @@
     </w:p>
     <w:p>
       <w:r>
-        <w:t xml:space="preserve">V dnešní době existuje mnoho webových aplikací, které umožňují sběr, analýzu a zobrazení dat sbíraných z mobilních přístrojů jako jsou glukometry, inzulínové pumpy či kontinuální monitory glykémie. Z hlediska monitorace fyzické aktivity má v dnešní době pacient několik možností. V nejlepším případě již existují mobilní, webové či desktopové aplikace, které jsou schopny přijímat data naměřená komerčně dostupným aktivity </w:t>
-      </w:r>
-      <w:proofErr w:type="spellStart"/>
-      <w:r>
-        <w:t>trackerem</w:t>
-      </w:r>
-      <w:proofErr w:type="spellEnd"/>
-      <w:r>
-        <w:t xml:space="preserve">, případně umožňují propojení například s jinou mobilní aplikací, která získává takováto data skrze funkce chytrého telefonu </w:t>
+        <w:t xml:space="preserve">V dnešní době existuje mnoho webových aplikací, které umožňují sběr, analýzu a zobrazení dat sbíraných z mobilních přístrojů jako jsou glukometry, inzulínové pumpy či kontinuální monitory glykémie. Z hlediska monitorace fyzické aktivity má v dnešní době pacient několik možností. V nejlepším případě již existují mobilní, webové či desktopové aplikace, které jsou schopny přijímat data naměřená komerčně dostupným aktivity trackerem, případně umožňují propojení například s jinou mobilní aplikací, která získává takováto data skrze funkce chytrého telefonu </w:t>
       </w:r>
       <w:r>
         <w:rPr>
@@ -2359,7 +2357,21 @@
     </w:p>
     <w:p>
       <w:r>
-        <w:t>Dalším krokem je tedy vyhledání a identifikace stavů zvýšené fyzické aktivity, která zapříčiňuje pokles glykémie, díky čemuž se pak uživatel bude moci poučit o chování glykémie v různých situacích zvýšené fyzické aktivity a případně pak předejít nežádoucím glykemickým výkyvům v příští podobné situaci. Toto řešení by tedy vyplnilo nedostatky dosavadních podobných systémů, které se omezují pouze na zobrazení či manuální registraci jednotlivých dat.</w:t>
+        <w:t xml:space="preserve">Dalším krokem je tedy vyhledání a identifikace stavů zvýšené fyzické aktivity, která zapříčiňuje pokles glykémie, díky čemuž se pak uživatel bude moci poučit o chování glykémie v různých situacích zvýšené fyzické aktivity a případně pak předejít nežádoucím glykemickým výkyvům v příští podobné situaci. Toto řešení by tedy vyplnilo nedostatky dosavadních podobných systémů, které se omezují pouze na zobrazení či manuální registraci jednotlivých </w:t>
+      </w:r>
+      <w:commentRangeStart w:id="9"/>
+      <w:r>
+        <w:t>dat</w:t>
+      </w:r>
+      <w:commentRangeEnd w:id="9"/>
+      <w:r>
+        <w:rPr>
+          <w:rStyle w:val="Odkaznakoment"/>
+        </w:rPr>
+        <w:commentReference w:id="9"/>
+      </w:r>
+      <w:r>
+        <w:t>.</w:t>
       </w:r>
     </w:p>
     <w:p>
@@ -2381,18 +2393,21 @@
         <w:spacing w:after="0" w:line="259" w:lineRule="auto"/>
         <w:jc w:val="both"/>
       </w:pPr>
-      <w:bookmarkStart w:id="5" w:name="_Toc472962406"/>
-      <w:bookmarkStart w:id="6" w:name="_Toc472962995"/>
+      <w:bookmarkStart w:id="10" w:name="_Toc472962406"/>
+      <w:bookmarkStart w:id="11" w:name="_Toc472962995"/>
       <w:r>
         <w:lastRenderedPageBreak/>
         <w:t>Metody</w:t>
       </w:r>
-      <w:bookmarkEnd w:id="5"/>
-      <w:bookmarkEnd w:id="6"/>
-    </w:p>
-    <w:p>
-      <w:r>
-        <w:t>Tři následující fáze popisují proces, kterým bylo dosaženo výše popisovaných cílů. Jedná se o sběr dat, díky němuž bylo možné definovat podmínky pro nalezení požadovaných situací</w:t>
+      <w:bookmarkEnd w:id="10"/>
+      <w:bookmarkEnd w:id="11"/>
+    </w:p>
+    <w:p>
+      <w:r>
+        <w:t xml:space="preserve">Následující kapitoly </w:t>
+      </w:r>
+      <w:r>
+        <w:t>popisují proces, kterým bylo dosaženo výše popisovaných cílů. Jedná se o sběr dat, díky němuž bylo možné definovat podmínky pro nalezení požadovaných situací</w:t>
       </w:r>
       <w:r>
         <w:t>.</w:t>
@@ -2443,13 +2458,13 @@
         <w:ind w:left="709" w:hanging="709"/>
         <w:jc w:val="both"/>
       </w:pPr>
-      <w:bookmarkStart w:id="7" w:name="_Toc472962407"/>
-      <w:bookmarkStart w:id="8" w:name="_Toc472962996"/>
+      <w:bookmarkStart w:id="12" w:name="_Toc472962407"/>
+      <w:bookmarkStart w:id="13" w:name="_Toc472962996"/>
       <w:r>
         <w:t>Sběr dat</w:t>
       </w:r>
-      <w:bookmarkEnd w:id="7"/>
-      <w:bookmarkEnd w:id="8"/>
+      <w:bookmarkEnd w:id="12"/>
+      <w:bookmarkEnd w:id="13"/>
     </w:p>
     <w:p>
       <w:r>
@@ -2504,13 +2519,17 @@
         <w:t>zařízení</w:t>
       </w:r>
       <w:r>
-        <w:t xml:space="preserve">mi pro </w:t>
-      </w:r>
-      <w:proofErr w:type="spellStart"/>
-      <w:r>
-        <w:t>selfmonitoring</w:t>
-      </w:r>
-      <w:proofErr w:type="spellEnd"/>
+        <w:t>mi pro selfmonitoring.</w:t>
+      </w:r>
+      <w:r>
+        <w:t xml:space="preserve"> </w:t>
+      </w:r>
+      <w:r>
+        <w:t>Set zařízení obsahuje</w:t>
+      </w:r>
+      <w:r>
+        <w:t xml:space="preserve"> osobní glukometr přenášející automaticky hodnoty glykémie do mobilní aplikace diabetického deníku</w:t>
+      </w:r>
       <w:r>
         <w:t>.</w:t>
       </w:r>
@@ -2518,39 +2537,27 @@
         <w:t xml:space="preserve"> </w:t>
       </w:r>
       <w:r>
-        <w:t>Set zařízení obsahuje</w:t>
-      </w:r>
-      <w:r>
-        <w:t xml:space="preserve"> osobní glukometr přenášející automaticky hodnoty glykémie do mobilní aplikace diabetického deníku</w:t>
-      </w:r>
-      <w:r>
-        <w:t>.</w:t>
+        <w:t xml:space="preserve">Dále </w:t>
+      </w:r>
+      <w:r>
+        <w:t xml:space="preserve">smartphone s aplikací </w:t>
+      </w:r>
+      <w:r>
+        <w:t>diabetický deník pro manuální registrace glykémií, inzulínových dávek, konzumovaných sacharidů a fyzické aktivity</w:t>
+      </w:r>
+      <w:r>
+        <w:t>. Do setu dále patří</w:t>
+      </w:r>
+      <w:r>
+        <w:t xml:space="preserve"> krokoměr pro automatický přenos dat určujících míru fyzické aktivity a kontinuální monitor glykémie</w:t>
+      </w:r>
+      <w:r>
+        <w:t>,</w:t>
       </w:r>
       <w:r>
         <w:t xml:space="preserve"> </w:t>
       </w:r>
       <w:r>
-        <w:t xml:space="preserve">Dále </w:t>
-      </w:r>
-      <w:r>
-        <w:t xml:space="preserve">smartphone s aplikací </w:t>
-      </w:r>
-      <w:r>
-        <w:t>diabetický deník pro manuální registrace glykémií, inzulínových dávek, konzumovaných sacharidů a fyzické aktivity</w:t>
-      </w:r>
-      <w:r>
-        <w:t>. Do setu dále patří</w:t>
-      </w:r>
-      <w:r>
-        <w:t xml:space="preserve"> krokoměr pro automatický přenos dat určujících míru fyzické aktivity a kontinuální monitor glykémie</w:t>
-      </w:r>
-      <w:r>
-        <w:t>,</w:t>
-      </w:r>
-      <w:r>
-        <w:t xml:space="preserve"> </w:t>
-      </w:r>
-      <w:r>
         <w:t xml:space="preserve">který </w:t>
       </w:r>
       <w:r>
@@ -2560,15 +2567,7 @@
         <w:t>á</w:t>
       </w:r>
       <w:r>
-        <w:t xml:space="preserve"> hodnoty </w:t>
-      </w:r>
-      <w:proofErr w:type="gramStart"/>
-      <w:r>
-        <w:t>glykémie v 5-ti</w:t>
-      </w:r>
-      <w:proofErr w:type="gramEnd"/>
-      <w:r>
-        <w:t xml:space="preserve"> minutových intervalech.</w:t>
+        <w:t xml:space="preserve"> hodnoty glykémie v 5-ti minutových intervalech.</w:t>
       </w:r>
     </w:p>
     <w:p>
@@ -2606,13 +2605,13 @@
         <w:ind w:left="709" w:hanging="709"/>
         <w:jc w:val="both"/>
       </w:pPr>
-      <w:bookmarkStart w:id="9" w:name="_Toc472962408"/>
-      <w:bookmarkStart w:id="10" w:name="_Toc472962997"/>
+      <w:bookmarkStart w:id="14" w:name="_Toc472962408"/>
+      <w:bookmarkStart w:id="15" w:name="_Toc472962997"/>
       <w:r>
         <w:t>Tvorba algoritmů a jejich implementace</w:t>
       </w:r>
-      <w:bookmarkEnd w:id="9"/>
-      <w:bookmarkEnd w:id="10"/>
+      <w:bookmarkEnd w:id="14"/>
+      <w:bookmarkEnd w:id="15"/>
     </w:p>
     <w:p>
       <w:r>
@@ -2621,21 +2620,13 @@
     </w:p>
     <w:p>
       <w:r>
-        <w:t xml:space="preserve">Pro hledání segmentů obsahujících informace o zvýšené fyzické aktivitě spolu s poklesem glykémie byly vymezeny 2 monitorované veličiny, a to glykémie </w:t>
-      </w:r>
-      <w:proofErr w:type="gramStart"/>
-      <w:r>
-        <w:t>měřen</w:t>
+        <w:t>Pro hledání segmentů obsahujících informace o zvýšené fyzické aktivitě spolu s poklesem glykémie byly vymezeny 2 monitorované veličiny, a to glykémie měřen</w:t>
       </w:r>
       <w:r>
         <w:t>ou</w:t>
       </w:r>
       <w:r>
-        <w:t xml:space="preserve"> v 5-ti</w:t>
-      </w:r>
-      <w:proofErr w:type="gramEnd"/>
-      <w:r>
-        <w:t xml:space="preserve"> minutových intervalech a dále velikost intenzity fyzické aktivity, tj. počet kroků měřených v 1-minutových intervalech</w:t>
+        <w:t xml:space="preserve"> v 5-ti minutových intervalech a dále velikost intenzity fyzické aktivity, tj. počet kroků měřených v 1-minutových intervalech</w:t>
       </w:r>
       <w:r>
         <w:t>.</w:t>
@@ -2649,7 +2640,7 @@
         <w:lastRenderedPageBreak/>
         <w:pict w14:anchorId="0376D6FE">
           <v:shape id="_x0000_i1025" type="#_x0000_t75" style="width:468pt;height:393pt">
-            <v:imagedata r:id="rId17" o:title="obr1b"/>
+            <v:imagedata r:id="rId19" o:title="obr1b"/>
           </v:shape>
         </w:pict>
       </w:r>
@@ -2658,7 +2649,7 @@
       <w:pPr>
         <w:pStyle w:val="Titulek"/>
       </w:pPr>
-      <w:bookmarkStart w:id="11" w:name="_Ref473034658"/>
+      <w:bookmarkStart w:id="16" w:name="_Ref473034658"/>
       <w:r>
         <w:t xml:space="preserve">Obr. </w:t>
       </w:r>
@@ -2677,7 +2668,7 @@
       <w:r>
         <w:fldChar w:fldCharType="end"/>
       </w:r>
-      <w:bookmarkEnd w:id="11"/>
+      <w:bookmarkEnd w:id="16"/>
       <w:r>
         <w:t xml:space="preserve"> Grafické znázornění naměřených dat (aplikace Diani) s popisky od Ing. Holubové</w:t>
       </w:r>
@@ -2819,11 +2810,9 @@
       <w:r>
         <w:t xml:space="preserve"> </w:t>
       </w:r>
-      <w:proofErr w:type="spellStart"/>
       <w:r>
         <w:t>selfmonitoringu</w:t>
       </w:r>
-      <w:proofErr w:type="spellEnd"/>
       <w:r>
         <w:t>,</w:t>
       </w:r>
@@ -2884,14 +2873,12 @@
       <w:r>
         <w:t xml:space="preserve">typu </w:t>
       </w:r>
-      <w:proofErr w:type="spellStart"/>
       <w:r>
         <w:rPr>
           <w:i/>
         </w:rPr>
         <w:t>DateTimeOffset</w:t>
       </w:r>
-      <w:proofErr w:type="spellEnd"/>
       <w:r>
         <w:t xml:space="preserve"> s</w:t>
       </w:r>
@@ -3041,15 +3028,7 @@
         <w:t xml:space="preserve">. </w:t>
       </w:r>
       <w:r>
-        <w:t xml:space="preserve">Tato konstanta byla určena na základě pomalé zpětné vazby </w:t>
-      </w:r>
-      <w:proofErr w:type="spellStart"/>
-      <w:r>
-        <w:t>glukagonu</w:t>
-      </w:r>
-      <w:proofErr w:type="spellEnd"/>
-      <w:r>
-        <w:t xml:space="preserve"> při</w:t>
+        <w:t>Tato konstanta byla určena na základě pomalé zpětné vazby glukagonu při</w:t>
       </w:r>
       <w:r>
         <w:t xml:space="preserve"> snížení (ustání)</w:t>
@@ -3178,7 +3157,7 @@
         <w:lastRenderedPageBreak/>
         <w:pict w14:anchorId="37AFC9D0">
           <v:shape id="_x0000_i1026" type="#_x0000_t75" style="width:453.75pt;height:345.75pt">
-            <v:imagedata r:id="rId18" o:title="obr4_gui" cropbottom="1192f"/>
+            <v:imagedata r:id="rId20" o:title="obr4_gui" cropbottom="1192f"/>
           </v:shape>
         </w:pict>
       </w:r>
@@ -3187,7 +3166,7 @@
       <w:pPr>
         <w:pStyle w:val="Titulek"/>
       </w:pPr>
-      <w:bookmarkStart w:id="12" w:name="_Ref473571703"/>
+      <w:bookmarkStart w:id="17" w:name="_Ref473571703"/>
       <w:r>
         <w:t xml:space="preserve">Obr. </w:t>
       </w:r>
@@ -3206,7 +3185,7 @@
       <w:r>
         <w:fldChar w:fldCharType="end"/>
       </w:r>
-      <w:bookmarkEnd w:id="12"/>
+      <w:bookmarkEnd w:id="17"/>
       <w:r>
         <w:t xml:space="preserve"> GUI Diani s výsledekem vyhledávaných dat pro zadaná kritéria pro celé období měření</w:t>
       </w:r>
@@ -3219,7 +3198,7 @@
         <w:lastRenderedPageBreak/>
         <w:pict w14:anchorId="091FF2B1">
           <v:shape id="_x0000_i1027" type="#_x0000_t75" style="width:453.75pt;height:391.5pt">
-            <v:imagedata r:id="rId19" o:title="obr5_Nalezene segmenty" cropbottom="1055f"/>
+            <v:imagedata r:id="rId21" o:title="obr5_Nalezene segmenty" cropbottom="1055f"/>
           </v:shape>
         </w:pict>
       </w:r>
@@ -3228,7 +3207,7 @@
       <w:pPr>
         <w:pStyle w:val="Titulek"/>
       </w:pPr>
-      <w:bookmarkStart w:id="13" w:name="_Ref473572394"/>
+      <w:bookmarkStart w:id="18" w:name="_Ref473572394"/>
       <w:r>
         <w:t xml:space="preserve">Obr. </w:t>
       </w:r>
@@ -3247,7 +3226,7 @@
       <w:r>
         <w:fldChar w:fldCharType="end"/>
       </w:r>
-      <w:bookmarkEnd w:id="13"/>
+      <w:bookmarkEnd w:id="18"/>
       <w:r>
         <w:t xml:space="preserve"> Diani </w:t>
       </w:r>
@@ -3276,22 +3255,22 @@
         <w:ind w:left="709" w:hanging="709"/>
         <w:jc w:val="both"/>
       </w:pPr>
-      <w:bookmarkStart w:id="14" w:name="_Toc472962409"/>
-      <w:bookmarkStart w:id="15" w:name="_Toc472962998"/>
-      <w:commentRangeStart w:id="16"/>
+      <w:bookmarkStart w:id="19" w:name="_Toc472962409"/>
+      <w:bookmarkStart w:id="20" w:name="_Toc472962998"/>
+      <w:commentRangeStart w:id="21"/>
       <w:r>
         <w:t xml:space="preserve">Testování a datová analýza </w:t>
       </w:r>
-      <w:commentRangeEnd w:id="16"/>
+      <w:commentRangeEnd w:id="21"/>
       <w:r>
         <w:rPr>
           <w:rStyle w:val="Odkaznakoment"/>
           <w:rFonts w:eastAsiaTheme="minorHAnsi" w:cstheme="minorBidi"/>
         </w:rPr>
-        <w:commentReference w:id="16"/>
-      </w:r>
-      <w:bookmarkEnd w:id="14"/>
-      <w:bookmarkEnd w:id="15"/>
+        <w:commentReference w:id="21"/>
+      </w:r>
+      <w:bookmarkEnd w:id="19"/>
+      <w:bookmarkEnd w:id="20"/>
     </w:p>
     <w:p>
       <w:r>
@@ -3318,57 +3297,105 @@
         <w:pStyle w:val="Bezmezer"/>
       </w:pPr>
       <w:r>
-        <w:t>Souhrnný čas měření pro každého ze tří pacientů byl ___ a naměřených dat pro jednotlivé veličiny bylo ___</w:t>
-      </w:r>
-      <w:bookmarkStart w:id="17" w:name="_GoBack"/>
-      <w:bookmarkEnd w:id="17"/>
-    </w:p>
-    <w:p>
-      <w:r>
-        <w:t>Bylo provedeno jednak individuální nastavení různých rozmezí intenzity fyzické aktivity, poklesu glykémie a doby trvání segmentu pro každého pacienta zvlášť, jednak využito stejného nastavení pro všechny tři pacienty.</w:t>
-      </w:r>
-    </w:p>
-    <w:p>
+        <w:t>Souhrnný čas měření pro každého ze tří pacientů byl</w:t>
+      </w:r>
+      <w:r>
+        <w:t>, kdy byli měřeny obě veličiny (aktivita a glykémie) byla 1356 hodin, 1479 hodin a 4188 hodin.</w:t>
+      </w:r>
+    </w:p>
+    <w:p>
+      <w:r>
+        <w:t>Pro kontrolu, zda je algoritmus schopen vyhledat každý pokles glykémie v období zvýšené fyzické aktivity</w:t>
+      </w:r>
+      <w:r>
+        <w:t xml:space="preserve"> (tzv. incident), bylo expertem vybrán</w:t>
+      </w:r>
+      <w:r>
+        <w:t>o</w:t>
+      </w:r>
+      <w:r>
+        <w:t xml:space="preserve"> 5 dní od každého ze tří pacientů</w:t>
+      </w:r>
+      <w:r>
+        <w:t xml:space="preserve"> na základě vizuální kontroly v přehledových grafech v aplikaci Diani</w:t>
+      </w:r>
+      <w:r>
+        <w:t>.</w:t>
+      </w:r>
+      <w:r>
+        <w:t xml:space="preserve"> </w:t>
+      </w:r>
+      <w:r>
+        <w:t>Následně byla data vyexportována pomocí modulu</w:t>
+      </w:r>
+      <w:r>
+        <w:t xml:space="preserve"> pro </w:t>
+      </w:r>
       <w:r>
         <w:lastRenderedPageBreak/>
-        <w:t xml:space="preserve">Pro kontrolu, zda je algoritmus schopen vyhledat každý pokles glykémie v období zvýšené fyzické aktivity, bylo vybráno 5 dní od každého </w:t>
-      </w:r>
-      <w:proofErr w:type="gramStart"/>
-      <w:r>
-        <w:t>ze</w:t>
-      </w:r>
-      <w:proofErr w:type="gramEnd"/>
-      <w:r>
-        <w:t xml:space="preserve"> 3 pacientů, v nich bylo </w:t>
-      </w:r>
-      <w:proofErr w:type="spellStart"/>
-      <w:r>
-        <w:t>okometricky</w:t>
-      </w:r>
-      <w:proofErr w:type="spellEnd"/>
-      <w:r>
-        <w:t xml:space="preserve"> posouzeno, zda algoritmus označil všechna relevantní místa dle nastavených podmínek. Pro příklad můžeme posoudit poklesy na Obr. 2, kde jsou vidět 2 signifikantní poklesy glykémie (modrá křivka v horní části obrázku) v obdobích zvýšené fyzické aktivity (modrý sloupcový graf).</w:t>
-      </w:r>
-    </w:p>
-    <w:p>
-      <w:pPr>
-        <w:jc w:val="center"/>
-      </w:pPr>
-      <w:r>
-        <w:t>Obr. 2: Příklad jednodenních záznamů a v nich vyznačené poklesy spolu se zvýšenou fyzickou aktivitou.</w:t>
-      </w:r>
-    </w:p>
-    <w:p>
-      <w:r>
-        <w:t>Nastavením maximální šíře rozmezí pro počet kroků za 5 minut, rozdílu počáteční a koncové glykémie a doby trvání poklesu by mělo dojít k nalezení všech relevantních úseků, jak znázorňuje Obr. 3.</w:t>
-      </w:r>
-    </w:p>
-    <w:p>
-      <w:pPr>
-        <w:jc w:val="center"/>
-      </w:pPr>
-      <w:r>
-        <w:t>Obr. 3: Segmenty nalezené algoritmem při nastavení maximální šíře vstupních parametrů.</w:t>
+        <w:t>export do csv (c</w:t>
+      </w:r>
+      <w:r>
+        <w:rPr>
+          <w:iCs/>
+        </w:rPr>
+        <w:t>omma</w:t>
+      </w:r>
+      <w:r>
+        <w:rPr>
+          <w:iCs/>
+        </w:rPr>
+        <w:t xml:space="preserve"> </w:t>
+      </w:r>
+      <w:r>
+        <w:rPr>
+          <w:iCs/>
+        </w:rPr>
+        <w:t>separated values</w:t>
+      </w:r>
+      <w:r>
+        <w:rPr>
+          <w:iCs/>
+        </w:rPr>
+        <w:t>)</w:t>
+      </w:r>
+      <w:r>
+        <w:t xml:space="preserve"> a </w:t>
+      </w:r>
+      <w:r>
+        <w:t>expert</w:t>
+      </w:r>
+      <w:r>
+        <w:t>em</w:t>
+      </w:r>
+      <w:r>
+        <w:t xml:space="preserve"> (Ing. Holubová) </w:t>
+      </w:r>
+      <w:r>
+        <w:t>vyhodnocena v aplikaci Matlab</w:t>
+      </w:r>
+      <w:r>
+        <w:t xml:space="preserve"> (</w:t>
+      </w:r>
+      <w:commentRangeStart w:id="22"/>
+      <w:r>
+        <w:t>viz</w:t>
+      </w:r>
+      <w:commentRangeEnd w:id="22"/>
+      <w:r>
+        <w:rPr>
+          <w:rStyle w:val="Odkaznakoment"/>
+        </w:rPr>
+        <w:commentReference w:id="22"/>
+      </w:r>
+      <w:r>
+        <w:t>)</w:t>
+      </w:r>
+      <w:r>
+        <w:t>.</w:t>
+      </w:r>
+      <w:r>
+        <w:t xml:space="preserve"> </w:t>
       </w:r>
     </w:p>
     <w:p>
@@ -3387,22 +3414,43 @@
         <w:spacing w:after="0" w:line="259" w:lineRule="auto"/>
         <w:jc w:val="both"/>
       </w:pPr>
-      <w:bookmarkStart w:id="18" w:name="_Toc472962410"/>
-      <w:bookmarkStart w:id="19" w:name="_Toc472962999"/>
-      <w:commentRangeStart w:id="20"/>
+      <w:bookmarkStart w:id="23" w:name="_Toc472962410"/>
+      <w:bookmarkStart w:id="24" w:name="_Toc472962999"/>
+      <w:commentRangeStart w:id="25"/>
       <w:r>
         <w:t>Výsledky</w:t>
       </w:r>
-      <w:commentRangeEnd w:id="20"/>
+      <w:commentRangeEnd w:id="25"/>
       <w:r>
         <w:rPr>
           <w:rStyle w:val="Odkaznakoment"/>
           <w:rFonts w:eastAsiaTheme="minorHAnsi" w:cstheme="minorBidi"/>
         </w:rPr>
-        <w:commentReference w:id="20"/>
-      </w:r>
-      <w:bookmarkEnd w:id="18"/>
-      <w:bookmarkEnd w:id="19"/>
+        <w:commentReference w:id="25"/>
+      </w:r>
+      <w:bookmarkEnd w:id="23"/>
+      <w:bookmarkEnd w:id="24"/>
+    </w:p>
+    <w:p>
+      <w:pPr>
+        <w:rPr>
+          <w:color w:val="17365D" w:themeColor="text2" w:themeShade="BF"/>
+        </w:rPr>
+      </w:pPr>
+      <w:r>
+        <w:rPr>
+          <w:color w:val="17365D" w:themeColor="text2" w:themeShade="BF"/>
+          <w:highlight w:val="lightGray"/>
+        </w:rPr>
+        <w:t xml:space="preserve">Pozn:. eM. </w:t>
+      </w:r>
+      <w:r>
+        <w:rPr>
+          <w:color w:val="17365D" w:themeColor="text2" w:themeShade="BF"/>
+          <w:highlight w:val="lightGray"/>
+        </w:rPr>
+        <w:t>Mohla by si mi sem nastřelit nějaká kritéria která by se dala vyhledávat, abych pak mohl nějako zpracovat ty data?</w:t>
+      </w:r>
     </w:p>
     <w:tbl>
       <w:tblPr>
@@ -3428,16 +3476,16 @@
             <w:pPr>
               <w:jc w:val="center"/>
             </w:pPr>
-            <w:commentRangeStart w:id="21"/>
+            <w:commentRangeStart w:id="26"/>
             <w:r>
               <w:t>Pacient č. 1</w:t>
             </w:r>
-            <w:commentRangeEnd w:id="21"/>
+            <w:commentRangeEnd w:id="26"/>
             <w:r>
               <w:rPr>
                 <w:rStyle w:val="Odkaznakoment"/>
               </w:rPr>
-              <w:commentReference w:id="21"/>
+              <w:commentReference w:id="26"/>
             </w:r>
           </w:p>
         </w:tc>
@@ -3529,11 +3577,9 @@
             <w:pPr>
               <w:jc w:val="center"/>
             </w:pPr>
-            <w:proofErr w:type="gramStart"/>
             <w:r>
               <w:t>12.7.2016</w:t>
             </w:r>
-            <w:proofErr w:type="gramEnd"/>
           </w:p>
         </w:tc>
         <w:tc>
@@ -3591,11 +3637,9 @@
             <w:pPr>
               <w:jc w:val="center"/>
             </w:pPr>
-            <w:proofErr w:type="gramStart"/>
             <w:r>
               <w:t>13.7.2016</w:t>
             </w:r>
-            <w:proofErr w:type="gramEnd"/>
           </w:p>
         </w:tc>
         <w:tc>
@@ -3653,11 +3697,9 @@
             <w:pPr>
               <w:jc w:val="center"/>
             </w:pPr>
-            <w:proofErr w:type="gramStart"/>
             <w:r>
               <w:t>14.7.2016</w:t>
             </w:r>
-            <w:proofErr w:type="gramEnd"/>
           </w:p>
         </w:tc>
         <w:tc>
@@ -3715,11 +3757,9 @@
             <w:pPr>
               <w:jc w:val="center"/>
             </w:pPr>
-            <w:proofErr w:type="gramStart"/>
             <w:r>
               <w:t>15.7.2016</w:t>
             </w:r>
-            <w:proofErr w:type="gramEnd"/>
           </w:p>
         </w:tc>
         <w:tc>
@@ -3777,11 +3817,9 @@
             <w:pPr>
               <w:jc w:val="center"/>
             </w:pPr>
-            <w:proofErr w:type="gramStart"/>
             <w:r>
               <w:t>16.7.2016</w:t>
             </w:r>
-            <w:proofErr w:type="gramEnd"/>
           </w:p>
         </w:tc>
         <w:tc>
@@ -3840,16 +3878,16 @@
             <w:pPr>
               <w:jc w:val="center"/>
             </w:pPr>
-            <w:commentRangeStart w:id="22"/>
+            <w:commentRangeStart w:id="27"/>
             <w:r>
               <w:t>Pacient č. 2</w:t>
             </w:r>
-            <w:commentRangeEnd w:id="22"/>
+            <w:commentRangeEnd w:id="27"/>
             <w:r>
               <w:rPr>
                 <w:rStyle w:val="Odkaznakoment"/>
               </w:rPr>
-              <w:commentReference w:id="22"/>
+              <w:commentReference w:id="27"/>
             </w:r>
           </w:p>
         </w:tc>
@@ -3936,11 +3974,9 @@
             <w:pPr>
               <w:jc w:val="center"/>
             </w:pPr>
-            <w:proofErr w:type="gramStart"/>
             <w:r>
               <w:t>11.8.2015</w:t>
             </w:r>
-            <w:proofErr w:type="gramEnd"/>
           </w:p>
         </w:tc>
         <w:tc>
@@ -3998,7 +4034,6 @@
             <w:pPr>
               <w:jc w:val="center"/>
             </w:pPr>
-            <w:proofErr w:type="gramStart"/>
             <w:r>
               <w:t>1</w:t>
             </w:r>
@@ -4008,7 +4043,6 @@
             <w:r>
               <w:t>.8.2015</w:t>
             </w:r>
-            <w:proofErr w:type="gramEnd"/>
           </w:p>
         </w:tc>
         <w:tc>
@@ -4066,14 +4100,12 @@
             <w:pPr>
               <w:jc w:val="center"/>
             </w:pPr>
-            <w:proofErr w:type="gramStart"/>
             <w:r>
               <w:t>13</w:t>
             </w:r>
             <w:r>
               <w:t>.8.2015</w:t>
             </w:r>
-            <w:proofErr w:type="gramEnd"/>
           </w:p>
         </w:tc>
         <w:tc>
@@ -4131,14 +4163,12 @@
             <w:pPr>
               <w:jc w:val="center"/>
             </w:pPr>
-            <w:proofErr w:type="gramStart"/>
             <w:r>
               <w:t>14</w:t>
             </w:r>
             <w:r>
               <w:t>.8.2015</w:t>
             </w:r>
-            <w:proofErr w:type="gramEnd"/>
           </w:p>
         </w:tc>
         <w:tc>
@@ -4199,14 +4229,12 @@
             <w:pPr>
               <w:jc w:val="center"/>
             </w:pPr>
-            <w:proofErr w:type="gramStart"/>
             <w:r>
               <w:t>15</w:t>
             </w:r>
             <w:r>
               <w:t>.8.2015</w:t>
             </w:r>
-            <w:proofErr w:type="gramEnd"/>
           </w:p>
         </w:tc>
         <w:tc>
@@ -4265,16 +4293,16 @@
             <w:pPr>
               <w:jc w:val="center"/>
             </w:pPr>
-            <w:commentRangeStart w:id="23"/>
+            <w:commentRangeStart w:id="28"/>
             <w:r>
               <w:t>Pacient č. 3</w:t>
             </w:r>
-            <w:commentRangeEnd w:id="23"/>
+            <w:commentRangeEnd w:id="28"/>
             <w:r>
               <w:rPr>
                 <w:rStyle w:val="Odkaznakoment"/>
               </w:rPr>
-              <w:commentReference w:id="23"/>
+              <w:commentReference w:id="28"/>
             </w:r>
           </w:p>
         </w:tc>
@@ -4361,11 +4389,9 @@
             <w:pPr>
               <w:jc w:val="center"/>
             </w:pPr>
-            <w:proofErr w:type="gramStart"/>
             <w:r>
               <w:t>22.8.2015</w:t>
             </w:r>
-            <w:proofErr w:type="gramEnd"/>
           </w:p>
         </w:tc>
         <w:tc>
@@ -4423,7 +4449,6 @@
             <w:pPr>
               <w:jc w:val="center"/>
             </w:pPr>
-            <w:proofErr w:type="gramStart"/>
             <w:r>
               <w:t>2</w:t>
             </w:r>
@@ -4433,7 +4458,6 @@
             <w:r>
               <w:t>.8.2015</w:t>
             </w:r>
-            <w:proofErr w:type="gramEnd"/>
           </w:p>
         </w:tc>
         <w:tc>
@@ -4491,14 +4515,12 @@
             <w:pPr>
               <w:jc w:val="center"/>
             </w:pPr>
-            <w:proofErr w:type="gramStart"/>
             <w:r>
               <w:t>24</w:t>
             </w:r>
             <w:r>
               <w:t>.8.2015</w:t>
             </w:r>
-            <w:proofErr w:type="gramEnd"/>
           </w:p>
         </w:tc>
         <w:tc>
@@ -4556,15 +4578,12 @@
             <w:pPr>
               <w:jc w:val="center"/>
             </w:pPr>
-            <w:proofErr w:type="gramStart"/>
-            <w:r>
-              <w:lastRenderedPageBreak/>
+            <w:r>
               <w:t>25</w:t>
             </w:r>
             <w:r>
               <w:t>.8.2015</w:t>
             </w:r>
-            <w:proofErr w:type="gramEnd"/>
           </w:p>
         </w:tc>
         <w:tc>
@@ -4622,14 +4641,12 @@
             <w:pPr>
               <w:jc w:val="center"/>
             </w:pPr>
-            <w:proofErr w:type="gramStart"/>
             <w:r>
               <w:t>26</w:t>
             </w:r>
             <w:r>
               <w:t>.8.2015</w:t>
             </w:r>
-            <w:proofErr w:type="gramEnd"/>
           </w:p>
         </w:tc>
         <w:tc>
@@ -4690,22 +4707,23 @@
         <w:spacing w:after="0" w:line="259" w:lineRule="auto"/>
         <w:jc w:val="both"/>
       </w:pPr>
-      <w:bookmarkStart w:id="24" w:name="_Toc472962411"/>
-      <w:bookmarkStart w:id="25" w:name="_Toc472963000"/>
-      <w:commentRangeStart w:id="26"/>
-      <w:r>
+      <w:bookmarkStart w:id="29" w:name="_Toc472962411"/>
+      <w:bookmarkStart w:id="30" w:name="_Toc472963000"/>
+      <w:commentRangeStart w:id="31"/>
+      <w:r>
+        <w:lastRenderedPageBreak/>
         <w:t>Diskuse</w:t>
       </w:r>
-      <w:commentRangeEnd w:id="26"/>
+      <w:commentRangeEnd w:id="31"/>
       <w:r>
         <w:rPr>
           <w:rStyle w:val="Odkaznakoment"/>
           <w:rFonts w:eastAsiaTheme="minorHAnsi" w:cstheme="minorBidi"/>
         </w:rPr>
-        <w:commentReference w:id="26"/>
-      </w:r>
-      <w:bookmarkEnd w:id="24"/>
-      <w:bookmarkEnd w:id="25"/>
+        <w:commentReference w:id="31"/>
+      </w:r>
+      <w:bookmarkEnd w:id="29"/>
+      <w:bookmarkEnd w:id="30"/>
     </w:p>
     <w:p>
       <w:pPr>
@@ -4718,22 +4736,22 @@
         <w:spacing w:after="0" w:line="259" w:lineRule="auto"/>
         <w:jc w:val="both"/>
       </w:pPr>
-      <w:bookmarkStart w:id="27" w:name="_Toc472962412"/>
-      <w:bookmarkStart w:id="28" w:name="_Toc472963001"/>
-      <w:commentRangeStart w:id="29"/>
+      <w:bookmarkStart w:id="32" w:name="_Toc472962412"/>
+      <w:bookmarkStart w:id="33" w:name="_Toc472963001"/>
+      <w:commentRangeStart w:id="34"/>
       <w:r>
         <w:t>Závěr</w:t>
       </w:r>
-      <w:commentRangeEnd w:id="29"/>
+      <w:commentRangeEnd w:id="34"/>
       <w:r>
         <w:rPr>
           <w:rStyle w:val="Odkaznakoment"/>
           <w:rFonts w:eastAsiaTheme="minorHAnsi" w:cstheme="minorBidi"/>
         </w:rPr>
-        <w:commentReference w:id="29"/>
-      </w:r>
-      <w:bookmarkEnd w:id="27"/>
-      <w:bookmarkEnd w:id="28"/>
+        <w:commentReference w:id="34"/>
+      </w:r>
+      <w:bookmarkEnd w:id="32"/>
+      <w:bookmarkEnd w:id="33"/>
     </w:p>
     <w:p/>
     <w:p>
@@ -4745,29 +4763,16 @@
         </w:numPr>
         <w:spacing w:before="0" w:after="160" w:line="259" w:lineRule="auto"/>
       </w:pPr>
-      <w:proofErr w:type="spellStart"/>
-      <w:r>
-        <w:t>info</w:t>
-      </w:r>
-      <w:proofErr w:type="spellEnd"/>
-      <w:r>
-        <w:t xml:space="preserve"> o celkovém množství dat pro každého </w:t>
-      </w:r>
-      <w:proofErr w:type="gramStart"/>
-      <w:r>
-        <w:t>ze</w:t>
-      </w:r>
-      <w:proofErr w:type="gramEnd"/>
-      <w:r>
-        <w:t xml:space="preserve"> 3 pacientů – kolik CGM záznamů v databázi bylo, aby bylo poměrově jasné, proč jednomu to našlo tolik a </w:t>
-      </w:r>
-      <w:proofErr w:type="spellStart"/>
-      <w:r>
-        <w:t>druhýmu</w:t>
-      </w:r>
-      <w:proofErr w:type="spellEnd"/>
-      <w:r>
-        <w:t xml:space="preserve"> tolik segmentů</w:t>
+      <w:commentRangeStart w:id="35"/>
+      <w:r>
+        <w:t>info o celkovém množství dat pro každého ze 3 pacientů – kolik CGM záznamů v databázi bylo, aby bylo poměrově jasné, proč jednomu to našlo tolik a druhýmu tolik segmentů</w:t>
+      </w:r>
+      <w:commentRangeEnd w:id="35"/>
+      <w:r>
+        <w:rPr>
+          <w:rStyle w:val="Odkaznakoment"/>
+        </w:rPr>
+        <w:commentReference w:id="35"/>
       </w:r>
     </w:p>
     <w:p>
@@ -4778,7 +4783,18 @@
           <w:numId w:val="34"/>
         </w:numPr>
         <w:spacing w:before="0" w:after="160" w:line="259" w:lineRule="auto"/>
-      </w:pPr>
+        <w:rPr>
+          <w:color w:val="17365D" w:themeColor="text2" w:themeShade="BF"/>
+          <w:highlight w:val="lightGray"/>
+        </w:rPr>
+      </w:pPr>
+      <w:r>
+        <w:rPr>
+          <w:color w:val="17365D" w:themeColor="text2" w:themeShade="BF"/>
+          <w:highlight w:val="lightGray"/>
+        </w:rPr>
+        <w:t>Pozn. eM=&gt; Tady je otázkou jak moc to zmiňovat. Protože se mi to špatně filtruje z databáze. A neumim jednoduše udělat koleraci dat kdy je měřena aktivita a cgm zároveň. Kdyby to bylo tak jednoduché tak to nedělám na serverové straně ;-) .</w:t>
+      </w:r>
     </w:p>
     <w:p/>
     <w:p>
@@ -4894,14 +4910,14 @@
         <w:spacing w:after="0" w:line="259" w:lineRule="auto"/>
         <w:jc w:val="both"/>
       </w:pPr>
-      <w:bookmarkStart w:id="30" w:name="_Toc472962413"/>
-      <w:bookmarkStart w:id="31" w:name="_Toc472963002"/>
+      <w:bookmarkStart w:id="36" w:name="_Toc472962413"/>
+      <w:bookmarkStart w:id="37" w:name="_Toc472963002"/>
       <w:r>
         <w:lastRenderedPageBreak/>
         <w:t>Reference</w:t>
       </w:r>
-      <w:bookmarkEnd w:id="30"/>
-      <w:bookmarkEnd w:id="31"/>
+      <w:bookmarkEnd w:id="36"/>
+      <w:bookmarkEnd w:id="37"/>
     </w:p>
     <w:p>
       <w:pPr>
@@ -4923,35 +4939,7 @@
         <w:rPr>
           <w:lang w:val="en-US"/>
         </w:rPr>
-        <w:t>1] RUŠAVÝ, Z., BROŽ</w:t>
-      </w:r>
-      <w:proofErr w:type="gramStart"/>
-      <w:r>
-        <w:rPr>
-          <w:lang w:val="en-US"/>
-        </w:rPr>
-        <w:t>,J</w:t>
-      </w:r>
-      <w:proofErr w:type="gramEnd"/>
-      <w:r>
-        <w:rPr>
-          <w:lang w:val="en-US"/>
-        </w:rPr>
-        <w:t xml:space="preserve">., Diabetes a sport. 2012, Praha: </w:t>
-      </w:r>
-      <w:proofErr w:type="spellStart"/>
-      <w:r>
-        <w:rPr>
-          <w:lang w:val="en-US"/>
-        </w:rPr>
-        <w:t>Maxdorf</w:t>
-      </w:r>
-      <w:proofErr w:type="spellEnd"/>
-      <w:r>
-        <w:rPr>
-          <w:lang w:val="en-US"/>
-        </w:rPr>
-        <w:t>. 183. ISBN: 978-80-7345-289-6</w:t>
+        <w:t>1] RUŠAVÝ, Z., BROŽ,J., Diabetes a sport. 2012, Praha: Maxdorf. 183. ISBN: 978-80-7345-289-6</w:t>
       </w:r>
     </w:p>
     <w:p>
@@ -4969,40 +4957,15 @@
       <w:r>
         <w:t xml:space="preserve"> NAGI, D.K., </w:t>
       </w:r>
-      <w:proofErr w:type="spellStart"/>
       <w:r>
         <w:rPr>
           <w:i/>
           <w:iCs/>
         </w:rPr>
-        <w:t>Exercise</w:t>
-      </w:r>
-      <w:proofErr w:type="spellEnd"/>
-      <w:r>
-        <w:rPr>
-          <w:i/>
-          <w:iCs/>
-        </w:rPr>
-        <w:t xml:space="preserve"> and sport in diabetes</w:t>
-      </w:r>
-      <w:r>
-        <w:t xml:space="preserve">. 2nd </w:t>
-      </w:r>
-      <w:proofErr w:type="spellStart"/>
-      <w:r>
-        <w:t>ed</w:t>
-      </w:r>
-      <w:proofErr w:type="spellEnd"/>
-      <w:r>
-        <w:t xml:space="preserve">. 2006: </w:t>
-      </w:r>
-      <w:proofErr w:type="spellStart"/>
-      <w:r>
-        <w:t>Wiley</w:t>
-      </w:r>
-      <w:proofErr w:type="spellEnd"/>
-      <w:r>
-        <w:t>. 236. ISBN: 978-</w:t>
+        <w:t>Exercise and sport in diabetes</w:t>
+      </w:r>
+      <w:r>
+        <w:t>. 2nd ed. 2006: Wiley. 236. ISBN: 978-</w:t>
       </w:r>
     </w:p>
     <w:p>
@@ -5050,21 +5013,7 @@
         <w:rPr>
           <w:lang w:val="en-US"/>
         </w:rPr>
-        <w:t xml:space="preserve">[4] </w:t>
-      </w:r>
-      <w:proofErr w:type="spellStart"/>
-      <w:r>
-        <w:rPr>
-          <w:lang w:val="en-US"/>
-        </w:rPr>
-        <w:t>iPro</w:t>
-      </w:r>
-      <w:proofErr w:type="spellEnd"/>
-      <w:r>
-        <w:rPr>
-          <w:lang w:val="en-US"/>
-        </w:rPr>
-        <w:t xml:space="preserve"> 2 System, Medtronic, </w:t>
+        <w:t xml:space="preserve">[4] iPro 2 System, Medtronic, </w:t>
       </w:r>
       <w:r>
         <w:rPr>
@@ -5086,21 +5035,7 @@
         <w:rPr>
           <w:lang w:val="en-US"/>
         </w:rPr>
-        <w:t xml:space="preserve">[5] </w:t>
-      </w:r>
-      <w:proofErr w:type="spellStart"/>
-      <w:r>
-        <w:rPr>
-          <w:lang w:val="en-US"/>
-        </w:rPr>
-        <w:t>Diasend</w:t>
-      </w:r>
-      <w:proofErr w:type="spellEnd"/>
-      <w:r>
-        <w:rPr>
-          <w:lang w:val="en-US"/>
-        </w:rPr>
-        <w:t xml:space="preserve">, </w:t>
+        <w:t xml:space="preserve">[5] Diasend, </w:t>
       </w:r>
       <w:r>
         <w:rPr>
@@ -5112,21 +5047,7 @@
         <w:rPr>
           <w:lang w:val="en-US"/>
         </w:rPr>
-        <w:t xml:space="preserve">. </w:t>
-      </w:r>
-      <w:proofErr w:type="spellStart"/>
-      <w:r>
-        <w:rPr>
-          <w:lang w:val="en-US"/>
-        </w:rPr>
-        <w:t>Dostupné</w:t>
-      </w:r>
-      <w:proofErr w:type="spellEnd"/>
-      <w:r>
-        <w:rPr>
-          <w:lang w:val="en-US"/>
-        </w:rPr>
-        <w:t xml:space="preserve"> z:  </w:t>
+        <w:t xml:space="preserve">. Dostupné z:  </w:t>
       </w:r>
       <w:hyperlink r:id="rId22" w:history="1">
         <w:r>
@@ -5151,41 +5072,13 @@
         <w:rPr>
           <w:lang w:val="en-US"/>
         </w:rPr>
-        <w:t xml:space="preserve">[6] </w:t>
-      </w:r>
-      <w:proofErr w:type="spellStart"/>
+        <w:t xml:space="preserve">[6] Glooko, </w:t>
+      </w:r>
       <w:r>
         <w:rPr>
           <w:lang w:val="en-US"/>
         </w:rPr>
-        <w:t>Glooko</w:t>
-      </w:r>
-      <w:proofErr w:type="spellEnd"/>
-      <w:r>
-        <w:rPr>
-          <w:lang w:val="en-US"/>
-        </w:rPr>
-        <w:t xml:space="preserve">, </w:t>
-      </w:r>
-      <w:r>
-        <w:rPr>
-          <w:lang w:val="en-US"/>
-        </w:rPr>
-        <w:t xml:space="preserve">[online] 2016. </w:t>
-      </w:r>
-      <w:proofErr w:type="spellStart"/>
-      <w:r>
-        <w:rPr>
-          <w:lang w:val="en-US"/>
-        </w:rPr>
-        <w:t>Dostupné</w:t>
-      </w:r>
-      <w:proofErr w:type="spellEnd"/>
-      <w:r>
-        <w:rPr>
-          <w:lang w:val="en-US"/>
-        </w:rPr>
-        <w:t xml:space="preserve"> z: </w:t>
+        <w:t xml:space="preserve">[online] 2016. Dostupné z: </w:t>
       </w:r>
       <w:r>
         <w:rPr>
@@ -5215,61 +5108,11 @@
         </w:rPr>
         <w:t xml:space="preserve">[7] </w:t>
       </w:r>
-      <w:proofErr w:type="spellStart"/>
       <w:r>
         <w:rPr>
           <w:lang w:val="en-US"/>
         </w:rPr>
-        <w:t>Cellnovo</w:t>
-      </w:r>
-      <w:proofErr w:type="spellEnd"/>
-      <w:r>
-        <w:rPr>
-          <w:lang w:val="en-US"/>
-        </w:rPr>
-        <w:t xml:space="preserve">. </w:t>
-      </w:r>
-      <w:proofErr w:type="spellStart"/>
-      <w:r>
-        <w:rPr>
-          <w:lang w:val="en-US"/>
-        </w:rPr>
-        <w:t>Cellnovo</w:t>
-      </w:r>
-      <w:proofErr w:type="spellEnd"/>
-      <w:r>
-        <w:rPr>
-          <w:lang w:val="en-US"/>
-        </w:rPr>
-        <w:t xml:space="preserve"> System. [</w:t>
-      </w:r>
-      <w:proofErr w:type="gramStart"/>
-      <w:r>
-        <w:rPr>
-          <w:lang w:val="en-US"/>
-        </w:rPr>
-        <w:t>online</w:t>
-      </w:r>
-      <w:proofErr w:type="gramEnd"/>
-      <w:r>
-        <w:rPr>
-          <w:lang w:val="en-US"/>
-        </w:rPr>
-        <w:t xml:space="preserve">] 2016. </w:t>
-      </w:r>
-      <w:proofErr w:type="spellStart"/>
-      <w:r>
-        <w:rPr>
-          <w:lang w:val="en-US"/>
-        </w:rPr>
-        <w:t>Dostupné</w:t>
-      </w:r>
-      <w:proofErr w:type="spellEnd"/>
-      <w:r>
-        <w:rPr>
-          <w:lang w:val="en-US"/>
-        </w:rPr>
-        <w:t xml:space="preserve"> z: </w:t>
+        <w:t xml:space="preserve">Cellnovo. Cellnovo System. [online] 2016. Dostupné z: </w:t>
       </w:r>
       <w:r>
         <w:rPr>
@@ -5300,7 +5143,7 @@
 
 <file path=word/comments.xml><?xml version="1.0" encoding="utf-8"?>
 <w:comments xmlns:wpc="http://schemas.microsoft.com/office/word/2010/wordprocessingCanvas" xmlns:mc="http://schemas.openxmlformats.org/markup-compatibility/2006" xmlns:o="urn:schemas-microsoft-com:office:office" xmlns:r="http://schemas.openxmlformats.org/officeDocument/2006/relationships" xmlns:m="http://schemas.openxmlformats.org/officeDocument/2006/math" xmlns:v="urn:schemas-microsoft-com:vml" xmlns:wp14="http://schemas.microsoft.com/office/word/2010/wordprocessingDrawing" xmlns:wp="http://schemas.openxmlformats.org/drawingml/2006/wordprocessingDrawing" xmlns:w10="urn:schemas-microsoft-com:office:word" xmlns:w="http://schemas.openxmlformats.org/wordprocessingml/2006/main" xmlns:w14="http://schemas.microsoft.com/office/word/2010/wordml" xmlns:w15="http://schemas.microsoft.com/office/word/2012/wordml" xmlns:wpg="http://schemas.microsoft.com/office/word/2010/wordprocessingGroup" xmlns:wpi="http://schemas.microsoft.com/office/word/2010/wordprocessingInk" xmlns:wne="http://schemas.microsoft.com/office/word/2006/wordml" xmlns:wps="http://schemas.microsoft.com/office/word/2010/wordprocessingShape" mc:Ignorable="w14 w15 wp14">
-  <w:comment w:id="16" w:author="Anna Holubová" w:date="2017-01-13T11:18:00Z" w:initials="AH">
+  <w:comment w:id="1" w:author="Milan Poláček" w:date="2017-01-31T00:13:00Z" w:initials="MP">
     <w:p>
       <w:pPr>
         <w:pStyle w:val="Textkomente"/>
@@ -5312,11 +5155,11 @@
         <w:annotationRef/>
       </w:r>
       <w:r>
-        <w:t>na kolika pacientech a na jak rozsáhlých datech byly algoritmy testovaný, jakým způsobem byla prováděna analýza dat</w:t>
+        <w:t>Možná by šlo na to vymyslet nějaký více okecaný název než incident (třeba tě napadne jak to spojit s nějakou frází jako „rapid decrease incident“)</w:t>
       </w:r>
     </w:p>
   </w:comment>
-  <w:comment w:id="20" w:author="Anna Holubová" w:date="2017-01-13T11:20:00Z" w:initials="AH">
+  <w:comment w:id="2" w:author="Milan Poláček" w:date="2017-01-31T00:36:00Z" w:initials="MP">
     <w:p>
       <w:pPr>
         <w:pStyle w:val="Textkomente"/>
@@ -5328,19 +5171,11 @@
         <w:annotationRef/>
       </w:r>
       <w:r>
-        <w:t>tabulky, grafy, obrázky,</w:t>
-      </w:r>
-      <w:proofErr w:type="gramStart"/>
-      <w:r>
-        <w:t>…. s výsledky</w:t>
-      </w:r>
-      <w:proofErr w:type="gramEnd"/>
-      <w:r>
-        <w:t xml:space="preserve"> - hodnoty</w:t>
+        <w:t>Tady mě oprav pokud moc blábolim. Je to jen můj odhad/dohad.</w:t>
       </w:r>
     </w:p>
   </w:comment>
-  <w:comment w:id="21" w:author="Anna Holubová" w:date="2017-01-23T08:56:00Z" w:initials="AH">
+  <w:comment w:id="3" w:author="Milan Poláček" w:date="2017-01-31T00:39:00Z" w:initials="MP">
     <w:p>
       <w:pPr>
         <w:pStyle w:val="Textkomente"/>
@@ -5352,11 +5187,11 @@
         <w:annotationRef/>
       </w:r>
       <w:r>
-        <w:t>JK_1007</w:t>
+        <w:t>Částí dne?  Vím že se slovo incident hodně opakuje. Smolil jsem to o půlnoci tak ber na to zřetel.</w:t>
       </w:r>
     </w:p>
   </w:comment>
-  <w:comment w:id="22" w:author="Anna Holubová" w:date="2017-01-23T09:03:00Z" w:initials="AH">
+  <w:comment w:id="9" w:author="Milan Poláček" w:date="2017-01-31T00:05:00Z" w:initials="MP">
     <w:p>
       <w:pPr>
         <w:pStyle w:val="Textkomente"/>
@@ -5368,11 +5203,14 @@
         <w:annotationRef/>
       </w:r>
       <w:r>
-        <w:t>Holubova Anna</w:t>
+        <w:t>Tady by stálo za to zmínit ještě Diasend a Nightscout</w:t>
+      </w:r>
+      <w:r>
+        <w:t>.</w:t>
       </w:r>
     </w:p>
   </w:comment>
-  <w:comment w:id="23" w:author="Anna Holubová" w:date="2017-01-23T09:03:00Z" w:initials="AH">
+  <w:comment w:id="21" w:author="Anna Holubová" w:date="2017-01-13T11:18:00Z" w:initials="AH">
     <w:p>
       <w:pPr>
         <w:pStyle w:val="Textkomente"/>
@@ -5384,11 +5222,11 @@
         <w:annotationRef/>
       </w:r>
       <w:r>
-        <w:t>KP_1003</w:t>
+        <w:t>na kolika pacientech a na jak rozsáhlých datech byly algoritmy testovaný, jakým způsobem byla prováděna analýza dat</w:t>
       </w:r>
     </w:p>
   </w:comment>
-  <w:comment w:id="26" w:author="Anna Holubová" w:date="2017-01-13T11:21:00Z" w:initials="AH">
+  <w:comment w:id="22" w:author="Milan Poláček" w:date="2017-01-30T23:54:00Z" w:initials="MP">
     <w:p>
       <w:pPr>
         <w:pStyle w:val="Textkomente"/>
@@ -5400,11 +5238,11 @@
         <w:annotationRef/>
       </w:r>
       <w:r>
-        <w:t>komentáře, co se (ne)povedlo, návrhy na zlepšení</w:t>
+        <w:t xml:space="preserve">Tady doplnit pak odkaz na  screenshoty z matlabu? Nebo jen z Diani a tvářit se že v matlabu byl udělán skript. </w:t>
       </w:r>
     </w:p>
   </w:comment>
-  <w:comment w:id="29" w:author="Anna Holubová" w:date="2017-01-13T11:21:00Z" w:initials="AH">
+  <w:comment w:id="25" w:author="Anna Holubová" w:date="2017-01-13T11:20:00Z" w:initials="AH">
     <w:p>
       <w:pPr>
         <w:pStyle w:val="Textkomente"/>
@@ -5416,7 +5254,235 @@
         <w:annotationRef/>
       </w:r>
       <w:r>
+        <w:t>tabulky, grafy, obrázky,…. s výsledky - hodnoty</w:t>
+      </w:r>
+    </w:p>
+  </w:comment>
+  <w:comment w:id="26" w:author="Anna Holubová" w:date="2017-01-23T08:56:00Z" w:initials="AH">
+    <w:p>
+      <w:pPr>
+        <w:pStyle w:val="Textkomente"/>
+      </w:pPr>
+      <w:r>
+        <w:rPr>
+          <w:rStyle w:val="Odkaznakoment"/>
+        </w:rPr>
+        <w:annotationRef/>
+      </w:r>
+      <w:r>
+        <w:t>JK_1007</w:t>
+      </w:r>
+    </w:p>
+  </w:comment>
+  <w:comment w:id="27" w:author="Anna Holubová" w:date="2017-01-23T09:03:00Z" w:initials="AH">
+    <w:p>
+      <w:pPr>
+        <w:pStyle w:val="Textkomente"/>
+      </w:pPr>
+      <w:r>
+        <w:rPr>
+          <w:rStyle w:val="Odkaznakoment"/>
+        </w:rPr>
+        <w:annotationRef/>
+      </w:r>
+      <w:r>
+        <w:t>Holubova Anna</w:t>
+      </w:r>
+    </w:p>
+  </w:comment>
+  <w:comment w:id="28" w:author="Anna Holubová" w:date="2017-01-23T09:03:00Z" w:initials="AH">
+    <w:p>
+      <w:pPr>
+        <w:pStyle w:val="Textkomente"/>
+      </w:pPr>
+      <w:r>
+        <w:rPr>
+          <w:rStyle w:val="Odkaznakoment"/>
+        </w:rPr>
+        <w:annotationRef/>
+      </w:r>
+      <w:r>
+        <w:t>KP_1003</w:t>
+      </w:r>
+    </w:p>
+  </w:comment>
+  <w:comment w:id="31" w:author="Anna Holubová" w:date="2017-01-13T11:21:00Z" w:initials="AH">
+    <w:p>
+      <w:pPr>
+        <w:pStyle w:val="Textkomente"/>
+      </w:pPr>
+      <w:r>
+        <w:rPr>
+          <w:rStyle w:val="Odkaznakoment"/>
+        </w:rPr>
+        <w:annotationRef/>
+      </w:r>
+      <w:r>
+        <w:t>komentáře, co se (ne)povedlo, návrhy na zlepšení</w:t>
+      </w:r>
+    </w:p>
+  </w:comment>
+  <w:comment w:id="34" w:author="Anna Holubová" w:date="2017-01-13T11:21:00Z" w:initials="AH">
+    <w:p>
+      <w:pPr>
+        <w:pStyle w:val="Textkomente"/>
+      </w:pPr>
+      <w:r>
+        <w:rPr>
+          <w:rStyle w:val="Odkaznakoment"/>
+        </w:rPr>
+        <w:annotationRef/>
+      </w:r>
+      <w:r>
         <w:t>co se udělalo a k čemu je to dobrý</w:t>
+      </w:r>
+    </w:p>
+  </w:comment>
+  <w:comment w:id="35" w:author="Milan Poláček" w:date="2017-01-30T23:56:00Z" w:initials="MP">
+    <w:p>
+      <w:pPr>
+        <w:pStyle w:val="Textkomente"/>
+      </w:pPr>
+      <w:r>
+        <w:rPr>
+          <w:rStyle w:val="Odkaznakoment"/>
+        </w:rPr>
+        <w:annotationRef/>
+      </w:r>
+      <w:r>
+        <w:t>kp_1003 id 70</w:t>
+      </w:r>
+    </w:p>
+    <w:p>
+      <w:pPr>
+        <w:pStyle w:val="Textkomente"/>
+      </w:pPr>
+      <w:r>
+        <w:t>dni 368</w:t>
+      </w:r>
+    </w:p>
+    <w:p>
+      <w:pPr>
+        <w:pStyle w:val="Textkomente"/>
+      </w:pPr>
+      <w:r>
+        <w:t>kroku 3595252</w:t>
+      </w:r>
+    </w:p>
+    <w:p>
+      <w:pPr>
+        <w:pStyle w:val="Textkomente"/>
+      </w:pPr>
+      <w:r>
+        <w:t>cgm dnu 56,5194517708333 (1356 hod cca)</w:t>
+      </w:r>
+    </w:p>
+    <w:p>
+      <w:pPr>
+        <w:pStyle w:val="Textkomente"/>
+      </w:pPr>
+      <w:r>
+        <w:t>cgm 14630</w:t>
+      </w:r>
+    </w:p>
+    <w:p>
+      <w:pPr>
+        <w:pStyle w:val="Textkomente"/>
+      </w:pPr>
+    </w:p>
+    <w:p>
+      <w:pPr>
+        <w:pStyle w:val="Textkomente"/>
+      </w:pPr>
+    </w:p>
+    <w:p>
+      <w:pPr>
+        <w:pStyle w:val="Textkomente"/>
+      </w:pPr>
+    </w:p>
+    <w:p>
+      <w:pPr>
+        <w:pStyle w:val="Textkomente"/>
+      </w:pPr>
+      <w:r>
+        <w:t>JK1007 id 135</w:t>
+      </w:r>
+    </w:p>
+    <w:p>
+      <w:pPr>
+        <w:pStyle w:val="Textkomente"/>
+      </w:pPr>
+      <w:r>
+        <w:t>dni 319</w:t>
+      </w:r>
+    </w:p>
+    <w:p>
+      <w:pPr>
+        <w:pStyle w:val="Textkomente"/>
+      </w:pPr>
+      <w:r>
+        <w:t>kroku 1996371</w:t>
+      </w:r>
+    </w:p>
+    <w:p>
+      <w:pPr>
+        <w:pStyle w:val="Textkomente"/>
+      </w:pPr>
+      <w:r>
+        <w:t>cgm dnu 61,643604525463 (1479 hod cca)</w:t>
+      </w:r>
+    </w:p>
+    <w:p>
+      <w:pPr>
+        <w:pStyle w:val="Textkomente"/>
+      </w:pPr>
+      <w:r>
+        <w:t>cgm 17171</w:t>
+      </w:r>
+    </w:p>
+    <w:p>
+      <w:pPr>
+        <w:pStyle w:val="Textkomente"/>
+      </w:pPr>
+    </w:p>
+    <w:p>
+      <w:pPr>
+        <w:pStyle w:val="Textkomente"/>
+      </w:pPr>
+      <w:r>
+        <w:t>Holubova id 7</w:t>
+      </w:r>
+    </w:p>
+    <w:p>
+      <w:pPr>
+        <w:pStyle w:val="Textkomente"/>
+      </w:pPr>
+      <w:r>
+        <w:t>dni 913</w:t>
+      </w:r>
+    </w:p>
+    <w:p>
+      <w:pPr>
+        <w:pStyle w:val="Textkomente"/>
+      </w:pPr>
+      <w:r>
+        <w:t>kroku 8243594</w:t>
+      </w:r>
+    </w:p>
+    <w:p>
+      <w:pPr>
+        <w:pStyle w:val="Textkomente"/>
+      </w:pPr>
+      <w:r>
+        <w:t>cgm dnu 174,502022037037 (4188 hod cca)</w:t>
+      </w:r>
+    </w:p>
+    <w:p>
+      <w:pPr>
+        <w:pStyle w:val="Textkomente"/>
+      </w:pPr>
+      <w:r>
+        <w:t>cgm 49321</w:t>
       </w:r>
     </w:p>
   </w:comment>
@@ -5425,13 +5491,19 @@
 
 <file path=word/commentsExtended.xml><?xml version="1.0" encoding="utf-8"?>
 <w15:commentsEx xmlns:wpc="http://schemas.microsoft.com/office/word/2010/wordprocessingCanvas" xmlns:mc="http://schemas.openxmlformats.org/markup-compatibility/2006" xmlns:o="urn:schemas-microsoft-com:office:office" xmlns:r="http://schemas.openxmlformats.org/officeDocument/2006/relationships" xmlns:m="http://schemas.openxmlformats.org/officeDocument/2006/math" xmlns:v="urn:schemas-microsoft-com:vml" xmlns:wp14="http://schemas.microsoft.com/office/word/2010/wordprocessingDrawing" xmlns:wp="http://schemas.openxmlformats.org/drawingml/2006/wordprocessingDrawing" xmlns:w10="urn:schemas-microsoft-com:office:word" xmlns:w="http://schemas.openxmlformats.org/wordprocessingml/2006/main" xmlns:w14="http://schemas.microsoft.com/office/word/2010/wordml" xmlns:w15="http://schemas.microsoft.com/office/word/2012/wordml" xmlns:wpg="http://schemas.microsoft.com/office/word/2010/wordprocessingGroup" xmlns:wpi="http://schemas.microsoft.com/office/word/2010/wordprocessingInk" xmlns:wne="http://schemas.microsoft.com/office/word/2006/wordml" xmlns:wps="http://schemas.microsoft.com/office/word/2010/wordprocessingShape" mc:Ignorable="w14 w15 wp14">
+  <w15:commentEx w15:paraId="45901BF5" w15:done="0"/>
+  <w15:commentEx w15:paraId="234B11A6" w15:done="0"/>
+  <w15:commentEx w15:paraId="152EE566" w15:done="0"/>
+  <w15:commentEx w15:paraId="53C4A5C1" w15:done="0"/>
   <w15:commentEx w15:paraId="053CA9AB" w15:done="0"/>
+  <w15:commentEx w15:paraId="620EA2BE" w15:done="0"/>
   <w15:commentEx w15:paraId="0345B8FA" w15:done="0"/>
   <w15:commentEx w15:paraId="24D5F69C" w15:done="0"/>
   <w15:commentEx w15:paraId="3F628375" w15:done="0"/>
   <w15:commentEx w15:paraId="415A069B" w15:done="0"/>
   <w15:commentEx w15:paraId="35BC3FC0" w15:done="0"/>
   <w15:commentEx w15:paraId="11E6819E" w15:done="0"/>
+  <w15:commentEx w15:paraId="14F94B4C" w15:done="0"/>
 </w15:commentsEx>
 </file>
 
@@ -5868,7 +5940,7 @@
         <v:path o:extrusionok="f" gradientshapeok="t" o:connecttype="rect"/>
         <o:lock v:ext="edit" aspectratio="t"/>
       </v:shapetype>
-      <v:shape id="_x0000_i1054" type="#_x0000_t75" style="width:21pt;height:22.5pt;visibility:visible;mso-wrap-style:square" o:bullet="t">
+      <v:shape id="_x0000_i1102" type="#_x0000_t75" style="width:21pt;height:22.5pt;visibility:visible;mso-wrap-style:square" o:bullet="t">
         <v:imagedata r:id="rId1" o:title=""/>
       </v:shape>
     </w:pict>
@@ -9385,6 +9457,9 @@
 
 <file path=word/people.xml><?xml version="1.0" encoding="utf-8"?>
 <w15:people xmlns:wpc="http://schemas.microsoft.com/office/word/2010/wordprocessingCanvas" xmlns:mc="http://schemas.openxmlformats.org/markup-compatibility/2006" xmlns:o="urn:schemas-microsoft-com:office:office" xmlns:r="http://schemas.openxmlformats.org/officeDocument/2006/relationships" xmlns:m="http://schemas.openxmlformats.org/officeDocument/2006/math" xmlns:v="urn:schemas-microsoft-com:vml" xmlns:wp14="http://schemas.microsoft.com/office/word/2010/wordprocessingDrawing" xmlns:wp="http://schemas.openxmlformats.org/drawingml/2006/wordprocessingDrawing" xmlns:w10="urn:schemas-microsoft-com:office:word" xmlns:w="http://schemas.openxmlformats.org/wordprocessingml/2006/main" xmlns:w14="http://schemas.microsoft.com/office/word/2010/wordml" xmlns:w15="http://schemas.microsoft.com/office/word/2012/wordml" xmlns:wpg="http://schemas.microsoft.com/office/word/2010/wordprocessingGroup" xmlns:wpi="http://schemas.microsoft.com/office/word/2010/wordprocessingInk" xmlns:wne="http://schemas.microsoft.com/office/word/2006/wordml" xmlns:wps="http://schemas.microsoft.com/office/word/2010/wordprocessingShape" mc:Ignorable="w14 w15 wp14">
+  <w15:person w15:author="Milan Poláček">
+    <w15:presenceInfo w15:providerId="None" w15:userId="Milan Poláček"/>
+  </w15:person>
   <w15:person w15:author="Anna Holubová">
     <w15:presenceInfo w15:providerId="Windows Live" w15:userId="c71a517d164abc0b"/>
   </w15:person>
@@ -11441,7 +11516,7 @@
 </file>
 
 <file path=customXml/itemProps1.xml><?xml version="1.0" encoding="utf-8"?>
-<ds:datastoreItem xmlns:ds="http://schemas.openxmlformats.org/officeDocument/2006/customXml" ds:itemID="{2F7A5957-20F7-48AF-8DA7-4B52D4016C7C}">
+<ds:datastoreItem xmlns:ds="http://schemas.openxmlformats.org/officeDocument/2006/customXml" ds:itemID="{241B2C49-EF0C-4324-A033-D513D2BAF653}">
   <ds:schemaRefs>
     <ds:schemaRef ds:uri="http://schemas.openxmlformats.org/officeDocument/2006/bibliography"/>
   </ds:schemaRefs>

</xml_diff>

<commit_message>
Poslední úprava od AH
</commit_message>
<xml_diff>
--- a/Semestralni prace DVZ Polacek.docx
+++ b/Semestralni prace DVZ Polacek.docx
@@ -2700,7 +2700,7 @@
       <w:r>
         <w:lastRenderedPageBreak/>
         <w:pict w14:anchorId="0376D6FE">
-          <v:shape id="_x0000_i1025" type="#_x0000_t75" style="width:468pt;height:393pt">
+          <v:shape id="_x0000_i1025" type="#_x0000_t75" style="width:468pt;height:393.3pt">
             <v:imagedata r:id="rId17" o:title="obr1b"/>
           </v:shape>
         </w:pict>
@@ -3357,7 +3357,7 @@
       <w:r>
         <w:lastRenderedPageBreak/>
         <w:pict w14:anchorId="1075FEA2">
-          <v:shape id="_x0000_i1027" type="#_x0000_t75" style="width:466.5pt;height:361.5pt">
+          <v:shape id="_x0000_i1026" type="#_x0000_t75" style="width:466.5pt;height:361.5pt">
             <v:imagedata r:id="rId18" o:title="obr4_gui"/>
           </v:shape>
         </w:pict>
@@ -3398,7 +3398,7 @@
       <w:r>
         <w:lastRenderedPageBreak/>
         <w:pict w14:anchorId="091FF2B1">
-          <v:shape id="_x0000_i1026" type="#_x0000_t75" style="width:453.75pt;height:391.5pt">
+          <v:shape id="_x0000_i1027" type="#_x0000_t75" style="width:453.75pt;height:391.5pt">
             <v:imagedata r:id="rId19" o:title="obr5_Nalezene segmenty" cropbottom="1055f"/>
           </v:shape>
         </w:pict>
@@ -3934,10 +3934,7 @@
         <w:t xml:space="preserve"> u náhodně nastavených parametrů u 3 pacientů. </w:t>
       </w:r>
       <w:r>
-        <w:t xml:space="preserve">Kontrola proběhla nad exportovanými daty v csv </w:t>
-      </w:r>
-      <w:r>
-        <w:t>(c</w:t>
+        <w:t>Kontrola proběhla nad exportovanými daty v csv (c</w:t>
       </w:r>
       <w:r>
         <w:rPr>
@@ -3964,10 +3961,7 @@
         <w:t>)</w:t>
       </w:r>
       <w:r>
-        <w:t xml:space="preserve"> </w:t>
-      </w:r>
-      <w:r>
-        <w:t>formátu.</w:t>
+        <w:t xml:space="preserve"> formátu.</w:t>
       </w:r>
     </w:p>
     <w:p>
@@ -3989,8 +3983,6 @@
       <w:r>
         <w:br w:type="page"/>
       </w:r>
-      <w:bookmarkStart w:id="18" w:name="_GoBack"/>
-      <w:bookmarkEnd w:id="18"/>
     </w:p>
     <w:p>
       <w:pPr>
@@ -4003,14 +3995,14 @@
         <w:spacing w:after="0" w:line="259" w:lineRule="auto"/>
         <w:jc w:val="both"/>
       </w:pPr>
-      <w:bookmarkStart w:id="19" w:name="_Toc472962410"/>
-      <w:bookmarkStart w:id="20" w:name="_Toc474080829"/>
+      <w:bookmarkStart w:id="18" w:name="_Toc472962410"/>
+      <w:bookmarkStart w:id="19" w:name="_Toc474080829"/>
       <w:r>
         <w:lastRenderedPageBreak/>
         <w:t>Výsledky</w:t>
       </w:r>
+      <w:bookmarkEnd w:id="18"/>
       <w:bookmarkEnd w:id="19"/>
-      <w:bookmarkEnd w:id="20"/>
     </w:p>
     <w:p>
       <w:r>
@@ -5211,7 +5203,7 @@
       <w:pPr>
         <w:pStyle w:val="Titulek"/>
       </w:pPr>
-      <w:bookmarkStart w:id="21" w:name="_Ref474076849"/>
+      <w:bookmarkStart w:id="20" w:name="_Ref474076849"/>
       <w:r>
         <w:t xml:space="preserve">Tab. </w:t>
       </w:r>
@@ -5230,7 +5222,7 @@
       <w:r>
         <w:fldChar w:fldCharType="end"/>
       </w:r>
-      <w:bookmarkEnd w:id="21"/>
+      <w:bookmarkEnd w:id="20"/>
       <w:r>
         <w:t xml:space="preserve"> Vybrané nalezené segmenty pro p</w:t>
       </w:r>
@@ -6349,7 +6341,7 @@
       <w:pPr>
         <w:pStyle w:val="Titulek"/>
       </w:pPr>
-      <w:bookmarkStart w:id="22" w:name="_Ref474076851"/>
+      <w:bookmarkStart w:id="21" w:name="_Ref474076851"/>
       <w:r>
         <w:t xml:space="preserve">Tab. </w:t>
       </w:r>
@@ -6368,7 +6360,7 @@
       <w:r>
         <w:fldChar w:fldCharType="end"/>
       </w:r>
-      <w:bookmarkEnd w:id="22"/>
+      <w:bookmarkEnd w:id="21"/>
       <w:r>
         <w:t xml:space="preserve"> Vybrané nalezené segmenty pro </w:t>
       </w:r>
@@ -7431,19 +7423,32 @@
       </w:tr>
     </w:tbl>
     <w:p>
-      <w:bookmarkStart w:id="23" w:name="_Ref474076853"/>
+      <w:bookmarkStart w:id="22" w:name="_Ref474076853"/>
       <w:r>
         <w:t xml:space="preserve">Tab. </w:t>
       </w:r>
-      <w:fldSimple w:instr=" SEQ Tab. \* ARABIC ">
-        <w:r>
-          <w:rPr>
-            <w:noProof/>
-          </w:rPr>
-          <w:t>4</w:t>
-        </w:r>
-      </w:fldSimple>
-      <w:bookmarkEnd w:id="23"/>
+      <w:r>
+        <w:fldChar w:fldCharType="begin"/>
+      </w:r>
+      <w:r>
+        <w:instrText xml:space="preserve"> SEQ Tab. \* ARABIC </w:instrText>
+      </w:r>
+      <w:r>
+        <w:fldChar w:fldCharType="separate"/>
+      </w:r>
+      <w:r>
+        <w:rPr>
+          <w:noProof/>
+        </w:rPr>
+        <w:t>4</w:t>
+      </w:r>
+      <w:r>
+        <w:rPr>
+          <w:noProof/>
+        </w:rPr>
+        <w:fldChar w:fldCharType="end"/>
+      </w:r>
+      <w:bookmarkEnd w:id="22"/>
       <w:r>
         <w:t xml:space="preserve"> Vybrané nalezené segmenty pro </w:t>
       </w:r>
@@ -7644,18 +7649,105 @@
         <w:spacing w:after="0" w:line="259" w:lineRule="auto"/>
         <w:jc w:val="both"/>
       </w:pPr>
-      <w:bookmarkStart w:id="24" w:name="_Toc472962411"/>
-      <w:bookmarkStart w:id="25" w:name="_Toc474080830"/>
+      <w:bookmarkStart w:id="23" w:name="_Toc472962411"/>
+      <w:bookmarkStart w:id="24" w:name="_Toc474080830"/>
       <w:r>
         <w:lastRenderedPageBreak/>
         <w:t>Diskuse</w:t>
       </w:r>
+      <w:bookmarkEnd w:id="23"/>
       <w:bookmarkEnd w:id="24"/>
+    </w:p>
+    <w:p>
+      <w:r>
+        <w:t>Nový modul do webové aplikace Diani pro vyhledávání má svá omezení. Jedná se o řadu několika jednodušších filtrů</w:t>
+      </w:r>
+      <w:r>
+        <w:t>,</w:t>
+      </w:r>
+      <w:r>
+        <w:t xml:space="preserve"> </w:t>
+      </w:r>
+      <w:r>
+        <w:t>které se snaží nalézt podobné incidenty.</w:t>
+      </w:r>
+    </w:p>
+    <w:p>
+      <w:r>
+        <w:t>Protože se jedná o zcela nový přístup k analýze dat u pacientů s</w:t>
+      </w:r>
+      <w:r>
+        <w:t> </w:t>
+      </w:r>
+      <w:r>
+        <w:t>diabetem</w:t>
+      </w:r>
+      <w:r>
+        <w:t>,</w:t>
+      </w:r>
+      <w:r>
+        <w:t xml:space="preserve"> nelze ověřit věrohodnost </w:t>
+      </w:r>
+      <w:r>
+        <w:t>výsledků.</w:t>
+      </w:r>
+      <w:r>
+        <w:t xml:space="preserve"> A je třeba spoléhat na analytickou kontrolu expertem. V budoucnu je budou také testovat </w:t>
+      </w:r>
+      <w:r>
+        <w:t>další lékaři a inženýři podílející se na této studii.</w:t>
+      </w:r>
+    </w:p>
+    <w:p>
+      <w:r>
+        <w:t xml:space="preserve">Na základě mé vizuální analýzy dat v jednotlivých segmentech jsem nalezl nesprávně </w:t>
+      </w:r>
+      <w:r>
+        <w:t>označené (sloučené) segmenty, které ale expert označil za správně určené.</w:t>
+      </w:r>
+      <w:r>
+        <w:t xml:space="preserve"> Do přílohy byli doplněny tabulky nalezených segmentů v období od 1.2.2016 od 18.2.2016 u pacienta číslo 135</w:t>
+      </w:r>
+      <w:r>
+        <w:t xml:space="preserve"> s minimální poklesem </w:t>
+      </w:r>
+      <w:r>
+        <w:t>3</w:t>
+      </w:r>
+      <w:r>
+        <w:t> </w:t>
+      </w:r>
+      <w:r>
+        <w:t>mmol</w:t>
+      </w:r>
+      <w:r>
+        <w:t>/l v</w:t>
+      </w:r>
+      <w:r>
+        <w:t> </w:t>
+      </w:r>
+      <w:r>
+        <w:t>segmentu</w:t>
+      </w:r>
+      <w:r>
+        <w:t xml:space="preserve"> a minimá</w:t>
+      </w:r>
+      <w:r>
+        <w:t>l</w:t>
+      </w:r>
+      <w:bookmarkStart w:id="25" w:name="_GoBack"/>
       <w:bookmarkEnd w:id="25"/>
-    </w:p>
-    <w:p>
-      <w:r>
-        <w:t>Nový modul do webové aplikace Diani pro vyhledávání má svá omezení. Jedná se o řadu několika jednodušších filtrů</w:t>
+      <w:r>
+        <w:t>ní délkou segmentu 10 minut</w:t>
+      </w:r>
+      <w:r>
+        <w:t>.</w:t>
+      </w:r>
+      <w:r>
+        <w:t xml:space="preserve"> </w:t>
+      </w:r>
+      <w:r>
+        <w:t>Jak je z hodnot tabulek v příloze patrné</w:t>
       </w:r>
       <w:r>
         <w:t>,</w:t>
@@ -7664,56 +7756,19 @@
         <w:t xml:space="preserve"> </w:t>
       </w:r>
       <w:r>
-        <w:t>které se snaží nalézt podobné incidenty.</w:t>
-      </w:r>
-    </w:p>
-    <w:p>
-      <w:r>
-        <w:t xml:space="preserve">Protože se jedná o zcela nový přístup k analýze dat u pacientů s diabetem nelze ověřit věrohodnost </w:t>
-      </w:r>
-      <w:r>
-        <w:t>výsledků.</w:t>
-      </w:r>
-      <w:r>
-        <w:t xml:space="preserve"> A je třeba spoléhat na analytickou kontrolu expertem. V budoucnu je budou také testovat </w:t>
-      </w:r>
-      <w:r>
-        <w:t>další lékaři a inženýři podílející se na této studii.</w:t>
-      </w:r>
-    </w:p>
-    <w:p>
-      <w:r>
-        <w:t xml:space="preserve">Na základě mé vizuální analýzy dat v jednotlivých segmentech jsem nalezl nesprávně </w:t>
-      </w:r>
-      <w:r>
-        <w:t>označené (sloučené) segmenty, které ale expert označil za správně určené.</w:t>
-      </w:r>
-      <w:r>
-        <w:t xml:space="preserve"> Do přílohy byli doplněny tabulky nalezených segmentů v období od 1.2.2016 od 18.2.2016 u pacienta číslo 135</w:t>
-      </w:r>
-      <w:r>
-        <w:t xml:space="preserve"> s minimální poklesem </w:t>
-      </w:r>
-      <w:r>
-        <w:t>3</w:t>
-      </w:r>
-      <w:r>
-        <w:t> </w:t>
-      </w:r>
-      <w:r>
-        <w:t>mmol</w:t>
-      </w:r>
-      <w:r>
-        <w:t>/l v</w:t>
-      </w:r>
-      <w:r>
-        <w:t> </w:t>
-      </w:r>
-      <w:r>
-        <w:t>segmentu</w:t>
-      </w:r>
-      <w:r>
-        <w:t xml:space="preserve"> a minimání délkou segmentu 10 minut</w:t>
+        <w:t xml:space="preserve">podíl těchto hodnot </w:t>
+      </w:r>
+      <w:r>
+        <w:t>kolísá</w:t>
+      </w:r>
+      <w:r>
+        <w:t xml:space="preserve"> ve všech zvolených </w:t>
+      </w:r>
+      <w:r>
+        <w:t>kritérií</w:t>
+      </w:r>
+      <w:r>
+        <w:t xml:space="preserve"> aktivity (počtu kroků za 5 minut)</w:t>
       </w:r>
       <w:r>
         <w:t>.</w:t>
@@ -7722,28 +7777,90 @@
         <w:t xml:space="preserve"> </w:t>
       </w:r>
       <w:r>
-        <w:t>Jak je z hodnot tabulek v příloze patrné</w:t>
-      </w:r>
-      <w:r>
-        <w:t>,</w:t>
+        <w:t>Tedy d</w:t>
+      </w:r>
+      <w:r>
+        <w:t>alším možným</w:t>
+      </w:r>
+      <w:r>
+        <w:t xml:space="preserve"> vylepšením algoritmu je </w:t>
+      </w:r>
+      <w:r>
+        <w:t>kritéri</w:t>
+      </w:r>
+      <w:r>
+        <w:t>u</w:t>
+      </w:r>
+      <w:r>
+        <w:t xml:space="preserve">m pro hledání segmentů </w:t>
+      </w:r>
+      <w:r>
+        <w:t xml:space="preserve">s určitým </w:t>
+      </w:r>
+      <w:r>
+        <w:t>poměr</w:t>
+      </w:r>
+      <w:r>
+        <w:t>em</w:t>
+      </w:r>
+      <w:r>
+        <w:t xml:space="preserve"> hodnot aktivity</w:t>
+      </w:r>
+      <w:r>
+        <w:t xml:space="preserve"> v zadaných kritérií a mimo ně.</w:t>
+      </w:r>
+    </w:p>
+    <w:p>
+      <w:r>
+        <w:t xml:space="preserve">Další </w:t>
+      </w:r>
+      <w:r>
+        <w:t>doplňující kritéri</w:t>
+      </w:r>
+      <w:r>
+        <w:t>um</w:t>
+      </w:r>
+      <w:r>
+        <w:t xml:space="preserve"> bude omezení délky segmentů </w:t>
+      </w:r>
+      <w:r>
+        <w:t>s</w:t>
+      </w:r>
+      <w:r>
+        <w:t>hora. V současném algoritmu je</w:t>
       </w:r>
       <w:r>
         <w:t xml:space="preserve"> </w:t>
       </w:r>
       <w:r>
-        <w:t xml:space="preserve">podíl těchto hodnot </w:t>
-      </w:r>
-      <w:r>
-        <w:t>kolísá</w:t>
-      </w:r>
-      <w:r>
-        <w:t xml:space="preserve"> ve všech zvolených </w:t>
-      </w:r>
-      <w:r>
-        <w:t>kritérií</w:t>
-      </w:r>
-      <w:r>
-        <w:t xml:space="preserve"> aktivity (počtu kroků za 5 minut)</w:t>
+        <w:t xml:space="preserve">možno jen určit minimální délku segmentu. V původním návrhu byl předpoklad, že ostatní kritéria </w:t>
+      </w:r>
+      <w:r>
+        <w:t>(fyzická</w:t>
+      </w:r>
+      <w:r>
+        <w:t xml:space="preserve"> aktivit</w:t>
+      </w:r>
+      <w:r>
+        <w:t>a</w:t>
+      </w:r>
+      <w:r>
+        <w:t xml:space="preserve"> a </w:t>
+      </w:r>
+      <w:r>
+        <w:t xml:space="preserve">absolutní pokles </w:t>
+      </w:r>
+      <w:r>
+        <w:t>glykémie</w:t>
+      </w:r>
+      <w:r>
+        <w:t>)</w:t>
+      </w:r>
+      <w:r>
+        <w:t xml:space="preserve"> omezí </w:t>
+      </w:r>
+      <w:r>
+        <w:t>vyhledávání na dostatečně specifické incidenty a kritérium minimální délky segmentu bude jen doplňující</w:t>
       </w:r>
       <w:r>
         <w:t>.</w:t>
@@ -7752,98 +7869,6 @@
         <w:t xml:space="preserve"> </w:t>
       </w:r>
       <w:r>
-        <w:t>Tedy d</w:t>
-      </w:r>
-      <w:r>
-        <w:t>alším možným</w:t>
-      </w:r>
-      <w:r>
-        <w:t xml:space="preserve"> vylepšením algoritmu je </w:t>
-      </w:r>
-      <w:r>
-        <w:t>kritéri</w:t>
-      </w:r>
-      <w:r>
-        <w:t>u</w:t>
-      </w:r>
-      <w:r>
-        <w:t xml:space="preserve">m pro hledání segmentů </w:t>
-      </w:r>
-      <w:r>
-        <w:t xml:space="preserve">s určitým </w:t>
-      </w:r>
-      <w:r>
-        <w:t>poměr</w:t>
-      </w:r>
-      <w:r>
-        <w:t>em</w:t>
-      </w:r>
-      <w:r>
-        <w:t xml:space="preserve"> hodnot aktivity</w:t>
-      </w:r>
-      <w:r>
-        <w:t xml:space="preserve"> v zadaných kritérií a mimo ně.</w:t>
-      </w:r>
-    </w:p>
-    <w:p>
-      <w:r>
-        <w:t xml:space="preserve">Další </w:t>
-      </w:r>
-      <w:r>
-        <w:t>doplňující kritéri</w:t>
-      </w:r>
-      <w:r>
-        <w:t>um</w:t>
-      </w:r>
-      <w:r>
-        <w:t xml:space="preserve"> bude omezení délky segmentů z</w:t>
-      </w:r>
-      <w:r>
-        <w:t xml:space="preserve"> </w:t>
-      </w:r>
-      <w:r>
-        <w:t>hora. V současném algoritmu je</w:t>
-      </w:r>
-      <w:r>
-        <w:t xml:space="preserve"> </w:t>
-      </w:r>
-      <w:r>
-        <w:t xml:space="preserve">možno jen určit minimální délku segmentu. V původním návrhu byl předpoklad, že ostatní kritéria </w:t>
-      </w:r>
-      <w:r>
-        <w:t>(fyzická</w:t>
-      </w:r>
-      <w:r>
-        <w:t xml:space="preserve"> aktivit</w:t>
-      </w:r>
-      <w:r>
-        <w:t>a</w:t>
-      </w:r>
-      <w:r>
-        <w:t xml:space="preserve"> a </w:t>
-      </w:r>
-      <w:r>
-        <w:t xml:space="preserve">absolutní pokles </w:t>
-      </w:r>
-      <w:r>
-        <w:t>glykémie</w:t>
-      </w:r>
-      <w:r>
-        <w:t>)</w:t>
-      </w:r>
-      <w:r>
-        <w:t xml:space="preserve"> omezí </w:t>
-      </w:r>
-      <w:r>
-        <w:t>vyhledávání na dostatečně specifické incidenty a kritérium minimální délky segmentu bude jen doplňující</w:t>
-      </w:r>
-      <w:r>
-        <w:t>.</w:t>
-      </w:r>
-      <w:r>
-        <w:t xml:space="preserve"> </w:t>
-      </w:r>
-      <w:r>
         <w:t>Z naměřených hodnot se ale později zjistilo, že aktivita kolísá ve značně velkém rozptylu (100 kroků/5min) a bylo by vhodné omezit délku segmentu z obou stran intervalu.</w:t>
       </w:r>
     </w:p>
@@ -7858,10 +7883,25 @@
         <w:t>nejsou známy postupy pro vyhledávání jednotlivých incidentů</w:t>
       </w:r>
       <w:r>
-        <w:t xml:space="preserve"> a je vhodné pro vizuální analýzu je zachovat nezměněná</w:t>
-      </w:r>
-      <w:r>
-        <w:t>. Tento fakt, ale nevylučuje, že v budoucnu budou data pro vyhledávácí algoritmus předzpracovávána např. dolní propustí, aby se potlačili výkyvy a kolísání v měřených veličinách.</w:t>
+        <w:t xml:space="preserve"> a je vhodné </w:t>
+      </w:r>
+      <w:r>
+        <w:t xml:space="preserve">je </w:t>
+      </w:r>
+      <w:r>
+        <w:t>pro vizuální analýzu zachovat nezměněná</w:t>
+      </w:r>
+      <w:r>
+        <w:t xml:space="preserve">. Tento fakt </w:t>
+      </w:r>
+      <w:r>
+        <w:t>ale nevylučuje, že v budoucnu budou data pro vyhledávácí algoritmus předzpracovávána např. dolní propustí, aby se potlačil</w:t>
+      </w:r>
+      <w:r>
+        <w:t>y</w:t>
+      </w:r>
+      <w:r>
+        <w:t xml:space="preserve"> výkyvy a kolísání v měřených veličinách.</w:t>
       </w:r>
     </w:p>
     <w:p>
@@ -22086,7 +22126,7 @@
         <v:path o:extrusionok="f" gradientshapeok="t" o:connecttype="rect"/>
         <o:lock v:ext="edit" aspectratio="t"/>
       </v:shapetype>
-      <v:shape id="_x0000_i1054" type="#_x0000_t75" style="width:21pt;height:22.5pt;visibility:visible;mso-wrap-style:square" o:bullet="t">
+      <v:shape id="_x0000_i1031" type="#_x0000_t75" style="width:21.05pt;height:22.4pt;visibility:visible;mso-wrap-style:square" o:bullet="t">
         <v:imagedata r:id="rId1" o:title=""/>
       </v:shape>
     </w:pict>
@@ -27860,7 +27900,7 @@
 </file>
 
 <file path=customXml/itemProps1.xml><?xml version="1.0" encoding="utf-8"?>
-<ds:datastoreItem xmlns:ds="http://schemas.openxmlformats.org/officeDocument/2006/customXml" ds:itemID="{013CF684-0DB6-45C6-90CA-7EB9DA6AB7B1}">
+<ds:datastoreItem xmlns:ds="http://schemas.openxmlformats.org/officeDocument/2006/customXml" ds:itemID="{5860CB31-E92D-4ECC-B442-95A9B5257B8F}">
   <ds:schemaRefs>
     <ds:schemaRef ds:uri="http://schemas.openxmlformats.org/officeDocument/2006/bibliography"/>
   </ds:schemaRefs>

</xml_diff>